<commit_message>
Redid code with averaged smoke estimate. Wrote more final paper
</commit_message>
<xml_diff>
--- a/project_documentation/Final Report.docx
+++ b/project_documentation/Final Report.docx
@@ -54,8 +54,8 @@
           <w:rFonts w:ascii="Times New Roman" w:hAnsi="Times New Roman" w:cs="Times New Roman"/>
           <w:b/>
           <w:bCs/>
-          <w:sz w:val="24"/>
-          <w:szCs w:val="24"/>
+          <w:sz w:val="28"/>
+          <w:szCs w:val="28"/>
         </w:rPr>
       </w:pPr>
       <w:r>
@@ -63,10 +63,20 @@
           <w:rFonts w:ascii="Times New Roman" w:hAnsi="Times New Roman" w:cs="Times New Roman"/>
           <w:b/>
           <w:bCs/>
-          <w:sz w:val="24"/>
-          <w:szCs w:val="24"/>
-        </w:rPr>
-        <w:t>Introduction:</w:t>
+          <w:sz w:val="28"/>
+          <w:szCs w:val="28"/>
+        </w:rPr>
+        <w:t xml:space="preserve">1. </w:t>
+      </w:r>
+      <w:r>
+        <w:rPr>
+          <w:rFonts w:ascii="Times New Roman" w:hAnsi="Times New Roman" w:cs="Times New Roman"/>
+          <w:b/>
+          <w:bCs/>
+          <w:sz w:val="28"/>
+          <w:szCs w:val="28"/>
+        </w:rPr>
+        <w:t>Introduction</w:t>
       </w:r>
     </w:p>
     <w:p>
@@ -195,15 +205,7 @@
           <w:sz w:val="24"/>
           <w:szCs w:val="24"/>
         </w:rPr>
-        <w:t xml:space="preserve"> from </w:t>
-      </w:r>
-      <w:r>
-        <w:rPr>
-          <w:rFonts w:ascii="Times New Roman" w:hAnsi="Times New Roman" w:cs="Times New Roman"/>
-          <w:sz w:val="24"/>
-          <w:szCs w:val="24"/>
-        </w:rPr>
-        <w:t>data linking smoke and winery production</w:t>
+        <w:t xml:space="preserve"> from data linking smoke and winery production</w:t>
       </w:r>
       <w:r>
         <w:rPr>
@@ -219,183 +221,15 @@
           <w:sz w:val="24"/>
           <w:szCs w:val="24"/>
         </w:rPr>
-        <w:t xml:space="preserve">, I wanted to study economic activity more directly. </w:t>
-      </w:r>
-      <w:r>
-        <w:rPr>
-          <w:rFonts w:ascii="Times New Roman" w:hAnsi="Times New Roman" w:cs="Times New Roman"/>
-          <w:sz w:val="24"/>
-          <w:szCs w:val="24"/>
-        </w:rPr>
-        <w:t xml:space="preserve">A search for Pahrump on TripAdvisor revealed multiple tours to nearby Death Valley National Park (The 15 best things to do in Pahrump - 2023 (with photos)). </w:t>
-      </w:r>
-      <w:r>
-        <w:rPr>
-          <w:rFonts w:ascii="Times New Roman" w:hAnsi="Times New Roman" w:cs="Times New Roman"/>
-          <w:sz w:val="24"/>
-          <w:szCs w:val="24"/>
-        </w:rPr>
-        <w:t>In addition, when one plots a course from Las Vegas to Death Valley on Google Maps, one of the two primary routes goes directly through town. From this data I conclude that t</w:t>
-      </w:r>
-      <w:r>
-        <w:rPr>
-          <w:rFonts w:ascii="Times New Roman" w:hAnsi="Times New Roman" w:cs="Times New Roman"/>
-          <w:sz w:val="24"/>
-          <w:szCs w:val="24"/>
-        </w:rPr>
-        <w:t>ourists</w:t>
-      </w:r>
-      <w:r>
-        <w:rPr>
-          <w:rFonts w:ascii="Times New Roman" w:hAnsi="Times New Roman" w:cs="Times New Roman"/>
-          <w:sz w:val="24"/>
-          <w:szCs w:val="24"/>
-        </w:rPr>
-        <w:t xml:space="preserve"> originating in Las Vegas likely drive through town, filling up their cars, buying snacks, and gathering provisions for the park.</w:t>
-      </w:r>
-      <w:r>
-        <w:rPr>
-          <w:rFonts w:ascii="Times New Roman" w:hAnsi="Times New Roman" w:cs="Times New Roman"/>
-          <w:sz w:val="24"/>
-          <w:szCs w:val="24"/>
-        </w:rPr>
-        <w:t xml:space="preserve"> Each of these actions </w:t>
-      </w:r>
-      <w:r>
-        <w:rPr>
-          <w:rFonts w:ascii="Times New Roman" w:hAnsi="Times New Roman" w:cs="Times New Roman"/>
-          <w:sz w:val="24"/>
-          <w:szCs w:val="24"/>
-        </w:rPr>
-        <w:t xml:space="preserve">provides </w:t>
-      </w:r>
-      <w:r>
-        <w:rPr>
-          <w:rFonts w:ascii="Times New Roman" w:hAnsi="Times New Roman" w:cs="Times New Roman"/>
-          <w:sz w:val="24"/>
-          <w:szCs w:val="24"/>
-        </w:rPr>
-        <w:t xml:space="preserve">direct economic benefit to the town. </w:t>
-      </w:r>
-      <w:r>
-        <w:rPr>
-          <w:rFonts w:ascii="Times New Roman" w:hAnsi="Times New Roman" w:cs="Times New Roman"/>
-          <w:sz w:val="24"/>
-          <w:szCs w:val="24"/>
-        </w:rPr>
-        <w:t xml:space="preserve">This hypothesis is bolstered by the </w:t>
-      </w:r>
-      <w:r>
-        <w:rPr>
-          <w:rFonts w:ascii="Times New Roman" w:hAnsi="Times New Roman" w:cs="Times New Roman"/>
-          <w:sz w:val="24"/>
-          <w:szCs w:val="24"/>
-        </w:rPr>
-        <w:t>approximately 20% of adults in Pahrump</w:t>
-      </w:r>
-      <w:r>
-        <w:rPr>
-          <w:rFonts w:ascii="Times New Roman" w:hAnsi="Times New Roman" w:cs="Times New Roman"/>
-          <w:sz w:val="24"/>
-          <w:szCs w:val="24"/>
-        </w:rPr>
-        <w:t xml:space="preserve"> who</w:t>
-      </w:r>
-      <w:r>
-        <w:rPr>
-          <w:rFonts w:ascii="Times New Roman" w:hAnsi="Times New Roman" w:cs="Times New Roman"/>
-          <w:sz w:val="24"/>
-          <w:szCs w:val="24"/>
-        </w:rPr>
-        <w:t xml:space="preserve"> work in “Accommodation and Food Services”, or “Arts, Entertainment, and Recreation Industries”, well above the total national average of 9%. </w:t>
-      </w:r>
-      <w:r>
-        <w:rPr>
-          <w:rFonts w:ascii="Times New Roman" w:hAnsi="Times New Roman" w:cs="Times New Roman"/>
-          <w:sz w:val="24"/>
-          <w:szCs w:val="24"/>
-        </w:rPr>
-        <w:t xml:space="preserve">It is distinctly possible </w:t>
-      </w:r>
-      <w:r>
-        <w:rPr>
-          <w:rFonts w:ascii="Times New Roman" w:hAnsi="Times New Roman" w:cs="Times New Roman"/>
-          <w:sz w:val="24"/>
-          <w:szCs w:val="24"/>
-        </w:rPr>
-        <w:t>that the proximity of Death Valley drives additional employment in these sectors (Economy in Pahrump, NV).</w:t>
-      </w:r>
-      <w:r>
-        <w:rPr>
-          <w:rFonts w:ascii="Times New Roman" w:hAnsi="Times New Roman" w:cs="Times New Roman"/>
-          <w:sz w:val="24"/>
-          <w:szCs w:val="24"/>
-        </w:rPr>
-        <w:t xml:space="preserve"> Beyond tourism, </w:t>
-      </w:r>
-      <w:r>
-        <w:rPr>
-          <w:rFonts w:ascii="Times New Roman" w:hAnsi="Times New Roman" w:cs="Times New Roman"/>
-          <w:sz w:val="24"/>
-          <w:szCs w:val="24"/>
-        </w:rPr>
-        <w:t xml:space="preserve">Pahrump locals may </w:t>
-      </w:r>
-      <w:r>
-        <w:rPr>
-          <w:rFonts w:ascii="Times New Roman" w:hAnsi="Times New Roman" w:cs="Times New Roman"/>
-          <w:sz w:val="24"/>
-          <w:szCs w:val="24"/>
-        </w:rPr>
-        <w:t xml:space="preserve">also </w:t>
-      </w:r>
-      <w:r>
-        <w:rPr>
-          <w:rFonts w:ascii="Times New Roman" w:hAnsi="Times New Roman" w:cs="Times New Roman"/>
-          <w:sz w:val="24"/>
-          <w:szCs w:val="24"/>
-        </w:rPr>
-        <w:t xml:space="preserve">be employed </w:t>
-      </w:r>
-      <w:r>
-        <w:rPr>
-          <w:rFonts w:ascii="Times New Roman" w:hAnsi="Times New Roman" w:cs="Times New Roman"/>
-          <w:sz w:val="24"/>
-          <w:szCs w:val="24"/>
-        </w:rPr>
-        <w:t>to work in</w:t>
-      </w:r>
-      <w:r>
-        <w:rPr>
-          <w:rFonts w:ascii="Times New Roman" w:hAnsi="Times New Roman" w:cs="Times New Roman"/>
-          <w:sz w:val="24"/>
-          <w:szCs w:val="24"/>
-        </w:rPr>
-        <w:t xml:space="preserve"> the National Park or</w:t>
-      </w:r>
-      <w:r>
-        <w:rPr>
-          <w:rFonts w:ascii="Times New Roman" w:hAnsi="Times New Roman" w:cs="Times New Roman"/>
-          <w:sz w:val="24"/>
-          <w:szCs w:val="24"/>
-        </w:rPr>
-        <w:t xml:space="preserve"> to</w:t>
-      </w:r>
-      <w:r>
-        <w:rPr>
-          <w:rFonts w:ascii="Times New Roman" w:hAnsi="Times New Roman" w:cs="Times New Roman"/>
-          <w:sz w:val="24"/>
-          <w:szCs w:val="24"/>
-        </w:rPr>
-        <w:t xml:space="preserve"> maintain outside infrastructure (e.g., road crews, firefighters)</w:t>
-      </w:r>
-      <w:r>
-        <w:rPr>
-          <w:rFonts w:ascii="Times New Roman" w:hAnsi="Times New Roman" w:cs="Times New Roman"/>
-          <w:sz w:val="24"/>
-          <w:szCs w:val="24"/>
-        </w:rPr>
-        <w:t>.</w:t>
+        <w:t xml:space="preserve">, I wanted to study economic activity more directly. A search for Pahrump on TripAdvisor revealed multiple tours to nearby Death Valley National Park (The 15 best things to do in Pahrump - 2023 (with photos)). </w:t>
+      </w:r>
+      <w:r>
+        <w:rPr>
+          <w:rFonts w:ascii="Times New Roman" w:hAnsi="Times New Roman" w:cs="Times New Roman"/>
+          <w:sz w:val="24"/>
+          <w:szCs w:val="24"/>
+        </w:rPr>
+        <w:t>In addition, when one plots a course from Las Vegas to Death Valley on Google Maps, one of the two primary routes goes directly through town. From this data I conclude that tourists originating in Las Vegas likely drive through town, filling up their cars, buying snacks, and gathering provisions for the park. Each of these actions provides direct economic benefit to the town. This hypothesis is bolstered by the approximately 20% of adults in Pahrump who work in “Accommodation and Food Services”, or “Arts, Entertainment, and Recreation Industries”, well above the total national average of 9%. It is distinctly possible that the proximity of Death Valley drives additional employment in these sectors (Economy in Pahrump, NV). Beyond tourism, Pahrump locals may also be employed to work in the National Park or to maintain outside infrastructure (e.g., road crews, firefighters).</w:t>
       </w:r>
     </w:p>
     <w:p>
@@ -442,8 +276,8 @@
           <w:rFonts w:ascii="Times New Roman" w:hAnsi="Times New Roman" w:cs="Times New Roman"/>
           <w:b/>
           <w:bCs/>
-          <w:sz w:val="24"/>
-          <w:szCs w:val="24"/>
+          <w:sz w:val="28"/>
+          <w:szCs w:val="28"/>
         </w:rPr>
       </w:pPr>
       <w:r>
@@ -451,10 +285,20 @@
           <w:rFonts w:ascii="Times New Roman" w:hAnsi="Times New Roman" w:cs="Times New Roman"/>
           <w:b/>
           <w:bCs/>
-          <w:sz w:val="24"/>
-          <w:szCs w:val="24"/>
-        </w:rPr>
-        <w:t>Background/Related Work:</w:t>
+          <w:sz w:val="28"/>
+          <w:szCs w:val="28"/>
+        </w:rPr>
+        <w:t xml:space="preserve">2. </w:t>
+      </w:r>
+      <w:r>
+        <w:rPr>
+          <w:rFonts w:ascii="Times New Roman" w:hAnsi="Times New Roman" w:cs="Times New Roman"/>
+          <w:b/>
+          <w:bCs/>
+          <w:sz w:val="28"/>
+          <w:szCs w:val="28"/>
+        </w:rPr>
+        <w:t>Background/Related Work</w:t>
       </w:r>
     </w:p>
     <w:p>
@@ -513,63 +357,7 @@
           <w:sz w:val="24"/>
           <w:szCs w:val="24"/>
         </w:rPr>
-        <w:t xml:space="preserve"> that “The results of these models are mixed, but </w:t>
-      </w:r>
-      <w:r>
-        <w:rPr>
-          <w:rFonts w:ascii="Times New Roman" w:hAnsi="Times New Roman" w:cs="Times New Roman"/>
-          <w:sz w:val="24"/>
-          <w:szCs w:val="24"/>
-        </w:rPr>
-        <w:t>overall show little to no effect of ambient smoke on visitation to the 32 parks tested, even when allowing for critical thresholds at the extreme upper ranges of smoke exposure. This indicates that wildfire smoke does not greatly alter park attendance</w:t>
-      </w:r>
-      <w:r>
-        <w:rPr>
-          <w:rFonts w:ascii="Times New Roman" w:hAnsi="Times New Roman" w:cs="Times New Roman"/>
-          <w:sz w:val="24"/>
-          <w:szCs w:val="24"/>
-        </w:rPr>
-        <w:t>” (</w:t>
-      </w:r>
-      <w:r>
-        <w:rPr>
-          <w:rFonts w:ascii="Times New Roman" w:hAnsi="Times New Roman" w:cs="Times New Roman"/>
-          <w:sz w:val="24"/>
-          <w:szCs w:val="24"/>
-        </w:rPr>
-        <w:t>Clark et al., 2023</w:t>
-      </w:r>
-      <w:r>
-        <w:rPr>
-          <w:rFonts w:ascii="Times New Roman" w:hAnsi="Times New Roman" w:cs="Times New Roman"/>
-          <w:sz w:val="24"/>
-          <w:szCs w:val="24"/>
-        </w:rPr>
-        <w:t>). Gellman et al. executed a similar analysis of wildfire smoke and federal campgrounds in the US between 2008 and 2017 and found “[…]</w:t>
-      </w:r>
-      <w:r>
-        <w:rPr>
-          <w:rFonts w:ascii="Times New Roman" w:hAnsi="Times New Roman" w:cs="Times New Roman"/>
-          <w:sz w:val="24"/>
-          <w:szCs w:val="24"/>
-        </w:rPr>
-        <w:t xml:space="preserve"> fire and smoke affect 400,000 and 1 million visitor-days per year, respectively</w:t>
-      </w:r>
-      <w:r>
-        <w:rPr>
-          <w:rFonts w:ascii="Times New Roman" w:hAnsi="Times New Roman" w:cs="Times New Roman"/>
-          <w:sz w:val="24"/>
-          <w:szCs w:val="24"/>
-        </w:rPr>
-        <w:t xml:space="preserve"> […but] t</w:t>
-      </w:r>
-      <w:r>
-        <w:rPr>
-          <w:rFonts w:ascii="Times New Roman" w:hAnsi="Times New Roman" w:cs="Times New Roman"/>
-          <w:sz w:val="24"/>
-          <w:szCs w:val="24"/>
-        </w:rPr>
-        <w:t>he magnitude of the smoke effect is small</w:t>
+        <w:t xml:space="preserve"> that “The results of these models are mixed, but overall show little to no effect of ambient smoke on visitation to the 32 parks tested, even when allowing for critical thresholds at the extreme upper ranges of smoke exposure. This indicates that wildfire smoke does not greatly alter park attendance” (Clark et al., 2023). Gellman et al. executed a similar analysis of wildfire smoke and federal campgrounds in the US between 2008 and 2017 and found “[…] fire and smoke affect 400,000 and 1 million visitor-days per year, respectively […but] the magnitude of the smoke effect is small</w:t>
       </w:r>
       <w:r>
         <w:rPr>
@@ -585,31 +373,7 @@
           <w:sz w:val="24"/>
           <w:szCs w:val="24"/>
         </w:rPr>
-        <w:t>suggesting that smoke fails to deter most visitors to public lands</w:t>
-      </w:r>
-      <w:r>
-        <w:rPr>
-          <w:rFonts w:ascii="Times New Roman" w:hAnsi="Times New Roman" w:cs="Times New Roman"/>
-          <w:sz w:val="24"/>
-          <w:szCs w:val="24"/>
-        </w:rPr>
-        <w:t xml:space="preserve">” </w:t>
-      </w:r>
-      <w:r>
-        <w:rPr>
-          <w:rFonts w:ascii="Times New Roman" w:hAnsi="Times New Roman" w:cs="Times New Roman"/>
-          <w:sz w:val="24"/>
-          <w:szCs w:val="24"/>
-        </w:rPr>
-        <w:t>(Gellman et al., 2022)</w:t>
-      </w:r>
-      <w:r>
-        <w:rPr>
-          <w:rFonts w:ascii="Times New Roman" w:hAnsi="Times New Roman" w:cs="Times New Roman"/>
-          <w:sz w:val="24"/>
-          <w:szCs w:val="24"/>
-        </w:rPr>
-        <w:t xml:space="preserve">. </w:t>
+        <w:t xml:space="preserve">suggesting that smoke fails to deter most visitors to public lands” (Gellman et al., 2022). </w:t>
       </w:r>
     </w:p>
     <w:p>
@@ -697,7 +461,6 @@
         <w:ind w:firstLine="360"/>
         <w:rPr>
           <w:rFonts w:ascii="Times New Roman" w:hAnsi="Times New Roman" w:cs="Times New Roman"/>
-          <w:color w:val="333333"/>
           <w:sz w:val="24"/>
           <w:szCs w:val="24"/>
           <w:shd w:val="clear" w:color="auto" w:fill="FFFFFF"/>
@@ -778,62 +541,11 @@
       <w:r>
         <w:rPr>
           <w:rFonts w:ascii="Times New Roman" w:hAnsi="Times New Roman" w:cs="Times New Roman"/>
-          <w:color w:val="333333"/>
-          <w:sz w:val="24"/>
-          <w:szCs w:val="24"/>
-          <w:shd w:val="clear" w:color="auto" w:fill="FFFFFF"/>
-        </w:rPr>
-        <w:t>Welty and Jeffries,</w:t>
-      </w:r>
-      <w:r>
-        <w:rPr>
-          <w:rFonts w:ascii="Times New Roman" w:hAnsi="Times New Roman" w:cs="Times New Roman"/>
-          <w:color w:val="333333"/>
-          <w:sz w:val="24"/>
-          <w:szCs w:val="24"/>
-          <w:shd w:val="clear" w:color="auto" w:fill="FFFFFF"/>
-        </w:rPr>
-        <w:t xml:space="preserve"> </w:t>
-      </w:r>
-      <w:r>
-        <w:rPr>
-          <w:rFonts w:ascii="Times New Roman" w:hAnsi="Times New Roman" w:cs="Times New Roman"/>
-          <w:color w:val="333333"/>
-          <w:sz w:val="24"/>
-          <w:szCs w:val="24"/>
-          <w:shd w:val="clear" w:color="auto" w:fill="FFFFFF"/>
-        </w:rPr>
-        <w:t>2021),</w:t>
-      </w:r>
-      <w:r>
-        <w:rPr>
-          <w:rFonts w:ascii="Times New Roman" w:hAnsi="Times New Roman" w:cs="Times New Roman"/>
-          <w:color w:val="333333"/>
-          <w:sz w:val="24"/>
-          <w:szCs w:val="24"/>
-          <w:shd w:val="clear" w:color="auto" w:fill="FFFFFF"/>
-        </w:rPr>
-        <w:t xml:space="preserve"> which includes fields such as </w:t>
-      </w:r>
-      <w:r>
-        <w:rPr>
-          <w:rFonts w:ascii="Times New Roman" w:hAnsi="Times New Roman" w:cs="Times New Roman"/>
-          <w:color w:val="333333"/>
-          <w:sz w:val="24"/>
-          <w:szCs w:val="24"/>
-          <w:shd w:val="clear" w:color="auto" w:fill="FFFFFF"/>
-        </w:rPr>
-        <w:t>type of fire, acres burned, distance to town, recency of other fires in the same area, and year of fire recording</w:t>
-      </w:r>
-      <w:r>
-        <w:rPr>
-          <w:rFonts w:ascii="Times New Roman" w:hAnsi="Times New Roman" w:cs="Times New Roman"/>
-          <w:color w:val="333333"/>
-          <w:sz w:val="24"/>
-          <w:szCs w:val="24"/>
-          <w:shd w:val="clear" w:color="auto" w:fill="FFFFFF"/>
-        </w:rPr>
-        <w:t xml:space="preserve">. </w:t>
+          <w:sz w:val="24"/>
+          <w:szCs w:val="24"/>
+          <w:shd w:val="clear" w:color="auto" w:fill="FFFFFF"/>
+        </w:rPr>
+        <w:t xml:space="preserve">Welty and Jeffries, 2021), which includes fields such as type of fire, acres burned, distance to town, recency of other fires in the same area, and year of fire recording. </w:t>
       </w:r>
     </w:p>
     <w:p>
@@ -842,16 +554,14 @@
         <w:ind w:firstLine="360"/>
         <w:rPr>
           <w:rFonts w:ascii="Times New Roman" w:hAnsi="Times New Roman" w:cs="Times New Roman"/>
-          <w:color w:val="333333"/>
-          <w:sz w:val="24"/>
-          <w:szCs w:val="24"/>
-          <w:shd w:val="clear" w:color="auto" w:fill="FFFFFF"/>
-        </w:rPr>
-      </w:pPr>
-      <w:r>
-        <w:rPr>
-          <w:rFonts w:ascii="Times New Roman" w:hAnsi="Times New Roman" w:cs="Times New Roman"/>
-          <w:color w:val="333333"/>
+          <w:sz w:val="24"/>
+          <w:szCs w:val="24"/>
+          <w:shd w:val="clear" w:color="auto" w:fill="FFFFFF"/>
+        </w:rPr>
+      </w:pPr>
+      <w:r>
+        <w:rPr>
+          <w:rFonts w:ascii="Times New Roman" w:hAnsi="Times New Roman" w:cs="Times New Roman"/>
           <w:sz w:val="24"/>
           <w:szCs w:val="24"/>
           <w:shd w:val="clear" w:color="auto" w:fill="FFFFFF"/>
@@ -861,7 +571,6 @@
       <w:r>
         <w:rPr>
           <w:rFonts w:ascii="Times New Roman" w:hAnsi="Times New Roman" w:cs="Times New Roman"/>
-          <w:color w:val="333333"/>
           <w:sz w:val="24"/>
           <w:szCs w:val="24"/>
           <w:shd w:val="clear" w:color="auto" w:fill="FFFFFF"/>
@@ -871,7 +580,6 @@
       <w:r>
         <w:rPr>
           <w:rFonts w:ascii="Times New Roman" w:hAnsi="Times New Roman" w:cs="Times New Roman"/>
-          <w:color w:val="333333"/>
           <w:sz w:val="24"/>
           <w:szCs w:val="24"/>
           <w:shd w:val="clear" w:color="auto" w:fill="FFFFFF"/>
@@ -885,7 +593,6 @@
               <w:rPr>
                 <w:rFonts w:ascii="Cambria Math" w:hAnsi="Cambria Math" w:cs="Times New Roman"/>
                 <w:i/>
-                <w:color w:val="333333"/>
                 <w:sz w:val="24"/>
                 <w:szCs w:val="24"/>
                 <w:shd w:val="clear" w:color="auto" w:fill="FFFFFF"/>
@@ -896,7 +603,6 @@
             <m:r>
               <w:rPr>
                 <w:rFonts w:ascii="Cambria Math" w:hAnsi="Cambria Math" w:cs="Times New Roman"/>
-                <w:color w:val="333333"/>
                 <w:sz w:val="24"/>
                 <w:szCs w:val="24"/>
                 <w:shd w:val="clear" w:color="auto" w:fill="FFFFFF"/>
@@ -911,7 +617,6 @@
                   <w:rPr>
                     <w:rFonts w:ascii="Cambria Math" w:hAnsi="Cambria Math" w:cs="Times New Roman"/>
                     <w:i/>
-                    <w:color w:val="333333"/>
                     <w:sz w:val="24"/>
                     <w:szCs w:val="24"/>
                     <w:shd w:val="clear" w:color="auto" w:fill="FFFFFF"/>
@@ -922,7 +627,6 @@
                 <m:r>
                   <w:rPr>
                     <w:rFonts w:ascii="Cambria Math" w:hAnsi="Cambria Math" w:cs="Times New Roman"/>
-                    <w:color w:val="333333"/>
                     <w:sz w:val="24"/>
                     <w:szCs w:val="24"/>
                     <w:shd w:val="clear" w:color="auto" w:fill="FFFFFF"/>
@@ -934,7 +638,6 @@
                 <m:r>
                   <w:rPr>
                     <w:rFonts w:ascii="Cambria Math" w:hAnsi="Cambria Math" w:cs="Times New Roman"/>
-                    <w:color w:val="333333"/>
                     <w:sz w:val="24"/>
                     <w:szCs w:val="24"/>
                     <w:shd w:val="clear" w:color="auto" w:fill="FFFFFF"/>
@@ -949,7 +652,6 @@
       <w:r>
         <w:rPr>
           <w:rFonts w:ascii="Times New Roman" w:eastAsiaTheme="minorEastAsia" w:hAnsi="Times New Roman" w:cs="Times New Roman"/>
-          <w:color w:val="333333"/>
           <w:sz w:val="24"/>
           <w:szCs w:val="24"/>
           <w:shd w:val="clear" w:color="auto" w:fill="FFFFFF"/>
@@ -959,7 +661,6 @@
       <w:r>
         <w:rPr>
           <w:rFonts w:ascii="Times New Roman" w:eastAsiaTheme="minorEastAsia" w:hAnsi="Times New Roman" w:cs="Times New Roman"/>
-          <w:color w:val="333333"/>
           <w:sz w:val="24"/>
           <w:szCs w:val="24"/>
           <w:shd w:val="clear" w:color="auto" w:fill="FFFFFF"/>
@@ -969,7 +670,6 @@
       <w:r>
         <w:rPr>
           <w:rFonts w:ascii="Times New Roman" w:eastAsiaTheme="minorEastAsia" w:hAnsi="Times New Roman" w:cs="Times New Roman"/>
-          <w:color w:val="333333"/>
           <w:sz w:val="24"/>
           <w:szCs w:val="24"/>
           <w:shd w:val="clear" w:color="auto" w:fill="FFFFFF"/>
@@ -979,7 +679,6 @@
       <w:r>
         <w:rPr>
           <w:rFonts w:ascii="Times New Roman" w:eastAsiaTheme="minorEastAsia" w:hAnsi="Times New Roman" w:cs="Times New Roman"/>
-          <w:color w:val="333333"/>
           <w:sz w:val="24"/>
           <w:szCs w:val="24"/>
           <w:shd w:val="clear" w:color="auto" w:fill="FFFFFF"/>
@@ -993,26 +692,43 @@
         <w:ind w:firstLine="360"/>
         <w:rPr>
           <w:rFonts w:ascii="Times New Roman" w:hAnsi="Times New Roman" w:cs="Times New Roman"/>
-          <w:color w:val="333333"/>
-          <w:sz w:val="24"/>
-          <w:szCs w:val="24"/>
-          <w:shd w:val="clear" w:color="auto" w:fill="FFFFFF"/>
-        </w:rPr>
-      </w:pPr>
-      <w:r>
-        <w:rPr>
-          <w:rFonts w:ascii="Times New Roman" w:hAnsi="Times New Roman" w:cs="Times New Roman"/>
-          <w:color w:val="333333"/>
-          <w:sz w:val="24"/>
-          <w:szCs w:val="24"/>
-          <w:shd w:val="clear" w:color="auto" w:fill="FFFFFF"/>
-        </w:rPr>
-        <w:t>Per David Frisbey's 2008 thesis "A comparison of smoke emissions from prescribed burns and wildfires", "The results suggest that the smoke impacts of a wildfire may not be any greater than a prescribed burn when compared using the methodology. This research demonstrates how a combination of the fuel load and the size of the burn may be more significant in controlling downwind concentration of PM10 than the atmospheric conditions. Even when there is a planned burn under prescribed meteorological conditions there can be significant impacts if the size of the burn and fuel loading are not also considered"</w:t>
-      </w:r>
-      <w:r>
-        <w:rPr>
-          <w:rFonts w:ascii="Times New Roman" w:hAnsi="Times New Roman" w:cs="Times New Roman"/>
-          <w:color w:val="333333"/>
+          <w:sz w:val="24"/>
+          <w:szCs w:val="24"/>
+          <w:shd w:val="clear" w:color="auto" w:fill="FFFFFF"/>
+        </w:rPr>
+      </w:pPr>
+      <w:r>
+        <w:rPr>
+          <w:rFonts w:ascii="Times New Roman" w:hAnsi="Times New Roman" w:cs="Times New Roman"/>
+          <w:sz w:val="24"/>
+          <w:szCs w:val="24"/>
+          <w:shd w:val="clear" w:color="auto" w:fill="FFFFFF"/>
+        </w:rPr>
+        <w:t xml:space="preserve">Per David Frisbey's 2008 thesis "A comparison of smoke emissions from prescribed burns and wildfires", "The results suggest that the smoke impacts of a wildfire may not be any greater than a prescribed burn when compared using the methodology. This research demonstrates how a combination of the fuel </w:t>
+      </w:r>
+      <w:proofErr w:type="gramStart"/>
+      <w:r>
+        <w:rPr>
+          <w:rFonts w:ascii="Times New Roman" w:hAnsi="Times New Roman" w:cs="Times New Roman"/>
+          <w:sz w:val="24"/>
+          <w:szCs w:val="24"/>
+          <w:shd w:val="clear" w:color="auto" w:fill="FFFFFF"/>
+        </w:rPr>
+        <w:t>load</w:t>
+      </w:r>
+      <w:proofErr w:type="gramEnd"/>
+      <w:r>
+        <w:rPr>
+          <w:rFonts w:ascii="Times New Roman" w:hAnsi="Times New Roman" w:cs="Times New Roman"/>
+          <w:sz w:val="24"/>
+          <w:szCs w:val="24"/>
+          <w:shd w:val="clear" w:color="auto" w:fill="FFFFFF"/>
+        </w:rPr>
+        <w:t xml:space="preserve"> and the size of the burn may be more significant in controlling downwind concentration of PM10 than the atmospheric conditions. Even when there is a planned burn under prescribed meteorological conditions there can be significant impacts if the size of the burn and fuel loading are not also considered"</w:t>
+      </w:r>
+      <w:r>
+        <w:rPr>
+          <w:rFonts w:ascii="Times New Roman" w:hAnsi="Times New Roman" w:cs="Times New Roman"/>
           <w:sz w:val="24"/>
           <w:szCs w:val="24"/>
           <w:shd w:val="clear" w:color="auto" w:fill="FFFFFF"/>
@@ -1025,20 +741,11 @@
           <w:sz w:val="24"/>
           <w:szCs w:val="24"/>
         </w:rPr>
-        <w:t>Frisbey, David</w:t>
-      </w:r>
-      <w:r>
-        <w:rPr>
-          <w:rFonts w:ascii="Times New Roman" w:hAnsi="Times New Roman" w:cs="Times New Roman"/>
-          <w:sz w:val="24"/>
-          <w:szCs w:val="24"/>
-        </w:rPr>
-        <w:t>, 2008</w:t>
-      </w:r>
-      <w:r>
-        <w:rPr>
-          <w:rFonts w:ascii="Times New Roman" w:hAnsi="Times New Roman" w:cs="Times New Roman"/>
-          <w:color w:val="333333"/>
+        <w:t>Frisbey, David, 2008</w:t>
+      </w:r>
+      <w:r>
+        <w:rPr>
+          <w:rFonts w:ascii="Times New Roman" w:hAnsi="Times New Roman" w:cs="Times New Roman"/>
           <w:sz w:val="24"/>
           <w:szCs w:val="24"/>
           <w:shd w:val="clear" w:color="auto" w:fill="FFFFFF"/>
@@ -1048,7 +755,6 @@
       <w:r>
         <w:rPr>
           <w:rFonts w:ascii="Times New Roman" w:hAnsi="Times New Roman" w:cs="Times New Roman"/>
-          <w:color w:val="333333"/>
           <w:sz w:val="24"/>
           <w:szCs w:val="24"/>
           <w:shd w:val="clear" w:color="auto" w:fill="FFFFFF"/>
@@ -1058,7 +764,6 @@
       <w:r>
         <w:rPr>
           <w:rFonts w:ascii="Times New Roman" w:hAnsi="Times New Roman" w:cs="Times New Roman"/>
-          <w:color w:val="333333"/>
           <w:sz w:val="24"/>
           <w:szCs w:val="24"/>
           <w:shd w:val="clear" w:color="auto" w:fill="FFFFFF"/>
@@ -1068,48 +773,16 @@
       <w:r>
         <w:rPr>
           <w:rFonts w:ascii="Times New Roman" w:hAnsi="Times New Roman" w:cs="Times New Roman"/>
-          <w:color w:val="333333"/>
-          <w:sz w:val="24"/>
-          <w:szCs w:val="24"/>
-          <w:shd w:val="clear" w:color="auto" w:fill="FFFFFF"/>
-        </w:rPr>
-        <w:t xml:space="preserve"> </w:t>
-      </w:r>
-      <w:r>
-        <w:rPr>
-          <w:rFonts w:ascii="Times New Roman" w:hAnsi="Times New Roman" w:cs="Times New Roman"/>
-          <w:color w:val="333333"/>
-          <w:sz w:val="24"/>
-          <w:szCs w:val="24"/>
-          <w:shd w:val="clear" w:color="auto" w:fill="FFFFFF"/>
-        </w:rPr>
-        <w:t>“</w:t>
-      </w:r>
-      <w:r>
-        <w:rPr>
-          <w:rFonts w:ascii="Times New Roman" w:hAnsi="Times New Roman" w:cs="Times New Roman"/>
-          <w:color w:val="333333"/>
-          <w:sz w:val="24"/>
-          <w:szCs w:val="24"/>
-          <w:shd w:val="clear" w:color="auto" w:fill="FFFFFF"/>
-        </w:rPr>
-        <w:t>Forest Service Professionals Prepare for a Prescribed Burn</w:t>
-      </w:r>
-      <w:r>
-        <w:rPr>
-          <w:rFonts w:ascii="Times New Roman" w:hAnsi="Times New Roman" w:cs="Times New Roman"/>
-          <w:color w:val="333333"/>
-          <w:sz w:val="24"/>
-          <w:szCs w:val="24"/>
-          <w:shd w:val="clear" w:color="auto" w:fill="FFFFFF"/>
-        </w:rPr>
-        <w:t>” (</w:t>
+          <w:sz w:val="24"/>
+          <w:szCs w:val="24"/>
+          <w:shd w:val="clear" w:color="auto" w:fill="FFFFFF"/>
+        </w:rPr>
+        <w:t xml:space="preserve"> “Forest Service Professionals Prepare for a Prescribed Burn” (</w:t>
       </w:r>
       <w:proofErr w:type="spellStart"/>
       <w:r>
         <w:rPr>
           <w:rFonts w:ascii="Times New Roman" w:hAnsi="Times New Roman" w:cs="Times New Roman"/>
-          <w:color w:val="333333"/>
           <w:sz w:val="24"/>
           <w:szCs w:val="24"/>
           <w:shd w:val="clear" w:color="auto" w:fill="FFFFFF"/>
@@ -1120,27 +793,15 @@
       <w:r>
         <w:rPr>
           <w:rFonts w:ascii="Times New Roman" w:hAnsi="Times New Roman" w:cs="Times New Roman"/>
-          <w:color w:val="333333"/>
-          <w:sz w:val="24"/>
-          <w:szCs w:val="24"/>
-          <w:shd w:val="clear" w:color="auto" w:fill="FFFFFF"/>
-        </w:rPr>
-        <w:t>, 2023</w:t>
-      </w:r>
-      <w:r>
-        <w:rPr>
-          <w:rFonts w:ascii="Times New Roman" w:hAnsi="Times New Roman" w:cs="Times New Roman"/>
-          <w:color w:val="333333"/>
-          <w:sz w:val="24"/>
-          <w:szCs w:val="24"/>
-          <w:shd w:val="clear" w:color="auto" w:fill="FFFFFF"/>
-        </w:rPr>
-        <w:t>)</w:t>
-      </w:r>
-      <w:r>
-        <w:rPr>
-          <w:rFonts w:ascii="Times New Roman" w:hAnsi="Times New Roman" w:cs="Times New Roman"/>
-          <w:color w:val="333333"/>
+          <w:sz w:val="24"/>
+          <w:szCs w:val="24"/>
+          <w:shd w:val="clear" w:color="auto" w:fill="FFFFFF"/>
+        </w:rPr>
+        <w:t>, 2023)</w:t>
+      </w:r>
+      <w:r>
+        <w:rPr>
+          <w:rFonts w:ascii="Times New Roman" w:hAnsi="Times New Roman" w:cs="Times New Roman"/>
           <w:sz w:val="24"/>
           <w:szCs w:val="24"/>
           <w:shd w:val="clear" w:color="auto" w:fill="FFFFFF"/>
@@ -1150,7 +811,6 @@
       <w:r>
         <w:rPr>
           <w:rFonts w:ascii="Times New Roman" w:hAnsi="Times New Roman" w:cs="Times New Roman"/>
-          <w:color w:val="333333"/>
           <w:sz w:val="24"/>
           <w:szCs w:val="24"/>
           <w:shd w:val="clear" w:color="auto" w:fill="FFFFFF"/>
@@ -1160,7 +820,6 @@
       <w:r>
         <w:rPr>
           <w:rFonts w:ascii="Times New Roman" w:hAnsi="Times New Roman" w:cs="Times New Roman"/>
-          <w:color w:val="333333"/>
           <w:sz w:val="24"/>
           <w:szCs w:val="24"/>
           <w:shd w:val="clear" w:color="auto" w:fill="FFFFFF"/>
@@ -1170,7 +829,6 @@
       <w:r>
         <w:rPr>
           <w:rFonts w:ascii="Times New Roman" w:hAnsi="Times New Roman" w:cs="Times New Roman"/>
-          <w:color w:val="333333"/>
           <w:sz w:val="24"/>
           <w:szCs w:val="24"/>
           <w:shd w:val="clear" w:color="auto" w:fill="FFFFFF"/>
@@ -1180,7 +838,6 @@
       <w:r>
         <w:rPr>
           <w:rFonts w:ascii="Times New Roman" w:hAnsi="Times New Roman" w:cs="Times New Roman"/>
-          <w:color w:val="333333"/>
           <w:sz w:val="24"/>
           <w:szCs w:val="24"/>
           <w:shd w:val="clear" w:color="auto" w:fill="FFFFFF"/>
@@ -1190,7 +847,6 @@
       <w:r>
         <w:rPr>
           <w:rFonts w:ascii="Times New Roman" w:hAnsi="Times New Roman" w:cs="Times New Roman"/>
-          <w:color w:val="333333"/>
           <w:sz w:val="24"/>
           <w:szCs w:val="24"/>
           <w:shd w:val="clear" w:color="auto" w:fill="FFFFFF"/>
@@ -1200,7 +856,6 @@
       <w:r>
         <w:rPr>
           <w:rFonts w:ascii="Times New Roman" w:hAnsi="Times New Roman" w:cs="Times New Roman"/>
-          <w:color w:val="333333"/>
           <w:sz w:val="24"/>
           <w:szCs w:val="24"/>
           <w:shd w:val="clear" w:color="auto" w:fill="FFFFFF"/>
@@ -1221,48 +876,19 @@
       <w:r>
         <w:rPr>
           <w:rFonts w:ascii="Times New Roman" w:hAnsi="Times New Roman" w:cs="Times New Roman"/>
-          <w:color w:val="333333"/>
-          <w:sz w:val="24"/>
-          <w:szCs w:val="24"/>
-          <w:shd w:val="clear" w:color="auto" w:fill="FFFFFF"/>
-        </w:rPr>
-        <w:t>I also assume that fires in areas burnt within the last 2 years should produce much less smoke than otherwise calculated. The idea of a differential burn is supported by “</w:t>
-      </w:r>
-      <w:r>
-        <w:rPr>
-          <w:rFonts w:ascii="Times New Roman" w:hAnsi="Times New Roman" w:cs="Times New Roman"/>
-          <w:color w:val="333333"/>
-          <w:sz w:val="24"/>
-          <w:szCs w:val="24"/>
-          <w:shd w:val="clear" w:color="auto" w:fill="FFFFFF"/>
-        </w:rPr>
-        <w:t>Burn out: Frequent fires are changing Western landscapes</w:t>
-      </w:r>
-      <w:r>
-        <w:rPr>
-          <w:rFonts w:ascii="Times New Roman" w:hAnsi="Times New Roman" w:cs="Times New Roman"/>
-          <w:color w:val="333333"/>
-          <w:sz w:val="24"/>
-          <w:szCs w:val="24"/>
-          <w:shd w:val="clear" w:color="auto" w:fill="FFFFFF"/>
-        </w:rPr>
-        <w:t>” (</w:t>
-      </w:r>
-      <w:r>
-        <w:rPr>
-          <w:rFonts w:ascii="Times New Roman" w:hAnsi="Times New Roman" w:cs="Times New Roman"/>
-          <w:sz w:val="24"/>
-          <w:szCs w:val="24"/>
-        </w:rPr>
-        <w:t>Pontecorvo, 2020</w:t>
-      </w:r>
-      <w:r>
-        <w:rPr>
-          <w:rFonts w:ascii="Times New Roman" w:hAnsi="Times New Roman" w:cs="Times New Roman"/>
-          <w:sz w:val="24"/>
-          <w:szCs w:val="24"/>
-        </w:rPr>
-        <w:t xml:space="preserve">). </w:t>
+          <w:sz w:val="24"/>
+          <w:szCs w:val="24"/>
+          <w:shd w:val="clear" w:color="auto" w:fill="FFFFFF"/>
+        </w:rPr>
+        <w:t>I also assume that fires in areas burnt within the last 2 years should produce much less smoke than otherwise calculated. The idea of a differential burn is supported by “Burn out: Frequent fires are changing Western landscapes” (</w:t>
+      </w:r>
+      <w:r>
+        <w:rPr>
+          <w:rFonts w:ascii="Times New Roman" w:hAnsi="Times New Roman" w:cs="Times New Roman"/>
+          <w:sz w:val="24"/>
+          <w:szCs w:val="24"/>
+        </w:rPr>
+        <w:t xml:space="preserve">Pontecorvo, 2020). </w:t>
       </w:r>
       <w:r>
         <w:rPr>
@@ -1289,31 +915,7 @@
           <w:sz w:val="24"/>
           <w:szCs w:val="24"/>
         </w:rPr>
-        <w:t>Finally, t</w:t>
-      </w:r>
-      <w:r>
-        <w:rPr>
-          <w:rFonts w:ascii="Times New Roman" w:hAnsi="Times New Roman" w:cs="Times New Roman"/>
-          <w:sz w:val="24"/>
-          <w:szCs w:val="24"/>
-        </w:rPr>
-        <w:t xml:space="preserve">he USGS wildland fire metadata note that "Areas burned prior to 1984 in this dataset represent only a fraction of what actually burned. While areas burned on or after 1984 are much more accurate and complete, errors still can and do occur." Given the underestimation of acres burned, </w:t>
-      </w:r>
-      <w:r>
-        <w:rPr>
-          <w:rFonts w:ascii="Times New Roman" w:hAnsi="Times New Roman" w:cs="Times New Roman"/>
-          <w:sz w:val="24"/>
-          <w:szCs w:val="24"/>
-        </w:rPr>
-        <w:t xml:space="preserve">I </w:t>
-      </w:r>
-      <w:r>
-        <w:rPr>
-          <w:rFonts w:ascii="Times New Roman" w:hAnsi="Times New Roman" w:cs="Times New Roman"/>
-          <w:sz w:val="24"/>
-          <w:szCs w:val="24"/>
-        </w:rPr>
-        <w:t>multiply the smoke estimates for fires prior to 1984 by 1.5.</w:t>
+        <w:t>Finally, the USGS wildland fire metadata note that "Areas burned prior to 1984 in this dataset represent only a fraction of what actually burned. While areas burned on or after 1984 are much more accurate and complete, errors still can and do occur." Given the underestimation of acres burned, I multiply the smoke estimates for fires prior to 1984 by 1.5.</w:t>
       </w:r>
     </w:p>
     <w:p>
@@ -1322,16 +924,14 @@
         <w:ind w:firstLine="360"/>
         <w:rPr>
           <w:rFonts w:ascii="Times New Roman" w:hAnsi="Times New Roman" w:cs="Times New Roman"/>
-          <w:color w:val="333333"/>
-          <w:sz w:val="24"/>
-          <w:szCs w:val="24"/>
-          <w:shd w:val="clear" w:color="auto" w:fill="FFFFFF"/>
-        </w:rPr>
-      </w:pPr>
-      <w:r>
-        <w:rPr>
-          <w:rFonts w:ascii="Times New Roman" w:hAnsi="Times New Roman" w:cs="Times New Roman"/>
-          <w:color w:val="333333"/>
+          <w:sz w:val="24"/>
+          <w:szCs w:val="24"/>
+          <w:shd w:val="clear" w:color="auto" w:fill="FFFFFF"/>
+        </w:rPr>
+      </w:pPr>
+      <w:r>
+        <w:rPr>
+          <w:rFonts w:ascii="Times New Roman" w:hAnsi="Times New Roman" w:cs="Times New Roman"/>
           <w:sz w:val="24"/>
           <w:szCs w:val="24"/>
           <w:shd w:val="clear" w:color="auto" w:fill="FFFFFF"/>
@@ -1352,7 +952,6 @@
       <w:r>
         <w:rPr>
           <w:rFonts w:ascii="Times New Roman" w:hAnsi="Times New Roman" w:cs="Times New Roman"/>
-          <w:color w:val="333333"/>
           <w:sz w:val="24"/>
           <w:szCs w:val="24"/>
           <w:shd w:val="clear" w:color="auto" w:fill="FFFFFF"/>
@@ -1363,7 +962,6 @@
       <w:r>
         <w:rPr>
           <w:rFonts w:ascii="Times New Roman" w:hAnsi="Times New Roman" w:cs="Times New Roman"/>
-          <w:color w:val="333333"/>
           <w:sz w:val="24"/>
           <w:szCs w:val="24"/>
           <w:shd w:val="clear" w:color="auto" w:fill="FFFFFF"/>
@@ -1374,7 +972,6 @@
       <w:r>
         <w:rPr>
           <w:rFonts w:ascii="Times New Roman" w:hAnsi="Times New Roman" w:cs="Times New Roman"/>
-          <w:color w:val="333333"/>
           <w:sz w:val="24"/>
           <w:szCs w:val="24"/>
           <w:shd w:val="clear" w:color="auto" w:fill="FFFFFF"/>
@@ -1421,7 +1018,6 @@
       <w:r>
         <w:rPr>
           <w:rFonts w:ascii="Times New Roman" w:hAnsi="Times New Roman" w:cs="Times New Roman"/>
-          <w:color w:val="333333"/>
           <w:sz w:val="24"/>
           <w:szCs w:val="24"/>
           <w:shd w:val="clear" w:color="auto" w:fill="FFFFFF"/>
@@ -1431,7 +1027,6 @@
       <w:r>
         <w:rPr>
           <w:rFonts w:ascii="Times New Roman" w:hAnsi="Times New Roman" w:cs="Times New Roman"/>
-          <w:color w:val="333333"/>
           <w:sz w:val="24"/>
           <w:szCs w:val="24"/>
           <w:shd w:val="clear" w:color="auto" w:fill="FFFFFF"/>
@@ -1441,7 +1036,6 @@
       <w:r>
         <w:rPr>
           <w:rFonts w:ascii="Times New Roman" w:hAnsi="Times New Roman" w:cs="Times New Roman"/>
-          <w:color w:val="333333"/>
           <w:sz w:val="24"/>
           <w:szCs w:val="24"/>
           <w:shd w:val="clear" w:color="auto" w:fill="FFFFFF"/>
@@ -1451,37 +1045,15 @@
       <w:r>
         <w:rPr>
           <w:rFonts w:ascii="Times New Roman" w:hAnsi="Times New Roman" w:cs="Times New Roman"/>
-          <w:color w:val="333333"/>
-          <w:sz w:val="24"/>
-          <w:szCs w:val="24"/>
-          <w:shd w:val="clear" w:color="auto" w:fill="FFFFFF"/>
-        </w:rPr>
-        <w:t xml:space="preserve">. </w:t>
-      </w:r>
-      <w:r>
-        <w:rPr>
-          <w:rFonts w:ascii="Times New Roman" w:hAnsi="Times New Roman" w:cs="Times New Roman"/>
-          <w:color w:val="333333"/>
-          <w:sz w:val="24"/>
-          <w:szCs w:val="24"/>
-          <w:shd w:val="clear" w:color="auto" w:fill="FFFFFF"/>
-        </w:rPr>
-        <w:t>While the land was officially declared a National Park October 31st, 1994, the National Parks Service has kept attendance records for the site since 1933</w:t>
-      </w:r>
-      <w:r>
-        <w:rPr>
-          <w:rFonts w:ascii="Times New Roman" w:hAnsi="Times New Roman" w:cs="Times New Roman"/>
-          <w:color w:val="333333"/>
-          <w:sz w:val="24"/>
-          <w:szCs w:val="24"/>
-          <w:shd w:val="clear" w:color="auto" w:fill="FFFFFF"/>
-        </w:rPr>
-        <w:t xml:space="preserve">. </w:t>
-      </w:r>
-      <w:r>
-        <w:rPr>
-          <w:rFonts w:ascii="Times New Roman" w:hAnsi="Times New Roman" w:cs="Times New Roman"/>
-          <w:color w:val="333333"/>
+          <w:sz w:val="24"/>
+          <w:szCs w:val="24"/>
+          <w:shd w:val="clear" w:color="auto" w:fill="FFFFFF"/>
+        </w:rPr>
+        <w:t xml:space="preserve">. While the land was officially declared a National Park October 31st, 1994, the National Parks Service has kept attendance records for the site since 1933. </w:t>
+      </w:r>
+      <w:r>
+        <w:rPr>
+          <w:rFonts w:ascii="Times New Roman" w:hAnsi="Times New Roman" w:cs="Times New Roman"/>
           <w:sz w:val="24"/>
           <w:szCs w:val="24"/>
           <w:shd w:val="clear" w:color="auto" w:fill="FFFFFF"/>
@@ -1491,7 +1063,6 @@
       <w:r>
         <w:rPr>
           <w:rFonts w:ascii="Times New Roman" w:hAnsi="Times New Roman" w:cs="Times New Roman"/>
-          <w:color w:val="333333"/>
           <w:sz w:val="24"/>
           <w:szCs w:val="24"/>
           <w:shd w:val="clear" w:color="auto" w:fill="FFFFFF"/>
@@ -1501,7 +1072,6 @@
       <w:r>
         <w:rPr>
           <w:rFonts w:ascii="Times New Roman" w:hAnsi="Times New Roman" w:cs="Times New Roman"/>
-          <w:color w:val="333333"/>
           <w:sz w:val="24"/>
           <w:szCs w:val="24"/>
           <w:shd w:val="clear" w:color="auto" w:fill="FFFFFF"/>
@@ -1515,20 +1085,11 @@
           <w:sz w:val="24"/>
           <w:szCs w:val="24"/>
         </w:rPr>
-        <w:t>U.S. Department of the Interior</w:t>
-      </w:r>
-      <w:r>
-        <w:rPr>
-          <w:rFonts w:ascii="Times New Roman" w:hAnsi="Times New Roman" w:cs="Times New Roman"/>
-          <w:sz w:val="24"/>
-          <w:szCs w:val="24"/>
-        </w:rPr>
-        <w:t>, 2023</w:t>
-      </w:r>
-      <w:r>
-        <w:rPr>
-          <w:rFonts w:ascii="Times New Roman" w:hAnsi="Times New Roman" w:cs="Times New Roman"/>
-          <w:color w:val="333333"/>
+        <w:t>U.S. Department of the Interior, 2023</w:t>
+      </w:r>
+      <w:r>
+        <w:rPr>
+          <w:rFonts w:ascii="Times New Roman" w:hAnsi="Times New Roman" w:cs="Times New Roman"/>
           <w:sz w:val="24"/>
           <w:szCs w:val="24"/>
           <w:shd w:val="clear" w:color="auto" w:fill="FFFFFF"/>
@@ -1538,7 +1099,6 @@
       <w:r>
         <w:rPr>
           <w:rFonts w:ascii="Times New Roman" w:hAnsi="Times New Roman" w:cs="Times New Roman"/>
-          <w:color w:val="333333"/>
           <w:sz w:val="24"/>
           <w:szCs w:val="24"/>
           <w:shd w:val="clear" w:color="auto" w:fill="FFFFFF"/>
@@ -1548,7 +1108,6 @@
       <w:r>
         <w:rPr>
           <w:rFonts w:ascii="Times New Roman" w:hAnsi="Times New Roman" w:cs="Times New Roman"/>
-          <w:color w:val="333333"/>
           <w:sz w:val="24"/>
           <w:szCs w:val="24"/>
           <w:shd w:val="clear" w:color="auto" w:fill="FFFFFF"/>
@@ -1561,15 +1120,7 @@
           <w:sz w:val="24"/>
           <w:szCs w:val="24"/>
         </w:rPr>
-        <w:t>U.S. Department of the Interior</w:t>
-      </w:r>
-      <w:r>
-        <w:rPr>
-          <w:rFonts w:ascii="Times New Roman" w:hAnsi="Times New Roman" w:cs="Times New Roman"/>
-          <w:sz w:val="24"/>
-          <w:szCs w:val="24"/>
-        </w:rPr>
-        <w:t>, 2020).</w:t>
+        <w:t>U.S. Department of the Interior, 2020).</w:t>
       </w:r>
     </w:p>
     <w:p>
@@ -1589,8 +1140,8 @@
           <w:rFonts w:ascii="Times New Roman" w:hAnsi="Times New Roman" w:cs="Times New Roman"/>
           <w:b/>
           <w:bCs/>
-          <w:sz w:val="24"/>
-          <w:szCs w:val="24"/>
+          <w:sz w:val="28"/>
+          <w:szCs w:val="28"/>
         </w:rPr>
       </w:pPr>
       <w:r>
@@ -1598,267 +1149,90 @@
           <w:rFonts w:ascii="Times New Roman" w:hAnsi="Times New Roman" w:cs="Times New Roman"/>
           <w:b/>
           <w:bCs/>
-          <w:sz w:val="24"/>
-          <w:szCs w:val="24"/>
-        </w:rPr>
-        <w:t>Methodology:</w:t>
-      </w:r>
-    </w:p>
-    <w:p>
-      <w:pPr>
-        <w:spacing w:after="0" w:line="240" w:lineRule="auto"/>
-        <w:ind w:firstLine="720"/>
-        <w:rPr>
-          <w:rFonts w:ascii="Times New Roman" w:hAnsi="Times New Roman" w:cs="Times New Roman"/>
-          <w:sz w:val="24"/>
-          <w:szCs w:val="24"/>
-        </w:rPr>
-      </w:pPr>
-      <w:r>
-        <w:rPr>
-          <w:rFonts w:ascii="Times New Roman" w:hAnsi="Times New Roman" w:cs="Times New Roman"/>
-          <w:sz w:val="24"/>
-          <w:szCs w:val="24"/>
-        </w:rPr>
-        <w:t>To map the correlations between smoke, AQI, and Death Valley attendance I will use a linear regression model with both the independent variable (smoke or AQI estimate) and dependent variable (Death Valley attendance) normalized. I will normalize both measurements to ensure they are on the same scale</w:t>
-      </w:r>
-      <w:r>
-        <w:rPr>
-          <w:rFonts w:ascii="Times New Roman" w:hAnsi="Times New Roman" w:cs="Times New Roman"/>
-          <w:sz w:val="24"/>
-          <w:szCs w:val="24"/>
-        </w:rPr>
-        <w:t xml:space="preserve"> for visual analysis</w:t>
-      </w:r>
-      <w:r>
-        <w:rPr>
-          <w:rFonts w:ascii="Times New Roman" w:hAnsi="Times New Roman" w:cs="Times New Roman"/>
-          <w:sz w:val="24"/>
-          <w:szCs w:val="24"/>
-        </w:rPr>
-        <w:t>. I have chosen linear regression not only for its simplicity, but also for its Pearsons correlation coefficient which describes how much variability in the dependent variable is attributable to the independent variable.</w:t>
-      </w:r>
-      <w:r>
-        <w:rPr>
-          <w:rFonts w:ascii="Times New Roman" w:hAnsi="Times New Roman" w:cs="Times New Roman"/>
-          <w:sz w:val="24"/>
-          <w:szCs w:val="24"/>
-        </w:rPr>
-        <w:t xml:space="preserve"> Additionally, I calculate a p-value for the coefficient which indicates its statistical significance.</w:t>
-      </w:r>
-    </w:p>
-    <w:p>
-      <w:pPr>
-        <w:spacing w:after="0" w:line="240" w:lineRule="auto"/>
-        <w:ind w:firstLine="720"/>
-        <w:rPr>
-          <w:rFonts w:ascii="Times New Roman" w:hAnsi="Times New Roman" w:cs="Times New Roman"/>
-          <w:sz w:val="24"/>
-          <w:szCs w:val="24"/>
-        </w:rPr>
-      </w:pPr>
-      <w:r>
-        <w:rPr>
-          <w:rFonts w:ascii="Times New Roman" w:hAnsi="Times New Roman" w:cs="Times New Roman"/>
-          <w:sz w:val="24"/>
-          <w:szCs w:val="24"/>
-        </w:rPr>
-        <w:t>I believe there are limited ethical concerns in using this data and modeling it in the above manner.</w:t>
-      </w:r>
-      <w:r>
-        <w:rPr>
-          <w:rFonts w:ascii="Times New Roman" w:hAnsi="Times New Roman" w:cs="Times New Roman"/>
-          <w:sz w:val="24"/>
-          <w:szCs w:val="24"/>
-        </w:rPr>
-        <w:t xml:space="preserve"> It is possible that park attendance estimates do not accurately reflect all visitors and may leave out portions of the population (e.g., those who carpool may be more challenging to count)</w:t>
-      </w:r>
-      <w:r>
-        <w:rPr>
-          <w:rFonts w:ascii="Times New Roman" w:hAnsi="Times New Roman" w:cs="Times New Roman"/>
-          <w:sz w:val="24"/>
-          <w:szCs w:val="24"/>
-        </w:rPr>
-        <w:t xml:space="preserve"> </w:t>
-      </w:r>
-      <w:r>
-        <w:rPr>
-          <w:rFonts w:ascii="Times New Roman" w:hAnsi="Times New Roman" w:cs="Times New Roman"/>
-          <w:sz w:val="24"/>
-          <w:szCs w:val="24"/>
-        </w:rPr>
-        <w:t>and fire data may be more accurate for areas with more resources (e.g., areas who could afford to send fire scouts, areas near fires, or areas with land/resources/items “worth monitoring”).</w:t>
-      </w:r>
-    </w:p>
-    <w:p>
-      <w:pPr>
-        <w:spacing w:after="0" w:line="240" w:lineRule="auto"/>
-        <w:ind w:firstLine="720"/>
-        <w:rPr>
-          <w:rFonts w:ascii="Times New Roman" w:hAnsi="Times New Roman" w:cs="Times New Roman"/>
-          <w:sz w:val="24"/>
-          <w:szCs w:val="24"/>
-        </w:rPr>
-      </w:pPr>
-      <w:r>
-        <w:rPr>
-          <w:rFonts w:ascii="Times New Roman" w:hAnsi="Times New Roman" w:cs="Times New Roman"/>
-          <w:sz w:val="24"/>
-          <w:szCs w:val="24"/>
-        </w:rPr>
-        <w:t>T</w:t>
-      </w:r>
-      <w:r>
-        <w:rPr>
-          <w:rFonts w:ascii="Times New Roman" w:hAnsi="Times New Roman" w:cs="Times New Roman"/>
-          <w:sz w:val="24"/>
-          <w:szCs w:val="24"/>
-        </w:rPr>
-        <w:t>here are</w:t>
-      </w:r>
-      <w:r>
-        <w:rPr>
-          <w:rFonts w:ascii="Times New Roman" w:hAnsi="Times New Roman" w:cs="Times New Roman"/>
-          <w:sz w:val="24"/>
-          <w:szCs w:val="24"/>
-        </w:rPr>
-        <w:t xml:space="preserve"> certainly </w:t>
-      </w:r>
-      <w:r>
-        <w:rPr>
-          <w:rFonts w:ascii="Times New Roman" w:hAnsi="Times New Roman" w:cs="Times New Roman"/>
-          <w:sz w:val="24"/>
-          <w:szCs w:val="24"/>
-        </w:rPr>
-        <w:t xml:space="preserve">ethical implications in how conclusions are interpreted. </w:t>
-      </w:r>
-      <w:r>
-        <w:rPr>
-          <w:rFonts w:ascii="Times New Roman" w:hAnsi="Times New Roman" w:cs="Times New Roman"/>
-          <w:sz w:val="24"/>
-          <w:szCs w:val="24"/>
-        </w:rPr>
-        <w:t xml:space="preserve">First, linear regression assumes 5 conditions (linearity, homoscedastic, normal distribution of errors, no/limited covariates, and no autocorrelation) to be a valid modeling technique. If these conditions are not met, </w:t>
-      </w:r>
-      <w:r>
-        <w:rPr>
-          <w:rFonts w:ascii="Times New Roman" w:hAnsi="Times New Roman" w:cs="Times New Roman"/>
-          <w:sz w:val="24"/>
-          <w:szCs w:val="24"/>
-        </w:rPr>
-        <w:t>I</w:t>
-      </w:r>
-      <w:r>
-        <w:rPr>
-          <w:rFonts w:ascii="Times New Roman" w:hAnsi="Times New Roman" w:cs="Times New Roman"/>
-          <w:sz w:val="24"/>
-          <w:szCs w:val="24"/>
-        </w:rPr>
-        <w:t xml:space="preserve"> cannot assume </w:t>
-      </w:r>
-      <w:r>
-        <w:rPr>
-          <w:rFonts w:ascii="Times New Roman" w:hAnsi="Times New Roman" w:cs="Times New Roman"/>
-          <w:sz w:val="24"/>
-          <w:szCs w:val="24"/>
-        </w:rPr>
-        <w:t>the</w:t>
-      </w:r>
-      <w:r>
-        <w:rPr>
-          <w:rFonts w:ascii="Times New Roman" w:hAnsi="Times New Roman" w:cs="Times New Roman"/>
-          <w:sz w:val="24"/>
-          <w:szCs w:val="24"/>
-        </w:rPr>
-        <w:t xml:space="preserve"> conclusions of correlation are valid. Additionally, it would be wrong to conflate correlation with causation. Even if I should find a</w:t>
-      </w:r>
-      <w:r>
-        <w:rPr>
-          <w:rFonts w:ascii="Times New Roman" w:hAnsi="Times New Roman" w:cs="Times New Roman"/>
-          <w:sz w:val="24"/>
-          <w:szCs w:val="24"/>
-        </w:rPr>
-        <w:t xml:space="preserve"> strong correlation between smoke and park attendance, I could not say conclusively that smoke is what deterred visitors. Finally, </w:t>
-      </w:r>
-      <w:r>
-        <w:rPr>
-          <w:rFonts w:ascii="Times New Roman" w:hAnsi="Times New Roman" w:cs="Times New Roman"/>
-          <w:sz w:val="24"/>
-          <w:szCs w:val="24"/>
-        </w:rPr>
-        <w:t>I</w:t>
-      </w:r>
-      <w:r>
-        <w:rPr>
-          <w:rFonts w:ascii="Times New Roman" w:hAnsi="Times New Roman" w:cs="Times New Roman"/>
-          <w:sz w:val="24"/>
-          <w:szCs w:val="24"/>
-        </w:rPr>
-        <w:t xml:space="preserve"> cannot state </w:t>
-      </w:r>
-      <w:r>
-        <w:rPr>
-          <w:rFonts w:ascii="Times New Roman" w:hAnsi="Times New Roman" w:cs="Times New Roman"/>
-          <w:sz w:val="24"/>
-          <w:szCs w:val="24"/>
-        </w:rPr>
-        <w:t xml:space="preserve">in totality </w:t>
-      </w:r>
-      <w:r>
-        <w:rPr>
-          <w:rFonts w:ascii="Times New Roman" w:hAnsi="Times New Roman" w:cs="Times New Roman"/>
-          <w:sz w:val="24"/>
-          <w:szCs w:val="24"/>
-        </w:rPr>
-        <w:t xml:space="preserve">how much </w:t>
-      </w:r>
-      <w:r>
-        <w:rPr>
-          <w:rFonts w:ascii="Times New Roman" w:hAnsi="Times New Roman" w:cs="Times New Roman"/>
-          <w:sz w:val="24"/>
-          <w:szCs w:val="24"/>
-        </w:rPr>
-        <w:t xml:space="preserve">of </w:t>
-      </w:r>
-      <w:r>
-        <w:rPr>
-          <w:rFonts w:ascii="Times New Roman" w:hAnsi="Times New Roman" w:cs="Times New Roman"/>
-          <w:sz w:val="24"/>
-          <w:szCs w:val="24"/>
-        </w:rPr>
-        <w:t xml:space="preserve">Pahrump’s economy would be harmed by smoke </w:t>
-      </w:r>
-      <w:r>
-        <w:rPr>
-          <w:rFonts w:ascii="Times New Roman" w:hAnsi="Times New Roman" w:cs="Times New Roman"/>
-          <w:sz w:val="24"/>
-          <w:szCs w:val="24"/>
-        </w:rPr>
-        <w:t>because of the correlation issue described above, and because Death Valley-related business is likely only a fraction of total town income.</w:t>
-      </w:r>
-    </w:p>
-    <w:p>
-      <w:pPr>
-        <w:spacing w:after="0" w:line="240" w:lineRule="auto"/>
-        <w:rPr>
-          <w:rFonts w:ascii="Times New Roman" w:hAnsi="Times New Roman" w:cs="Times New Roman"/>
-          <w:sz w:val="24"/>
-          <w:szCs w:val="24"/>
-        </w:rPr>
-      </w:pPr>
-    </w:p>
-    <w:p>
-      <w:pPr>
-        <w:spacing w:after="0" w:line="240" w:lineRule="auto"/>
+          <w:sz w:val="28"/>
+          <w:szCs w:val="28"/>
+        </w:rPr>
+        <w:t xml:space="preserve">3. </w:t>
+      </w:r>
+      <w:r>
         <w:rPr>
           <w:rFonts w:ascii="Times New Roman" w:hAnsi="Times New Roman" w:cs="Times New Roman"/>
           <w:b/>
           <w:bCs/>
-          <w:sz w:val="24"/>
-          <w:szCs w:val="24"/>
-        </w:rPr>
-      </w:pPr>
-      <w:r>
+          <w:sz w:val="28"/>
+          <w:szCs w:val="28"/>
+        </w:rPr>
+        <w:t>Methodology</w:t>
+      </w:r>
+    </w:p>
+    <w:p>
+      <w:pPr>
+        <w:spacing w:after="0" w:line="240" w:lineRule="auto"/>
+        <w:ind w:firstLine="720"/>
+        <w:rPr>
+          <w:rFonts w:ascii="Times New Roman" w:hAnsi="Times New Roman" w:cs="Times New Roman"/>
+          <w:sz w:val="24"/>
+          <w:szCs w:val="24"/>
+        </w:rPr>
+      </w:pPr>
+      <w:r>
+        <w:rPr>
+          <w:rFonts w:ascii="Times New Roman" w:hAnsi="Times New Roman" w:cs="Times New Roman"/>
+          <w:sz w:val="24"/>
+          <w:szCs w:val="24"/>
+        </w:rPr>
+        <w:t xml:space="preserve">My process generally consisted of defining and calculating the smoke estimate, calculating the AQI, comparing the two, and testing correlation with Death Valley attendance. I will walk through each step in the following paragraphs. Detailed technical information can be found in my repo’s README and </w:t>
+      </w:r>
+      <w:proofErr w:type="spellStart"/>
+      <w:r>
+        <w:rPr>
+          <w:rFonts w:ascii="Times New Roman" w:hAnsi="Times New Roman" w:cs="Times New Roman"/>
+          <w:sz w:val="24"/>
+          <w:szCs w:val="24"/>
+        </w:rPr>
+        <w:t>scr</w:t>
+      </w:r>
+      <w:proofErr w:type="spellEnd"/>
+      <w:r>
+        <w:rPr>
+          <w:rFonts w:ascii="Times New Roman" w:hAnsi="Times New Roman" w:cs="Times New Roman"/>
+          <w:sz w:val="24"/>
+          <w:szCs w:val="24"/>
+        </w:rPr>
+        <w:t>/ code files (</w:t>
+      </w:r>
+      <w:proofErr w:type="spellStart"/>
+      <w:r>
+        <w:rPr>
+          <w:rFonts w:ascii="Times New Roman" w:hAnsi="Times New Roman" w:cs="Times New Roman"/>
+          <w:sz w:val="24"/>
+          <w:szCs w:val="24"/>
+        </w:rPr>
+        <w:t>Ekrolen</w:t>
+      </w:r>
+      <w:proofErr w:type="spellEnd"/>
+      <w:r>
+        <w:rPr>
+          <w:rFonts w:ascii="Times New Roman" w:hAnsi="Times New Roman" w:cs="Times New Roman"/>
+          <w:sz w:val="24"/>
+          <w:szCs w:val="24"/>
+        </w:rPr>
+        <w:t>).</w:t>
+      </w:r>
+    </w:p>
+    <w:p>
+      <w:pPr>
+        <w:spacing w:after="0" w:line="240" w:lineRule="auto"/>
+        <w:rPr>
+          <w:rFonts w:ascii="Times New Roman" w:hAnsi="Times New Roman" w:cs="Times New Roman"/>
+          <w:sz w:val="24"/>
+          <w:szCs w:val="24"/>
+        </w:rPr>
+      </w:pPr>
+    </w:p>
+    <w:p>
+      <w:pPr>
+        <w:spacing w:after="0" w:line="240" w:lineRule="auto"/>
         <w:rPr>
           <w:rFonts w:ascii="Times New Roman" w:hAnsi="Times New Roman" w:cs="Times New Roman"/>
           <w:b/>
@@ -1866,7 +1240,2378 @@
           <w:sz w:val="24"/>
           <w:szCs w:val="24"/>
         </w:rPr>
-        <w:t>Findings:</w:t>
+      </w:pPr>
+      <w:r>
+        <w:rPr>
+          <w:rFonts w:ascii="Times New Roman" w:hAnsi="Times New Roman" w:cs="Times New Roman"/>
+          <w:b/>
+          <w:bCs/>
+          <w:sz w:val="24"/>
+          <w:szCs w:val="24"/>
+        </w:rPr>
+        <w:t>3.1 Smoke Estimate</w:t>
+      </w:r>
+    </w:p>
+    <w:p>
+      <w:pPr>
+        <w:spacing w:after="0" w:line="240" w:lineRule="auto"/>
+        <w:ind w:firstLine="720"/>
+        <w:rPr>
+          <w:rFonts w:ascii="Times New Roman" w:hAnsi="Times New Roman" w:cs="Times New Roman"/>
+          <w:sz w:val="24"/>
+          <w:szCs w:val="24"/>
+        </w:rPr>
+      </w:pPr>
+      <w:r>
+        <w:rPr>
+          <w:rFonts w:ascii="Times New Roman" w:hAnsi="Times New Roman" w:cs="Times New Roman"/>
+          <w:sz w:val="24"/>
+          <w:szCs w:val="24"/>
+        </w:rPr>
+        <w:t xml:space="preserve">I began by downloading and unzipping the </w:t>
+      </w:r>
+      <w:r>
+        <w:rPr>
+          <w:rFonts w:ascii="Times New Roman" w:hAnsi="Times New Roman" w:cs="Times New Roman"/>
+          <w:sz w:val="24"/>
+          <w:szCs w:val="24"/>
+        </w:rPr>
+        <w:t>GeoJSON Files.zip “Wildland Fire Polygons Fire Feature Data Open Source GeoJSON Files”</w:t>
+      </w:r>
+      <w:r>
+        <w:rPr>
+          <w:rFonts w:ascii="Times New Roman" w:hAnsi="Times New Roman" w:cs="Times New Roman"/>
+          <w:sz w:val="24"/>
+          <w:szCs w:val="24"/>
+        </w:rPr>
+        <w:t xml:space="preserve"> from USGS (</w:t>
+      </w:r>
+      <w:r>
+        <w:rPr>
+          <w:rFonts w:ascii="Times New Roman" w:hAnsi="Times New Roman" w:cs="Times New Roman"/>
+          <w:sz w:val="24"/>
+          <w:szCs w:val="24"/>
+        </w:rPr>
+        <w:t>Welty</w:t>
+      </w:r>
+      <w:r>
+        <w:rPr>
+          <w:rFonts w:ascii="Times New Roman" w:hAnsi="Times New Roman" w:cs="Times New Roman"/>
+          <w:sz w:val="24"/>
+          <w:szCs w:val="24"/>
+        </w:rPr>
+        <w:t xml:space="preserve"> </w:t>
+      </w:r>
+      <w:r>
+        <w:rPr>
+          <w:rFonts w:ascii="Times New Roman" w:hAnsi="Times New Roman" w:cs="Times New Roman"/>
+          <w:sz w:val="24"/>
+          <w:szCs w:val="24"/>
+        </w:rPr>
+        <w:t>and Jeffries, 2021</w:t>
+      </w:r>
+      <w:r>
+        <w:rPr>
+          <w:rFonts w:ascii="Times New Roman" w:hAnsi="Times New Roman" w:cs="Times New Roman"/>
+          <w:sz w:val="24"/>
+          <w:szCs w:val="24"/>
+        </w:rPr>
+        <w:t xml:space="preserve">). Of the GeoJSON </w:t>
+      </w:r>
+      <w:r>
+        <w:rPr>
+          <w:rFonts w:ascii="Times New Roman" w:hAnsi="Times New Roman" w:cs="Times New Roman"/>
+          <w:sz w:val="24"/>
+          <w:szCs w:val="24"/>
+        </w:rPr>
+        <w:t>exports</w:t>
+      </w:r>
+      <w:r>
+        <w:rPr>
+          <w:rFonts w:ascii="Times New Roman" w:hAnsi="Times New Roman" w:cs="Times New Roman"/>
+          <w:sz w:val="24"/>
+          <w:szCs w:val="24"/>
+        </w:rPr>
+        <w:t xml:space="preserve"> I </w:t>
+      </w:r>
+      <w:r>
+        <w:rPr>
+          <w:rFonts w:ascii="Times New Roman" w:hAnsi="Times New Roman" w:cs="Times New Roman"/>
+          <w:sz w:val="24"/>
+          <w:szCs w:val="24"/>
+        </w:rPr>
+        <w:t xml:space="preserve">used </w:t>
+      </w:r>
+      <w:r>
+        <w:rPr>
+          <w:rFonts w:ascii="Times New Roman" w:hAnsi="Times New Roman" w:cs="Times New Roman"/>
+          <w:sz w:val="24"/>
+          <w:szCs w:val="24"/>
+        </w:rPr>
+        <w:t xml:space="preserve">the “combined” dataset to avoid duplicated fires </w:t>
+      </w:r>
+      <w:r>
+        <w:rPr>
+          <w:rFonts w:ascii="Times New Roman" w:hAnsi="Times New Roman" w:cs="Times New Roman"/>
+          <w:sz w:val="24"/>
+          <w:szCs w:val="24"/>
+        </w:rPr>
+        <w:t>from data merges</w:t>
+      </w:r>
+      <w:r>
+        <w:rPr>
+          <w:rFonts w:ascii="Times New Roman" w:hAnsi="Times New Roman" w:cs="Times New Roman"/>
+          <w:sz w:val="24"/>
+          <w:szCs w:val="24"/>
+        </w:rPr>
+        <w:t xml:space="preserve">. Due to GitHub file size </w:t>
+      </w:r>
+      <w:r>
+        <w:rPr>
+          <w:rFonts w:ascii="Times New Roman" w:hAnsi="Times New Roman" w:cs="Times New Roman"/>
+          <w:sz w:val="24"/>
+          <w:szCs w:val="24"/>
+        </w:rPr>
+        <w:t>restraints,</w:t>
+      </w:r>
+      <w:r>
+        <w:rPr>
+          <w:rFonts w:ascii="Times New Roman" w:hAnsi="Times New Roman" w:cs="Times New Roman"/>
+          <w:sz w:val="24"/>
+          <w:szCs w:val="24"/>
+        </w:rPr>
+        <w:t xml:space="preserve"> I saved the </w:t>
+      </w:r>
+      <w:r>
+        <w:rPr>
+          <w:rFonts w:ascii="Times New Roman" w:hAnsi="Times New Roman" w:cs="Times New Roman"/>
+          <w:sz w:val="24"/>
+          <w:szCs w:val="24"/>
+        </w:rPr>
+        <w:t xml:space="preserve">"USGS_Wildland_Fire_Combined_Dataset.json" file to the directory above </w:t>
+      </w:r>
+      <w:r>
+        <w:rPr>
+          <w:rFonts w:ascii="Times New Roman" w:hAnsi="Times New Roman" w:cs="Times New Roman"/>
+          <w:sz w:val="24"/>
+          <w:szCs w:val="24"/>
+        </w:rPr>
+        <w:t xml:space="preserve">my </w:t>
+      </w:r>
+      <w:r>
+        <w:rPr>
+          <w:rFonts w:ascii="Times New Roman" w:hAnsi="Times New Roman" w:cs="Times New Roman"/>
+          <w:sz w:val="24"/>
+          <w:szCs w:val="24"/>
+        </w:rPr>
+        <w:t>project</w:t>
+      </w:r>
+      <w:r>
+        <w:rPr>
+          <w:rFonts w:ascii="Times New Roman" w:hAnsi="Times New Roman" w:cs="Times New Roman"/>
+          <w:sz w:val="24"/>
+          <w:szCs w:val="24"/>
+        </w:rPr>
+        <w:t>’s</w:t>
+      </w:r>
+      <w:r>
+        <w:rPr>
+          <w:rFonts w:ascii="Times New Roman" w:hAnsi="Times New Roman" w:cs="Times New Roman"/>
+          <w:sz w:val="24"/>
+          <w:szCs w:val="24"/>
+        </w:rPr>
+        <w:t xml:space="preserve"> parent directory</w:t>
+      </w:r>
+      <w:r>
+        <w:rPr>
+          <w:rFonts w:ascii="Times New Roman" w:hAnsi="Times New Roman" w:cs="Times New Roman"/>
+          <w:sz w:val="24"/>
+          <w:szCs w:val="24"/>
+        </w:rPr>
+        <w:t xml:space="preserve"> with the intent of reducing the data</w:t>
+      </w:r>
+      <w:r>
+        <w:rPr>
+          <w:rFonts w:ascii="Times New Roman" w:hAnsi="Times New Roman" w:cs="Times New Roman"/>
+          <w:sz w:val="24"/>
+          <w:szCs w:val="24"/>
+        </w:rPr>
+        <w:t xml:space="preserve"> </w:t>
+      </w:r>
+      <w:r>
+        <w:rPr>
+          <w:rFonts w:ascii="Times New Roman" w:hAnsi="Times New Roman" w:cs="Times New Roman"/>
+          <w:sz w:val="24"/>
+          <w:szCs w:val="24"/>
+        </w:rPr>
+        <w:t xml:space="preserve">then saving it to the </w:t>
+      </w:r>
+      <w:r>
+        <w:rPr>
+          <w:rFonts w:ascii="Times New Roman" w:hAnsi="Times New Roman" w:cs="Times New Roman"/>
+          <w:sz w:val="24"/>
+          <w:szCs w:val="24"/>
+        </w:rPr>
+        <w:t>intermediate_data folder</w:t>
+      </w:r>
+      <w:r>
+        <w:rPr>
+          <w:rFonts w:ascii="Times New Roman" w:hAnsi="Times New Roman" w:cs="Times New Roman"/>
+          <w:sz w:val="24"/>
+          <w:szCs w:val="24"/>
+        </w:rPr>
+        <w:t>.</w:t>
+      </w:r>
+    </w:p>
+    <w:p>
+      <w:pPr>
+        <w:spacing w:after="0" w:line="240" w:lineRule="auto"/>
+        <w:ind w:firstLine="720"/>
+        <w:rPr>
+          <w:rFonts w:ascii="Times New Roman" w:hAnsi="Times New Roman" w:cs="Times New Roman"/>
+          <w:sz w:val="24"/>
+          <w:szCs w:val="24"/>
+        </w:rPr>
+      </w:pPr>
+      <w:r>
+        <w:rPr>
+          <w:rFonts w:ascii="Times New Roman" w:hAnsi="Times New Roman" w:cs="Times New Roman"/>
+          <w:sz w:val="24"/>
+          <w:szCs w:val="24"/>
+        </w:rPr>
+        <w:t>For my analysis I limit</w:t>
+      </w:r>
+      <w:r>
+        <w:rPr>
+          <w:rFonts w:ascii="Times New Roman" w:hAnsi="Times New Roman" w:cs="Times New Roman"/>
+          <w:sz w:val="24"/>
+          <w:szCs w:val="24"/>
+        </w:rPr>
+        <w:t>ed</w:t>
+      </w:r>
+      <w:r>
+        <w:rPr>
+          <w:rFonts w:ascii="Times New Roman" w:hAnsi="Times New Roman" w:cs="Times New Roman"/>
+          <w:sz w:val="24"/>
+          <w:szCs w:val="24"/>
+        </w:rPr>
+        <w:t xml:space="preserve"> fire</w:t>
+      </w:r>
+      <w:r>
+        <w:rPr>
+          <w:rFonts w:ascii="Times New Roman" w:hAnsi="Times New Roman" w:cs="Times New Roman"/>
+          <w:sz w:val="24"/>
+          <w:szCs w:val="24"/>
+        </w:rPr>
+        <w:t>s</w:t>
+      </w:r>
+      <w:r>
+        <w:rPr>
+          <w:rFonts w:ascii="Times New Roman" w:hAnsi="Times New Roman" w:cs="Times New Roman"/>
+          <w:sz w:val="24"/>
+          <w:szCs w:val="24"/>
+        </w:rPr>
+        <w:t xml:space="preserve"> to those occurring after 1963 and within 1250 miles </w:t>
+      </w:r>
+      <w:r>
+        <w:rPr>
+          <w:rFonts w:ascii="Times New Roman" w:hAnsi="Times New Roman" w:cs="Times New Roman"/>
+          <w:sz w:val="24"/>
+          <w:szCs w:val="24"/>
+        </w:rPr>
+        <w:t>of</w:t>
+      </w:r>
+      <w:r>
+        <w:rPr>
+          <w:rFonts w:ascii="Times New Roman" w:hAnsi="Times New Roman" w:cs="Times New Roman"/>
+          <w:sz w:val="24"/>
+          <w:szCs w:val="24"/>
+        </w:rPr>
+        <w:t xml:space="preserve"> Pahrump, NV. </w:t>
+      </w:r>
+      <w:r>
+        <w:rPr>
+          <w:rFonts w:ascii="Times New Roman" w:hAnsi="Times New Roman" w:cs="Times New Roman"/>
+          <w:sz w:val="24"/>
+          <w:szCs w:val="24"/>
+        </w:rPr>
+        <w:t xml:space="preserve">The first script, data_acquisition, </w:t>
+      </w:r>
+      <w:r>
+        <w:rPr>
+          <w:rFonts w:ascii="Times New Roman" w:hAnsi="Times New Roman" w:cs="Times New Roman"/>
+          <w:sz w:val="24"/>
+          <w:szCs w:val="24"/>
+        </w:rPr>
+        <w:t>reads in the fire GeoJSON information and finds the distance between the closest edge of each fire and the center of Pahrump. I chose to use the edge of the fire rather than the center because it may be closer to town</w:t>
+      </w:r>
+      <w:r>
+        <w:rPr>
+          <w:rFonts w:ascii="Times New Roman" w:hAnsi="Times New Roman" w:cs="Times New Roman"/>
+          <w:sz w:val="24"/>
+          <w:szCs w:val="24"/>
+        </w:rPr>
+        <w:t xml:space="preserve"> resulting in more smoke. However, I did choose to center the Pahrump town coordinates to avoid biasing smoke measurements to one side of the city. The fires which lie within 1250 miles of Pahrump are kept. </w:t>
+      </w:r>
+    </w:p>
+    <w:p>
+      <w:pPr>
+        <w:spacing w:after="0" w:line="240" w:lineRule="auto"/>
+        <w:ind w:firstLine="720"/>
+        <w:rPr>
+          <w:rFonts w:ascii="Times New Roman" w:hAnsi="Times New Roman" w:cs="Times New Roman"/>
+          <w:sz w:val="24"/>
+          <w:szCs w:val="24"/>
+        </w:rPr>
+      </w:pPr>
+      <w:r>
+        <w:rPr>
+          <w:rFonts w:ascii="Times New Roman" w:hAnsi="Times New Roman" w:cs="Times New Roman"/>
+          <w:sz w:val="24"/>
+          <w:szCs w:val="24"/>
+        </w:rPr>
+        <w:t>Next, I extracted a list of fires which occurred after 1963. This list was inner joined with the set of fires which occurred within 1250 miles of Pahrump to create our fire sample set.</w:t>
+      </w:r>
+    </w:p>
+    <w:p>
+      <w:pPr>
+        <w:spacing w:after="0" w:line="240" w:lineRule="auto"/>
+        <w:ind w:firstLine="720"/>
+        <w:rPr>
+          <w:rFonts w:ascii="Times New Roman" w:hAnsi="Times New Roman" w:cs="Times New Roman"/>
+          <w:sz w:val="24"/>
+          <w:szCs w:val="24"/>
+        </w:rPr>
+      </w:pPr>
+      <w:r>
+        <w:rPr>
+          <w:rFonts w:ascii="Times New Roman" w:hAnsi="Times New Roman" w:cs="Times New Roman"/>
+          <w:sz w:val="24"/>
+          <w:szCs w:val="24"/>
+        </w:rPr>
+        <w:t xml:space="preserve">Then I created the annual smoke estimate. The research behind the estimate calculation is </w:t>
+      </w:r>
+      <w:r>
+        <w:rPr>
+          <w:rFonts w:ascii="Times New Roman" w:hAnsi="Times New Roman" w:cs="Times New Roman"/>
+          <w:sz w:val="24"/>
+          <w:szCs w:val="24"/>
+        </w:rPr>
+        <w:t>detailed</w:t>
+      </w:r>
+      <w:r>
+        <w:rPr>
+          <w:rFonts w:ascii="Times New Roman" w:hAnsi="Times New Roman" w:cs="Times New Roman"/>
+          <w:sz w:val="24"/>
+          <w:szCs w:val="24"/>
+        </w:rPr>
+        <w:t xml:space="preserve"> in the “Background/Related Work” section above, however I will post the final smoke estimate formula below. This estimate was created for each fire occurring after 1963 within 1250 miles of Pahrump.</w:t>
+      </w:r>
+    </w:p>
+    <w:p>
+      <w:pPr>
+        <w:spacing w:after="0" w:line="240" w:lineRule="auto"/>
+        <w:ind w:firstLine="720"/>
+        <w:rPr>
+          <w:rFonts w:ascii="Times New Roman" w:hAnsi="Times New Roman" w:cs="Times New Roman"/>
+          <w:sz w:val="24"/>
+          <w:szCs w:val="24"/>
+        </w:rPr>
+      </w:pPr>
+    </w:p>
+    <w:p>
+      <w:pPr>
+        <w:spacing w:after="0" w:line="240" w:lineRule="auto"/>
+        <w:ind w:firstLine="720"/>
+        <w:rPr>
+          <w:rFonts w:ascii="Times New Roman" w:hAnsi="Times New Roman" w:cs="Times New Roman"/>
+          <w:sz w:val="24"/>
+          <w:szCs w:val="24"/>
+        </w:rPr>
+      </w:pPr>
+      <m:oMathPara>
+        <m:oMath>
+          <m:r>
+            <w:rPr>
+              <w:rFonts w:ascii="Cambria Math" w:hAnsi="Cambria Math" w:cs="Times New Roman"/>
+              <w:sz w:val="24"/>
+              <w:szCs w:val="24"/>
+            </w:rPr>
+            <m:t xml:space="preserve">Final </m:t>
+          </m:r>
+          <m:r>
+            <w:rPr>
+              <w:rFonts w:ascii="Cambria Math" w:hAnsi="Cambria Math" w:cs="Times New Roman"/>
+              <w:sz w:val="24"/>
+              <w:szCs w:val="24"/>
+            </w:rPr>
+            <m:t>Smoke Estimate=</m:t>
+          </m:r>
+          <m:d>
+            <m:dPr>
+              <m:ctrlPr>
+                <w:rPr>
+                  <w:rFonts w:ascii="Cambria Math" w:hAnsi="Cambria Math" w:cs="Times New Roman"/>
+                  <w:i/>
+                  <w:sz w:val="24"/>
+                  <w:szCs w:val="24"/>
+                </w:rPr>
+              </m:ctrlPr>
+            </m:dPr>
+            <m:e>
+              <m:f>
+                <m:fPr>
+                  <m:ctrlPr>
+                    <w:rPr>
+                      <w:rFonts w:ascii="Cambria Math" w:hAnsi="Cambria Math" w:cs="Times New Roman"/>
+                      <w:i/>
+                      <w:sz w:val="24"/>
+                      <w:szCs w:val="24"/>
+                    </w:rPr>
+                  </m:ctrlPr>
+                </m:fPr>
+                <m:num>
+                  <m:r>
+                    <w:rPr>
+                      <w:rFonts w:ascii="Cambria Math" w:hAnsi="Cambria Math" w:cs="Times New Roman"/>
+                      <w:sz w:val="24"/>
+                      <w:szCs w:val="24"/>
+                    </w:rPr>
+                    <m:t>Unburned Acres</m:t>
+                  </m:r>
+                </m:num>
+                <m:den>
+                  <m:sSup>
+                    <m:sSupPr>
+                      <m:ctrlPr>
+                        <w:rPr>
+                          <w:rFonts w:ascii="Cambria Math" w:hAnsi="Cambria Math" w:cs="Times New Roman"/>
+                          <w:i/>
+                          <w:sz w:val="24"/>
+                          <w:szCs w:val="24"/>
+                        </w:rPr>
+                      </m:ctrlPr>
+                    </m:sSupPr>
+                    <m:e>
+                      <m:d>
+                        <m:dPr>
+                          <m:ctrlPr>
+                            <w:rPr>
+                              <w:rFonts w:ascii="Cambria Math" w:hAnsi="Cambria Math" w:cs="Times New Roman"/>
+                              <w:i/>
+                              <w:sz w:val="24"/>
+                              <w:szCs w:val="24"/>
+                            </w:rPr>
+                          </m:ctrlPr>
+                        </m:dPr>
+                        <m:e>
+                          <m:r>
+                            <w:rPr>
+                              <w:rFonts w:ascii="Cambria Math" w:hAnsi="Cambria Math" w:cs="Times New Roman"/>
+                              <w:sz w:val="24"/>
+                              <w:szCs w:val="24"/>
+                            </w:rPr>
+                            <m:t>Distance From Town</m:t>
+                          </m:r>
+                        </m:e>
+                      </m:d>
+                    </m:e>
+                    <m:sup>
+                      <m:r>
+                        <w:rPr>
+                          <w:rFonts w:ascii="Cambria Math" w:hAnsi="Cambria Math" w:cs="Times New Roman"/>
+                          <w:sz w:val="24"/>
+                          <w:szCs w:val="24"/>
+                        </w:rPr>
+                        <m:t>2</m:t>
+                      </m:r>
+                    </m:sup>
+                  </m:sSup>
+                </m:den>
+              </m:f>
+              <m:r>
+                <w:rPr>
+                  <w:rFonts w:ascii="Cambria Math" w:hAnsi="Cambria Math" w:cs="Times New Roman"/>
+                  <w:sz w:val="24"/>
+                  <w:szCs w:val="24"/>
+                </w:rPr>
+                <m:t>+</m:t>
+              </m:r>
+              <m:d>
+                <m:dPr>
+                  <m:ctrlPr>
+                    <w:rPr>
+                      <w:rFonts w:ascii="Cambria Math" w:hAnsi="Cambria Math" w:cs="Times New Roman"/>
+                      <w:i/>
+                      <w:sz w:val="24"/>
+                      <w:szCs w:val="24"/>
+                    </w:rPr>
+                  </m:ctrlPr>
+                </m:dPr>
+                <m:e>
+                  <m:f>
+                    <m:fPr>
+                      <m:ctrlPr>
+                        <w:rPr>
+                          <w:rFonts w:ascii="Cambria Math" w:hAnsi="Cambria Math" w:cs="Times New Roman"/>
+                          <w:i/>
+                          <w:sz w:val="24"/>
+                          <w:szCs w:val="24"/>
+                        </w:rPr>
+                      </m:ctrlPr>
+                    </m:fPr>
+                    <m:num>
+                      <m:r>
+                        <w:rPr>
+                          <w:rFonts w:ascii="Cambria Math" w:hAnsi="Cambria Math" w:cs="Times New Roman"/>
+                          <w:sz w:val="24"/>
+                          <w:szCs w:val="24"/>
+                        </w:rPr>
+                        <m:t>Previously Burned Acres</m:t>
+                      </m:r>
+                    </m:num>
+                    <m:den>
+                      <m:sSup>
+                        <m:sSupPr>
+                          <m:ctrlPr>
+                            <w:rPr>
+                              <w:rFonts w:ascii="Cambria Math" w:hAnsi="Cambria Math" w:cs="Times New Roman"/>
+                              <w:i/>
+                              <w:sz w:val="24"/>
+                              <w:szCs w:val="24"/>
+                            </w:rPr>
+                          </m:ctrlPr>
+                        </m:sSupPr>
+                        <m:e>
+                          <m:d>
+                            <m:dPr>
+                              <m:ctrlPr>
+                                <w:rPr>
+                                  <w:rFonts w:ascii="Cambria Math" w:hAnsi="Cambria Math" w:cs="Times New Roman"/>
+                                  <w:i/>
+                                  <w:sz w:val="24"/>
+                                  <w:szCs w:val="24"/>
+                                </w:rPr>
+                              </m:ctrlPr>
+                            </m:dPr>
+                            <m:e>
+                              <m:r>
+                                <w:rPr>
+                                  <w:rFonts w:ascii="Cambria Math" w:hAnsi="Cambria Math" w:cs="Times New Roman"/>
+                                  <w:sz w:val="24"/>
+                                  <w:szCs w:val="24"/>
+                                </w:rPr>
+                                <m:t xml:space="preserve">Distance </m:t>
+                              </m:r>
+                              <m:r>
+                                <w:rPr>
+                                  <w:rFonts w:ascii="Cambria Math" w:hAnsi="Cambria Math" w:cs="Times New Roman"/>
+                                  <w:sz w:val="24"/>
+                                  <w:szCs w:val="24"/>
+                                </w:rPr>
+                                <m:t>From Town</m:t>
+                              </m:r>
+                            </m:e>
+                          </m:d>
+                        </m:e>
+                        <m:sup>
+                          <m:r>
+                            <w:rPr>
+                              <w:rFonts w:ascii="Cambria Math" w:hAnsi="Cambria Math" w:cs="Times New Roman"/>
+                              <w:sz w:val="24"/>
+                              <w:szCs w:val="24"/>
+                            </w:rPr>
+                            <m:t>2</m:t>
+                          </m:r>
+                        </m:sup>
+                      </m:sSup>
+                    </m:den>
+                  </m:f>
+                  <m:r>
+                    <w:rPr>
+                      <w:rFonts w:ascii="Cambria Math" w:hAnsi="Cambria Math" w:cs="Times New Roman"/>
+                      <w:sz w:val="24"/>
+                      <w:szCs w:val="24"/>
+                    </w:rPr>
+                    <m:t>*0.2</m:t>
+                  </m:r>
+                </m:e>
+              </m:d>
+            </m:e>
+          </m:d>
+          <m:r>
+            <w:rPr>
+              <w:rFonts w:ascii="Cambria Math" w:hAnsi="Cambria Math" w:cs="Times New Roman"/>
+              <w:sz w:val="24"/>
+              <w:szCs w:val="24"/>
+            </w:rPr>
+            <m:t xml:space="preserve">*0.5 </m:t>
+          </m:r>
+          <m:d>
+            <m:dPr>
+              <m:ctrlPr>
+                <w:rPr>
+                  <w:rFonts w:ascii="Cambria Math" w:hAnsi="Cambria Math" w:cs="Times New Roman"/>
+                  <w:i/>
+                  <w:sz w:val="24"/>
+                  <w:szCs w:val="24"/>
+                </w:rPr>
+              </m:ctrlPr>
+            </m:dPr>
+            <m:e>
+              <m:r>
+                <w:rPr>
+                  <w:rFonts w:ascii="Cambria Math" w:hAnsi="Cambria Math" w:cs="Times New Roman"/>
+                  <w:sz w:val="24"/>
+                  <w:szCs w:val="24"/>
+                </w:rPr>
+                <m:t>if perscribed burn</m:t>
+              </m:r>
+            </m:e>
+          </m:d>
+          <m:r>
+            <w:rPr>
+              <w:rFonts w:ascii="Cambria Math" w:hAnsi="Cambria Math" w:cs="Times New Roman"/>
+              <w:sz w:val="24"/>
+              <w:szCs w:val="24"/>
+            </w:rPr>
+            <m:t>*1.5 (if occurred prior to 1984)</m:t>
+          </m:r>
+        </m:oMath>
+      </m:oMathPara>
+    </w:p>
+    <w:p>
+      <w:pPr>
+        <w:spacing w:after="0" w:line="240" w:lineRule="auto"/>
+        <w:ind w:firstLine="720"/>
+        <w:rPr>
+          <w:rFonts w:ascii="Times New Roman" w:hAnsi="Times New Roman" w:cs="Times New Roman"/>
+          <w:sz w:val="24"/>
+          <w:szCs w:val="24"/>
+        </w:rPr>
+      </w:pPr>
+    </w:p>
+    <w:p>
+      <w:pPr>
+        <w:spacing w:after="0" w:line="240" w:lineRule="auto"/>
+        <w:rPr>
+          <w:rFonts w:ascii="Times New Roman" w:hAnsi="Times New Roman" w:cs="Times New Roman"/>
+          <w:sz w:val="24"/>
+          <w:szCs w:val="24"/>
+        </w:rPr>
+      </w:pPr>
+      <w:r>
+        <w:rPr>
+          <w:rFonts w:ascii="Times New Roman" w:hAnsi="Times New Roman" w:cs="Times New Roman"/>
+          <w:sz w:val="24"/>
+          <w:szCs w:val="24"/>
+        </w:rPr>
+        <w:t xml:space="preserve">To create an annual smokiness estimate I averaged the Final Smoke Estimate across all fires per year. This method was chosen initially because it would be compared to AQI measurements over the same season, thus no amortization was necessary to “extend” the smokiness to the rest of the year. However, it is worth noting that our Death Valley attendance numbers are given annually, </w:t>
+      </w:r>
+      <w:r>
+        <w:rPr>
+          <w:rFonts w:ascii="Times New Roman" w:hAnsi="Times New Roman" w:cs="Times New Roman"/>
+          <w:sz w:val="24"/>
+          <w:szCs w:val="24"/>
+        </w:rPr>
+        <w:lastRenderedPageBreak/>
+        <w:t>thus a kind of “amortization” to estimate the annual smokiness may have been more appropriate. It's also worth noting that initial results contained a summed annual smokiness estimate rather than an averaged value due to an accidental code change.</w:t>
+      </w:r>
+      <w:r>
+        <w:rPr>
+          <w:rFonts w:ascii="Times New Roman" w:hAnsi="Times New Roman" w:cs="Times New Roman"/>
+          <w:sz w:val="24"/>
+          <w:szCs w:val="24"/>
+        </w:rPr>
+        <w:t xml:space="preserve"> While updates to reflect the average annual smoke estimate have been propagated through all code, changes were not made to project documentation submitted prior to 12/11/23.</w:t>
+      </w:r>
+      <w:r>
+        <w:rPr>
+          <w:rFonts w:ascii="Times New Roman" w:hAnsi="Times New Roman" w:cs="Times New Roman"/>
+          <w:sz w:val="24"/>
+          <w:szCs w:val="24"/>
+        </w:rPr>
+        <w:t xml:space="preserve"> Additionally, we continue to use the linear smoke prediction model and code as was written for the summed annual smokiness estimate, though it no longer appears to be a good fit for our data.</w:t>
+      </w:r>
+    </w:p>
+    <w:p>
+      <w:pPr>
+        <w:spacing w:after="0" w:line="240" w:lineRule="auto"/>
+        <w:rPr>
+          <w:rFonts w:ascii="Times New Roman" w:hAnsi="Times New Roman" w:cs="Times New Roman"/>
+          <w:sz w:val="24"/>
+          <w:szCs w:val="24"/>
+        </w:rPr>
+      </w:pPr>
+    </w:p>
+    <w:p>
+      <w:pPr>
+        <w:spacing w:after="0" w:line="240" w:lineRule="auto"/>
+        <w:rPr>
+          <w:rFonts w:ascii="Times New Roman" w:hAnsi="Times New Roman" w:cs="Times New Roman"/>
+          <w:b/>
+          <w:bCs/>
+          <w:sz w:val="24"/>
+          <w:szCs w:val="24"/>
+        </w:rPr>
+      </w:pPr>
+      <w:r>
+        <w:rPr>
+          <w:rFonts w:ascii="Times New Roman" w:hAnsi="Times New Roman" w:cs="Times New Roman"/>
+          <w:b/>
+          <w:bCs/>
+          <w:sz w:val="24"/>
+          <w:szCs w:val="24"/>
+        </w:rPr>
+        <w:t>3.</w:t>
+      </w:r>
+      <w:r>
+        <w:rPr>
+          <w:rFonts w:ascii="Times New Roman" w:hAnsi="Times New Roman" w:cs="Times New Roman"/>
+          <w:b/>
+          <w:bCs/>
+          <w:sz w:val="24"/>
+          <w:szCs w:val="24"/>
+        </w:rPr>
+        <w:t>2</w:t>
+      </w:r>
+      <w:r>
+        <w:rPr>
+          <w:rFonts w:ascii="Times New Roman" w:hAnsi="Times New Roman" w:cs="Times New Roman"/>
+          <w:b/>
+          <w:bCs/>
+          <w:sz w:val="24"/>
+          <w:szCs w:val="24"/>
+        </w:rPr>
+        <w:t xml:space="preserve"> </w:t>
+      </w:r>
+      <w:r>
+        <w:rPr>
+          <w:rFonts w:ascii="Times New Roman" w:hAnsi="Times New Roman" w:cs="Times New Roman"/>
+          <w:b/>
+          <w:bCs/>
+          <w:sz w:val="24"/>
+          <w:szCs w:val="24"/>
+        </w:rPr>
+        <w:t>AQI Estimate</w:t>
+      </w:r>
+    </w:p>
+    <w:p>
+      <w:pPr>
+        <w:spacing w:after="0" w:line="240" w:lineRule="auto"/>
+        <w:ind w:firstLine="720"/>
+        <w:rPr>
+          <w:rFonts w:ascii="Times New Roman" w:hAnsi="Times New Roman" w:cs="Times New Roman"/>
+          <w:sz w:val="24"/>
+          <w:szCs w:val="24"/>
+        </w:rPr>
+      </w:pPr>
+      <w:r>
+        <w:rPr>
+          <w:rFonts w:ascii="Times New Roman" w:hAnsi="Times New Roman" w:cs="Times New Roman"/>
+          <w:sz w:val="24"/>
+          <w:szCs w:val="24"/>
+        </w:rPr>
+        <w:t xml:space="preserve">AQI data is pulled from the EPA AQS API. I began by pulling information about different air quality measures to identify the 5-digit code corresponding to AQI. I then retrieved the 5-digit codes which represented individual AQI elements (e.g., 42101 represents carbon monoxide). These 5 digits codes were combined into gaseous and particulates lists </w:t>
+      </w:r>
+      <w:r>
+        <w:rPr>
+          <w:rFonts w:ascii="Times New Roman" w:hAnsi="Times New Roman" w:cs="Times New Roman"/>
+          <w:sz w:val="24"/>
+          <w:szCs w:val="24"/>
+        </w:rPr>
+        <w:t>for later querying.</w:t>
+      </w:r>
+      <w:r>
+        <w:rPr>
+          <w:rFonts w:ascii="Times New Roman" w:hAnsi="Times New Roman" w:cs="Times New Roman"/>
+          <w:sz w:val="24"/>
+          <w:szCs w:val="24"/>
+        </w:rPr>
+        <w:t xml:space="preserve"> Then I created a dictionary with information on Pahrump, including the center of town</w:t>
+      </w:r>
+      <w:r>
+        <w:rPr>
+          <w:rFonts w:ascii="Times New Roman" w:hAnsi="Times New Roman" w:cs="Times New Roman"/>
+          <w:sz w:val="24"/>
+          <w:szCs w:val="24"/>
+        </w:rPr>
+        <w:t>’s</w:t>
+      </w:r>
+      <w:r>
+        <w:rPr>
+          <w:rFonts w:ascii="Times New Roman" w:hAnsi="Times New Roman" w:cs="Times New Roman"/>
+          <w:sz w:val="24"/>
+          <w:szCs w:val="24"/>
+        </w:rPr>
+        <w:t xml:space="preserve"> latitude/longitude coordinates from the smoke estimate. A call to the list request function returned all sensors within Nye County around Pahrump.</w:t>
+      </w:r>
+    </w:p>
+    <w:p>
+      <w:pPr>
+        <w:spacing w:after="0" w:line="240" w:lineRule="auto"/>
+        <w:ind w:firstLine="720"/>
+        <w:rPr>
+          <w:rFonts w:ascii="Times New Roman" w:hAnsi="Times New Roman" w:cs="Times New Roman"/>
+          <w:sz w:val="24"/>
+          <w:szCs w:val="24"/>
+        </w:rPr>
+      </w:pPr>
+      <w:r>
+        <w:rPr>
+          <w:rFonts w:ascii="Times New Roman" w:hAnsi="Times New Roman" w:cs="Times New Roman"/>
+          <w:sz w:val="24"/>
+          <w:szCs w:val="24"/>
+        </w:rPr>
+        <w:t>The crux of data acquisition lay in repeated API calls to the EPA AQS API requesting the daily summary of AQI information (gaseous or particulate) from the sensors in Nye County. While some stations produced more granular AQI information the EPA indicated “</w:t>
+      </w:r>
+      <w:r>
+        <w:rPr>
+          <w:rFonts w:ascii="Times New Roman" w:hAnsi="Times New Roman" w:cs="Times New Roman"/>
+          <w:sz w:val="24"/>
+          <w:szCs w:val="24"/>
+        </w:rPr>
+        <w:t xml:space="preserve">The Air Quality Index is based on daily air quality summaries, specifically daily </w:t>
+      </w:r>
+      <w:proofErr w:type="gramStart"/>
+      <w:r>
+        <w:rPr>
+          <w:rFonts w:ascii="Times New Roman" w:hAnsi="Times New Roman" w:cs="Times New Roman"/>
+          <w:sz w:val="24"/>
+          <w:szCs w:val="24"/>
+        </w:rPr>
+        <w:t>maximums</w:t>
+      </w:r>
+      <w:proofErr w:type="gramEnd"/>
+      <w:r>
+        <w:rPr>
+          <w:rFonts w:ascii="Times New Roman" w:hAnsi="Times New Roman" w:cs="Times New Roman"/>
+          <w:sz w:val="24"/>
+          <w:szCs w:val="24"/>
+        </w:rPr>
+        <w:t xml:space="preserve"> or daily</w:t>
+      </w:r>
+      <w:r>
+        <w:rPr>
+          <w:rFonts w:ascii="Times New Roman" w:hAnsi="Times New Roman" w:cs="Times New Roman"/>
+          <w:sz w:val="24"/>
+          <w:szCs w:val="24"/>
+        </w:rPr>
+        <w:t xml:space="preserve"> </w:t>
+      </w:r>
+      <w:r>
+        <w:rPr>
+          <w:rFonts w:ascii="Times New Roman" w:hAnsi="Times New Roman" w:cs="Times New Roman"/>
+          <w:sz w:val="24"/>
+          <w:szCs w:val="24"/>
+        </w:rPr>
+        <w:t>averages. It is not valid to use shorter-term (e.g. hourly) data to calculate an AQI value.</w:t>
+      </w:r>
+      <w:r>
+        <w:rPr>
+          <w:rFonts w:ascii="Times New Roman" w:hAnsi="Times New Roman" w:cs="Times New Roman"/>
+          <w:sz w:val="24"/>
+          <w:szCs w:val="24"/>
+        </w:rPr>
+        <w:t>” (</w:t>
+      </w:r>
+      <w:r>
+        <w:rPr>
+          <w:rFonts w:ascii="Times New Roman" w:hAnsi="Times New Roman" w:cs="Times New Roman"/>
+          <w:sz w:val="24"/>
+          <w:szCs w:val="24"/>
+        </w:rPr>
+        <w:t>AirNow.gov</w:t>
+      </w:r>
+      <w:r>
+        <w:rPr>
+          <w:rFonts w:ascii="Times New Roman" w:hAnsi="Times New Roman" w:cs="Times New Roman"/>
+          <w:sz w:val="24"/>
+          <w:szCs w:val="24"/>
+        </w:rPr>
+        <w:t xml:space="preserve">, </w:t>
+      </w:r>
+      <w:r>
+        <w:rPr>
+          <w:rFonts w:ascii="Times New Roman" w:hAnsi="Times New Roman" w:cs="Times New Roman"/>
+          <w:sz w:val="24"/>
+          <w:szCs w:val="24"/>
+        </w:rPr>
+        <w:t>2018).</w:t>
+      </w:r>
+      <w:r>
+        <w:rPr>
+          <w:rFonts w:ascii="Times New Roman" w:hAnsi="Times New Roman" w:cs="Times New Roman"/>
+          <w:sz w:val="24"/>
+          <w:szCs w:val="24"/>
+        </w:rPr>
+        <w:t xml:space="preserve"> Thus only </w:t>
+      </w:r>
+      <w:r>
+        <w:rPr>
+          <w:rFonts w:ascii="Times New Roman" w:hAnsi="Times New Roman" w:cs="Times New Roman"/>
+          <w:sz w:val="24"/>
+          <w:szCs w:val="24"/>
+        </w:rPr>
+        <w:t>24-HR BLK AVG AQI measurement</w:t>
+      </w:r>
+      <w:r>
+        <w:rPr>
+          <w:rFonts w:ascii="Times New Roman" w:hAnsi="Times New Roman" w:cs="Times New Roman"/>
+          <w:sz w:val="24"/>
+          <w:szCs w:val="24"/>
+        </w:rPr>
+        <w:t>s</w:t>
+      </w:r>
+      <w:r>
+        <w:rPr>
+          <w:rFonts w:ascii="Times New Roman" w:hAnsi="Times New Roman" w:cs="Times New Roman"/>
+          <w:sz w:val="24"/>
+          <w:szCs w:val="24"/>
+        </w:rPr>
+        <w:t xml:space="preserve"> </w:t>
+      </w:r>
+      <w:r>
+        <w:rPr>
+          <w:rFonts w:ascii="Times New Roman" w:hAnsi="Times New Roman" w:cs="Times New Roman"/>
+          <w:sz w:val="24"/>
+          <w:szCs w:val="24"/>
+        </w:rPr>
+        <w:t xml:space="preserve">were collected </w:t>
+      </w:r>
+      <w:r>
+        <w:rPr>
+          <w:rFonts w:ascii="Times New Roman" w:hAnsi="Times New Roman" w:cs="Times New Roman"/>
+          <w:sz w:val="24"/>
+          <w:szCs w:val="24"/>
+        </w:rPr>
+        <w:t>for each gas/particulate</w:t>
+      </w:r>
+      <w:r>
+        <w:rPr>
+          <w:rFonts w:ascii="Times New Roman" w:hAnsi="Times New Roman" w:cs="Times New Roman"/>
+          <w:sz w:val="24"/>
+          <w:szCs w:val="24"/>
+        </w:rPr>
+        <w:t xml:space="preserve"> where available</w:t>
+      </w:r>
+      <w:r>
+        <w:rPr>
+          <w:rFonts w:ascii="Times New Roman" w:hAnsi="Times New Roman" w:cs="Times New Roman"/>
+          <w:sz w:val="24"/>
+          <w:szCs w:val="24"/>
+        </w:rPr>
+        <w:t>.</w:t>
+      </w:r>
+      <w:r>
+        <w:rPr>
+          <w:rFonts w:ascii="Times New Roman" w:hAnsi="Times New Roman" w:cs="Times New Roman"/>
+          <w:sz w:val="24"/>
+          <w:szCs w:val="24"/>
+        </w:rPr>
+        <w:t xml:space="preserve"> Data was collected over fire season (May 1</w:t>
+      </w:r>
+      <w:r>
+        <w:rPr>
+          <w:rFonts w:ascii="Times New Roman" w:hAnsi="Times New Roman" w:cs="Times New Roman"/>
+          <w:sz w:val="24"/>
+          <w:szCs w:val="24"/>
+          <w:vertAlign w:val="superscript"/>
+        </w:rPr>
+        <w:t>st</w:t>
+      </w:r>
+      <w:r>
+        <w:rPr>
+          <w:rFonts w:ascii="Times New Roman" w:hAnsi="Times New Roman" w:cs="Times New Roman"/>
+          <w:sz w:val="24"/>
+          <w:szCs w:val="24"/>
+        </w:rPr>
+        <w:t xml:space="preserve"> - Oct 31</w:t>
+      </w:r>
+      <w:r>
+        <w:rPr>
+          <w:rFonts w:ascii="Times New Roman" w:hAnsi="Times New Roman" w:cs="Times New Roman"/>
+          <w:sz w:val="24"/>
+          <w:szCs w:val="24"/>
+          <w:vertAlign w:val="superscript"/>
+        </w:rPr>
+        <w:t>st</w:t>
+      </w:r>
+      <w:r>
+        <w:rPr>
+          <w:rFonts w:ascii="Times New Roman" w:hAnsi="Times New Roman" w:cs="Times New Roman"/>
+          <w:sz w:val="24"/>
+          <w:szCs w:val="24"/>
+        </w:rPr>
+        <w:t>) for consistency of comparison with the annual final smoke estimate.</w:t>
+      </w:r>
+    </w:p>
+    <w:p>
+      <w:pPr>
+        <w:spacing w:after="0" w:line="240" w:lineRule="auto"/>
+        <w:rPr>
+          <w:rFonts w:ascii="Times New Roman" w:hAnsi="Times New Roman" w:cs="Times New Roman"/>
+          <w:sz w:val="24"/>
+          <w:szCs w:val="24"/>
+        </w:rPr>
+      </w:pPr>
+      <w:r>
+        <w:rPr>
+          <w:rFonts w:ascii="Times New Roman" w:hAnsi="Times New Roman" w:cs="Times New Roman"/>
+          <w:sz w:val="24"/>
+          <w:szCs w:val="24"/>
+        </w:rPr>
+        <w:tab/>
+        <w:t>Typically, AQI would be calculated using the max particulate value, however our sensors only measured a single particulate, PM10. The daily per sensor values for PM10 were averaged to create a single AQI estimate per year.</w:t>
+      </w:r>
+    </w:p>
+    <w:p>
+      <w:pPr>
+        <w:spacing w:after="0" w:line="240" w:lineRule="auto"/>
+        <w:rPr>
+          <w:rFonts w:ascii="Times New Roman" w:hAnsi="Times New Roman" w:cs="Times New Roman"/>
+          <w:sz w:val="24"/>
+          <w:szCs w:val="24"/>
+        </w:rPr>
+      </w:pPr>
+      <w:r>
+        <w:rPr>
+          <w:rFonts w:ascii="Times New Roman" w:hAnsi="Times New Roman" w:cs="Times New Roman"/>
+          <w:sz w:val="24"/>
+          <w:szCs w:val="24"/>
+        </w:rPr>
+        <w:tab/>
+        <w:t>I was interested in how closely my final smoke estimate mirrored the AQI and would have expected a strong positive correlation. However, in graphing the scaled smoke estimate against the scaled AQI the R</w:t>
+      </w:r>
+      <w:r>
+        <w:rPr>
+          <w:rFonts w:ascii="Times New Roman" w:hAnsi="Times New Roman" w:cs="Times New Roman"/>
+          <w:sz w:val="24"/>
+          <w:szCs w:val="24"/>
+          <w:vertAlign w:val="superscript"/>
+        </w:rPr>
+        <w:t>2</w:t>
+      </w:r>
+      <w:r>
+        <w:rPr>
+          <w:rFonts w:ascii="Times New Roman" w:hAnsi="Times New Roman" w:cs="Times New Roman"/>
+          <w:sz w:val="24"/>
+          <w:szCs w:val="24"/>
+        </w:rPr>
+        <w:t xml:space="preserve"> value was 0.01 with a p-value of 0.78 - far above the threshold required for statistical significance. </w:t>
+      </w:r>
+      <w:r>
+        <w:rPr>
+          <w:rFonts w:ascii="Times New Roman" w:hAnsi="Times New Roman" w:cs="Times New Roman"/>
+          <w:sz w:val="24"/>
+          <w:szCs w:val="24"/>
+        </w:rPr>
+        <w:t>However,</w:t>
+      </w:r>
+      <w:r>
+        <w:rPr>
+          <w:rFonts w:ascii="Times New Roman" w:hAnsi="Times New Roman" w:cs="Times New Roman"/>
+          <w:sz w:val="24"/>
+          <w:szCs w:val="24"/>
+        </w:rPr>
+        <w:t xml:space="preserve"> there were also limitations on my AQI calculation including location of sensors and limited data which will be discussed in my “Limitations” section.</w:t>
+      </w:r>
+      <w:r>
+        <w:rPr>
+          <w:rFonts w:ascii="Times New Roman" w:hAnsi="Times New Roman" w:cs="Times New Roman"/>
+          <w:sz w:val="24"/>
+          <w:szCs w:val="24"/>
+        </w:rPr>
+        <w:t xml:space="preserve"> The residuals were not normally distributed in the relationship, which could result in inaccuracies in the p-value.</w:t>
+      </w:r>
+    </w:p>
+    <w:p>
+      <w:pPr>
+        <w:spacing w:after="0" w:line="240" w:lineRule="auto"/>
+        <w:rPr>
+          <w:rFonts w:ascii="Times New Roman" w:hAnsi="Times New Roman" w:cs="Times New Roman"/>
+          <w:sz w:val="24"/>
+          <w:szCs w:val="24"/>
+        </w:rPr>
+      </w:pPr>
+    </w:p>
+    <w:p>
+      <w:pPr>
+        <w:spacing w:after="0" w:line="240" w:lineRule="auto"/>
+        <w:jc w:val="center"/>
+        <w:rPr>
+          <w:rFonts w:ascii="Times New Roman" w:hAnsi="Times New Roman" w:cs="Times New Roman"/>
+          <w:sz w:val="24"/>
+          <w:szCs w:val="24"/>
+        </w:rPr>
+      </w:pPr>
+      <w:r>
+        <w:rPr>
+          <w:rFonts w:ascii="Times New Roman" w:hAnsi="Times New Roman" w:cs="Times New Roman"/>
+          <w:sz w:val="24"/>
+          <w:szCs w:val="24"/>
+        </w:rPr>
+        <w:lastRenderedPageBreak/>
+        <w:drawing>
+          <wp:inline distT="0" distB="0" distL="0" distR="0" wp14:anchorId="51B56490" wp14:editId="36DFBBDC">
+            <wp:extent cx="5799323" cy="4092295"/>
+            <wp:effectExtent l="0" t="0" r="0" b="3810"/>
+            <wp:docPr id="2" name="Picture 2"/>
+            <wp:cNvGraphicFramePr>
+              <a:graphicFrameLocks xmlns:a="http://schemas.openxmlformats.org/drawingml/2006/main" noChangeAspect="1"/>
+            </wp:cNvGraphicFramePr>
+            <a:graphic xmlns:a="http://schemas.openxmlformats.org/drawingml/2006/main">
+              <a:graphicData uri="http://schemas.openxmlformats.org/drawingml/2006/picture">
+                <pic:pic xmlns:pic="http://schemas.openxmlformats.org/drawingml/2006/picture">
+                  <pic:nvPicPr>
+                    <pic:cNvPr id="1" name=""/>
+                    <pic:cNvPicPr/>
+                  </pic:nvPicPr>
+                  <pic:blipFill>
+                    <a:blip r:embed="rId5"/>
+                    <a:stretch>
+                      <a:fillRect/>
+                    </a:stretch>
+                  </pic:blipFill>
+                  <pic:spPr>
+                    <a:xfrm>
+                      <a:off x="0" y="0"/>
+                      <a:ext cx="5799323" cy="4092295"/>
+                    </a:xfrm>
+                    <a:prstGeom prst="rect">
+                      <a:avLst/>
+                    </a:prstGeom>
+                  </pic:spPr>
+                </pic:pic>
+              </a:graphicData>
+            </a:graphic>
+          </wp:inline>
+        </w:drawing>
+      </w:r>
+    </w:p>
+    <w:p>
+      <w:pPr>
+        <w:spacing w:after="0" w:line="240" w:lineRule="auto"/>
+        <w:jc w:val="center"/>
+        <w:rPr>
+          <w:rFonts w:ascii="Times New Roman" w:hAnsi="Times New Roman" w:cs="Times New Roman"/>
+          <w:sz w:val="24"/>
+          <w:szCs w:val="24"/>
+        </w:rPr>
+      </w:pPr>
+      <w:r>
+        <w:rPr>
+          <w:rFonts w:ascii="Times New Roman" w:hAnsi="Times New Roman" w:cs="Times New Roman"/>
+          <w:sz w:val="24"/>
+          <w:szCs w:val="24"/>
+        </w:rPr>
+        <w:t>Figure 1. Scaled smoke estimates and AQI measurements do not appear to be correlated. Scaled smoke accounts for almost none of the variation in scaled AQI, and the p-value of the correlation coefficient indicates we fail to reject the null hypothesis (Beta = 0).</w:t>
+      </w:r>
+    </w:p>
+    <w:p>
+      <w:pPr>
+        <w:spacing w:after="0" w:line="240" w:lineRule="auto"/>
+        <w:rPr>
+          <w:rFonts w:ascii="Times New Roman" w:hAnsi="Times New Roman" w:cs="Times New Roman"/>
+          <w:sz w:val="24"/>
+          <w:szCs w:val="24"/>
+        </w:rPr>
+      </w:pPr>
+    </w:p>
+    <w:p>
+      <w:pPr>
+        <w:spacing w:after="0" w:line="240" w:lineRule="auto"/>
+        <w:rPr>
+          <w:rFonts w:ascii="Times New Roman" w:hAnsi="Times New Roman" w:cs="Times New Roman"/>
+          <w:b/>
+          <w:bCs/>
+          <w:sz w:val="24"/>
+          <w:szCs w:val="24"/>
+        </w:rPr>
+      </w:pPr>
+      <w:r>
+        <w:rPr>
+          <w:rFonts w:ascii="Times New Roman" w:hAnsi="Times New Roman" w:cs="Times New Roman"/>
+          <w:b/>
+          <w:bCs/>
+          <w:sz w:val="24"/>
+          <w:szCs w:val="24"/>
+        </w:rPr>
+        <w:t>3.3 Comparison with Death Valley Attendance</w:t>
+      </w:r>
+    </w:p>
+    <w:p>
+      <w:pPr>
+        <w:spacing w:after="0" w:line="240" w:lineRule="auto"/>
+        <w:ind w:firstLine="720"/>
+        <w:rPr>
+          <w:rFonts w:ascii="Times New Roman" w:hAnsi="Times New Roman" w:cs="Times New Roman"/>
+          <w:sz w:val="24"/>
+          <w:szCs w:val="24"/>
+        </w:rPr>
+      </w:pPr>
+      <w:r>
+        <w:rPr>
+          <w:rFonts w:ascii="Times New Roman" w:hAnsi="Times New Roman" w:cs="Times New Roman"/>
+          <w:sz w:val="24"/>
+          <w:szCs w:val="24"/>
+        </w:rPr>
+        <w:t>Bringing in Death Valley data was fairly straightforward as it contained only the collection year and annual attendance. Some cleaning was required to remove the first 3 human-readable title rows so Pandas could process it correctly. Once stored in Pandas, the attendance data was merged into a larger table containing AQI and final smoke estimates to allow for easier graphing.</w:t>
+      </w:r>
+    </w:p>
+    <w:p>
+      <w:pPr>
+        <w:spacing w:after="0" w:line="240" w:lineRule="auto"/>
+        <w:ind w:firstLine="720"/>
+        <w:rPr>
+          <w:rFonts w:ascii="Times New Roman" w:hAnsi="Times New Roman" w:cs="Times New Roman"/>
+          <w:sz w:val="24"/>
+          <w:szCs w:val="24"/>
+        </w:rPr>
+      </w:pPr>
+      <w:r>
+        <w:rPr>
+          <w:rFonts w:ascii="Times New Roman" w:hAnsi="Times New Roman" w:cs="Times New Roman"/>
+          <w:sz w:val="24"/>
+          <w:szCs w:val="24"/>
+        </w:rPr>
+        <w:t xml:space="preserve">To map the correlations between smoke, AQI, and Death Valley attendance I </w:t>
+      </w:r>
+      <w:r>
+        <w:rPr>
+          <w:rFonts w:ascii="Times New Roman" w:hAnsi="Times New Roman" w:cs="Times New Roman"/>
+          <w:sz w:val="24"/>
+          <w:szCs w:val="24"/>
+        </w:rPr>
+        <w:t xml:space="preserve">used </w:t>
+      </w:r>
+      <w:r>
+        <w:rPr>
+          <w:rFonts w:ascii="Times New Roman" w:hAnsi="Times New Roman" w:cs="Times New Roman"/>
+          <w:sz w:val="24"/>
+          <w:szCs w:val="24"/>
+        </w:rPr>
+        <w:t xml:space="preserve">a linear regression model with both the independent variable (smoke or AQI estimate) and dependent variable (Death Valley attendance) normalized. I </w:t>
+      </w:r>
+      <w:r>
+        <w:rPr>
+          <w:rFonts w:ascii="Times New Roman" w:hAnsi="Times New Roman" w:cs="Times New Roman"/>
+          <w:sz w:val="24"/>
+          <w:szCs w:val="24"/>
+        </w:rPr>
+        <w:t xml:space="preserve">normalized </w:t>
+      </w:r>
+      <w:r>
+        <w:rPr>
+          <w:rFonts w:ascii="Times New Roman" w:hAnsi="Times New Roman" w:cs="Times New Roman"/>
+          <w:sz w:val="24"/>
+          <w:szCs w:val="24"/>
+        </w:rPr>
+        <w:t xml:space="preserve">both measurements to ensure they </w:t>
+      </w:r>
+      <w:r>
+        <w:rPr>
+          <w:rFonts w:ascii="Times New Roman" w:hAnsi="Times New Roman" w:cs="Times New Roman"/>
+          <w:sz w:val="24"/>
+          <w:szCs w:val="24"/>
+        </w:rPr>
+        <w:t>were</w:t>
+      </w:r>
+      <w:r>
+        <w:rPr>
+          <w:rFonts w:ascii="Times New Roman" w:hAnsi="Times New Roman" w:cs="Times New Roman"/>
+          <w:sz w:val="24"/>
+          <w:szCs w:val="24"/>
+        </w:rPr>
+        <w:t xml:space="preserve"> on the same scale for visual analysis. I </w:t>
+      </w:r>
+      <w:r>
+        <w:rPr>
+          <w:rFonts w:ascii="Times New Roman" w:hAnsi="Times New Roman" w:cs="Times New Roman"/>
+          <w:sz w:val="24"/>
+          <w:szCs w:val="24"/>
+        </w:rPr>
+        <w:t xml:space="preserve">chose </w:t>
+      </w:r>
+      <w:r>
+        <w:rPr>
+          <w:rFonts w:ascii="Times New Roman" w:hAnsi="Times New Roman" w:cs="Times New Roman"/>
+          <w:sz w:val="24"/>
+          <w:szCs w:val="24"/>
+        </w:rPr>
+        <w:t>linear regression not only for its simplicity, but also for its Pearsons correlation coefficient which describes how much variability in the dependent variable is attributable to the independent variable.</w:t>
+      </w:r>
+      <w:r>
+        <w:rPr>
+          <w:rFonts w:ascii="Times New Roman" w:hAnsi="Times New Roman" w:cs="Times New Roman"/>
+          <w:sz w:val="24"/>
+          <w:szCs w:val="24"/>
+        </w:rPr>
+        <w:t xml:space="preserve"> Additionally, I </w:t>
+      </w:r>
+      <w:r>
+        <w:rPr>
+          <w:rFonts w:ascii="Times New Roman" w:hAnsi="Times New Roman" w:cs="Times New Roman"/>
+          <w:sz w:val="24"/>
+          <w:szCs w:val="24"/>
+        </w:rPr>
+        <w:t xml:space="preserve">calculated </w:t>
+      </w:r>
+      <w:r>
+        <w:rPr>
+          <w:rFonts w:ascii="Times New Roman" w:hAnsi="Times New Roman" w:cs="Times New Roman"/>
+          <w:sz w:val="24"/>
+          <w:szCs w:val="24"/>
+        </w:rPr>
+        <w:t>a p-value for the coefficient which indicates its statistical significance.</w:t>
+      </w:r>
+    </w:p>
+    <w:p>
+      <w:pPr>
+        <w:spacing w:after="0" w:line="240" w:lineRule="auto"/>
+        <w:rPr>
+          <w:rFonts w:ascii="Times New Roman" w:hAnsi="Times New Roman" w:cs="Times New Roman"/>
+          <w:sz w:val="24"/>
+          <w:szCs w:val="24"/>
+        </w:rPr>
+      </w:pPr>
+    </w:p>
+    <w:p>
+      <w:pPr>
+        <w:spacing w:after="0" w:line="240" w:lineRule="auto"/>
+        <w:rPr>
+          <w:rFonts w:ascii="Times New Roman" w:hAnsi="Times New Roman" w:cs="Times New Roman"/>
+          <w:b/>
+          <w:bCs/>
+          <w:sz w:val="24"/>
+          <w:szCs w:val="24"/>
+        </w:rPr>
+      </w:pPr>
+      <w:r>
+        <w:rPr>
+          <w:rFonts w:ascii="Times New Roman" w:hAnsi="Times New Roman" w:cs="Times New Roman"/>
+          <w:b/>
+          <w:bCs/>
+          <w:sz w:val="24"/>
+          <w:szCs w:val="24"/>
+        </w:rPr>
+        <w:t xml:space="preserve">3.4 </w:t>
+      </w:r>
+      <w:r>
+        <w:rPr>
+          <w:rFonts w:ascii="Times New Roman" w:hAnsi="Times New Roman" w:cs="Times New Roman"/>
+          <w:b/>
+          <w:bCs/>
+          <w:sz w:val="24"/>
+          <w:szCs w:val="24"/>
+        </w:rPr>
+        <w:t>Ethical Implications</w:t>
+      </w:r>
+    </w:p>
+    <w:p>
+      <w:pPr>
+        <w:spacing w:after="0" w:line="240" w:lineRule="auto"/>
+        <w:ind w:firstLine="720"/>
+        <w:rPr>
+          <w:rFonts w:ascii="Times New Roman" w:hAnsi="Times New Roman" w:cs="Times New Roman"/>
+          <w:sz w:val="24"/>
+          <w:szCs w:val="24"/>
+        </w:rPr>
+      </w:pPr>
+      <w:r>
+        <w:rPr>
+          <w:rFonts w:ascii="Times New Roman" w:hAnsi="Times New Roman" w:cs="Times New Roman"/>
+          <w:sz w:val="24"/>
+          <w:szCs w:val="24"/>
+        </w:rPr>
+        <w:t>I believe there are limited ethical concerns in using this data and modeling it in the above manner.</w:t>
+      </w:r>
+      <w:r>
+        <w:rPr>
+          <w:rFonts w:ascii="Times New Roman" w:hAnsi="Times New Roman" w:cs="Times New Roman"/>
+          <w:sz w:val="24"/>
+          <w:szCs w:val="24"/>
+        </w:rPr>
+        <w:t xml:space="preserve"> It is possible that park attendance estimates do not accurately reflect all visitors and may leave out portions of the population (e.g., those who carpool may be more challenging to count)</w:t>
+      </w:r>
+      <w:r>
+        <w:rPr>
+          <w:rFonts w:ascii="Times New Roman" w:hAnsi="Times New Roman" w:cs="Times New Roman"/>
+          <w:sz w:val="24"/>
+          <w:szCs w:val="24"/>
+        </w:rPr>
+        <w:t xml:space="preserve"> </w:t>
+      </w:r>
+      <w:r>
+        <w:rPr>
+          <w:rFonts w:ascii="Times New Roman" w:hAnsi="Times New Roman" w:cs="Times New Roman"/>
+          <w:sz w:val="24"/>
+          <w:szCs w:val="24"/>
+        </w:rPr>
+        <w:lastRenderedPageBreak/>
+        <w:t>and fire data may be more accurate for areas with more resources (e.g., areas who could afford to send fire scouts, areas near fires, or areas with land/resources/items “worth monitoring”).</w:t>
+      </w:r>
+    </w:p>
+    <w:p>
+      <w:pPr>
+        <w:spacing w:after="0" w:line="240" w:lineRule="auto"/>
+        <w:ind w:firstLine="720"/>
+        <w:rPr>
+          <w:rFonts w:ascii="Times New Roman" w:hAnsi="Times New Roman" w:cs="Times New Roman"/>
+          <w:sz w:val="24"/>
+          <w:szCs w:val="24"/>
+        </w:rPr>
+      </w:pPr>
+      <w:r>
+        <w:rPr>
+          <w:rFonts w:ascii="Times New Roman" w:hAnsi="Times New Roman" w:cs="Times New Roman"/>
+          <w:sz w:val="24"/>
+          <w:szCs w:val="24"/>
+        </w:rPr>
+        <w:t>T</w:t>
+      </w:r>
+      <w:r>
+        <w:rPr>
+          <w:rFonts w:ascii="Times New Roman" w:hAnsi="Times New Roman" w:cs="Times New Roman"/>
+          <w:sz w:val="24"/>
+          <w:szCs w:val="24"/>
+        </w:rPr>
+        <w:t>here are</w:t>
+      </w:r>
+      <w:r>
+        <w:rPr>
+          <w:rFonts w:ascii="Times New Roman" w:hAnsi="Times New Roman" w:cs="Times New Roman"/>
+          <w:sz w:val="24"/>
+          <w:szCs w:val="24"/>
+        </w:rPr>
+        <w:t xml:space="preserve"> certainly </w:t>
+      </w:r>
+      <w:r>
+        <w:rPr>
+          <w:rFonts w:ascii="Times New Roman" w:hAnsi="Times New Roman" w:cs="Times New Roman"/>
+          <w:sz w:val="24"/>
+          <w:szCs w:val="24"/>
+        </w:rPr>
+        <w:t xml:space="preserve">ethical implications in how conclusions are interpreted. First, linear regression assumes 5 conditions (linearity, homoscedastic, normal distribution of errors, no/limited covariates, and no autocorrelation) to be a valid modeling technique. If these conditions are not met, </w:t>
+      </w:r>
+      <w:r>
+        <w:rPr>
+          <w:rFonts w:ascii="Times New Roman" w:hAnsi="Times New Roman" w:cs="Times New Roman"/>
+          <w:sz w:val="24"/>
+          <w:szCs w:val="24"/>
+        </w:rPr>
+        <w:t>I</w:t>
+      </w:r>
+      <w:r>
+        <w:rPr>
+          <w:rFonts w:ascii="Times New Roman" w:hAnsi="Times New Roman" w:cs="Times New Roman"/>
+          <w:sz w:val="24"/>
+          <w:szCs w:val="24"/>
+        </w:rPr>
+        <w:t xml:space="preserve"> cannot assume </w:t>
+      </w:r>
+      <w:r>
+        <w:rPr>
+          <w:rFonts w:ascii="Times New Roman" w:hAnsi="Times New Roman" w:cs="Times New Roman"/>
+          <w:sz w:val="24"/>
+          <w:szCs w:val="24"/>
+        </w:rPr>
+        <w:t>the</w:t>
+      </w:r>
+      <w:r>
+        <w:rPr>
+          <w:rFonts w:ascii="Times New Roman" w:hAnsi="Times New Roman" w:cs="Times New Roman"/>
+          <w:sz w:val="24"/>
+          <w:szCs w:val="24"/>
+        </w:rPr>
+        <w:t xml:space="preserve"> conclusions of correlation are valid. Additionally, it would be wrong to conflate correlation with causation. Even if I should find a strong correlation between smoke and park attendance, I could not say conclusively that smoke is what deterred visitors. Finally, </w:t>
+      </w:r>
+      <w:r>
+        <w:rPr>
+          <w:rFonts w:ascii="Times New Roman" w:hAnsi="Times New Roman" w:cs="Times New Roman"/>
+          <w:sz w:val="24"/>
+          <w:szCs w:val="24"/>
+        </w:rPr>
+        <w:t>I</w:t>
+      </w:r>
+      <w:r>
+        <w:rPr>
+          <w:rFonts w:ascii="Times New Roman" w:hAnsi="Times New Roman" w:cs="Times New Roman"/>
+          <w:sz w:val="24"/>
+          <w:szCs w:val="24"/>
+        </w:rPr>
+        <w:t xml:space="preserve"> cannot state </w:t>
+      </w:r>
+      <w:r>
+        <w:rPr>
+          <w:rFonts w:ascii="Times New Roman" w:hAnsi="Times New Roman" w:cs="Times New Roman"/>
+          <w:sz w:val="24"/>
+          <w:szCs w:val="24"/>
+        </w:rPr>
+        <w:t xml:space="preserve">in totality </w:t>
+      </w:r>
+      <w:r>
+        <w:rPr>
+          <w:rFonts w:ascii="Times New Roman" w:hAnsi="Times New Roman" w:cs="Times New Roman"/>
+          <w:sz w:val="24"/>
+          <w:szCs w:val="24"/>
+        </w:rPr>
+        <w:t xml:space="preserve">how much </w:t>
+      </w:r>
+      <w:r>
+        <w:rPr>
+          <w:rFonts w:ascii="Times New Roman" w:hAnsi="Times New Roman" w:cs="Times New Roman"/>
+          <w:sz w:val="24"/>
+          <w:szCs w:val="24"/>
+        </w:rPr>
+        <w:t xml:space="preserve">of </w:t>
+      </w:r>
+      <w:r>
+        <w:rPr>
+          <w:rFonts w:ascii="Times New Roman" w:hAnsi="Times New Roman" w:cs="Times New Roman"/>
+          <w:sz w:val="24"/>
+          <w:szCs w:val="24"/>
+        </w:rPr>
+        <w:t xml:space="preserve">Pahrump’s economy would be harmed by smoke </w:t>
+      </w:r>
+      <w:r>
+        <w:rPr>
+          <w:rFonts w:ascii="Times New Roman" w:hAnsi="Times New Roman" w:cs="Times New Roman"/>
+          <w:sz w:val="24"/>
+          <w:szCs w:val="24"/>
+        </w:rPr>
+        <w:t>because of the correlation issue described above and because Death Valley-related business is likely only a fraction of total town income.</w:t>
+      </w:r>
+    </w:p>
+    <w:p>
+      <w:pPr>
+        <w:spacing w:after="0" w:line="240" w:lineRule="auto"/>
+        <w:rPr>
+          <w:rFonts w:ascii="Times New Roman" w:hAnsi="Times New Roman" w:cs="Times New Roman"/>
+          <w:sz w:val="24"/>
+          <w:szCs w:val="24"/>
+        </w:rPr>
+      </w:pPr>
+    </w:p>
+    <w:p>
+      <w:pPr>
+        <w:spacing w:after="0" w:line="240" w:lineRule="auto"/>
+        <w:rPr>
+          <w:rFonts w:ascii="Times New Roman" w:hAnsi="Times New Roman" w:cs="Times New Roman"/>
+          <w:b/>
+          <w:bCs/>
+          <w:sz w:val="28"/>
+          <w:szCs w:val="28"/>
+        </w:rPr>
+      </w:pPr>
+      <w:r>
+        <w:rPr>
+          <w:rFonts w:ascii="Times New Roman" w:hAnsi="Times New Roman" w:cs="Times New Roman"/>
+          <w:b/>
+          <w:bCs/>
+          <w:sz w:val="28"/>
+          <w:szCs w:val="28"/>
+        </w:rPr>
+        <w:t>4</w:t>
+      </w:r>
+      <w:r>
+        <w:rPr>
+          <w:rFonts w:ascii="Times New Roman" w:hAnsi="Times New Roman" w:cs="Times New Roman"/>
+          <w:b/>
+          <w:bCs/>
+          <w:sz w:val="28"/>
+          <w:szCs w:val="28"/>
+        </w:rPr>
+        <w:t>.</w:t>
+      </w:r>
+      <w:r>
+        <w:rPr>
+          <w:rFonts w:ascii="Times New Roman" w:hAnsi="Times New Roman" w:cs="Times New Roman"/>
+          <w:b/>
+          <w:bCs/>
+          <w:sz w:val="28"/>
+          <w:szCs w:val="28"/>
+        </w:rPr>
+        <w:t xml:space="preserve"> </w:t>
+      </w:r>
+      <w:r>
+        <w:rPr>
+          <w:rFonts w:ascii="Times New Roman" w:hAnsi="Times New Roman" w:cs="Times New Roman"/>
+          <w:b/>
+          <w:bCs/>
+          <w:sz w:val="28"/>
+          <w:szCs w:val="28"/>
+        </w:rPr>
+        <w:t>Findings</w:t>
+      </w:r>
+    </w:p>
+    <w:p>
+      <w:pPr>
+        <w:spacing w:after="0" w:line="240" w:lineRule="auto"/>
+        <w:ind w:firstLine="720"/>
+        <w:rPr>
+          <w:rFonts w:ascii="Times New Roman" w:hAnsi="Times New Roman" w:cs="Times New Roman"/>
+          <w:sz w:val="24"/>
+          <w:szCs w:val="24"/>
+        </w:rPr>
+      </w:pPr>
+      <w:r>
+        <w:rPr>
+          <w:rFonts w:ascii="Times New Roman" w:hAnsi="Times New Roman" w:cs="Times New Roman"/>
+          <w:sz w:val="24"/>
+          <w:szCs w:val="24"/>
+        </w:rPr>
+        <w:t>Visually it appeared that there was little if any correlation between the smoke estimate and Death Valley attendance. This was confirmed with an R</w:t>
+      </w:r>
+      <w:r>
+        <w:rPr>
+          <w:rFonts w:ascii="Times New Roman" w:hAnsi="Times New Roman" w:cs="Times New Roman"/>
+          <w:sz w:val="24"/>
+          <w:szCs w:val="24"/>
+          <w:vertAlign w:val="superscript"/>
+        </w:rPr>
+        <w:t>2</w:t>
+      </w:r>
+      <w:r>
+        <w:rPr>
+          <w:rFonts w:ascii="Times New Roman" w:hAnsi="Times New Roman" w:cs="Times New Roman"/>
+          <w:sz w:val="24"/>
+          <w:szCs w:val="24"/>
+        </w:rPr>
+        <w:t xml:space="preserve"> of 0.0, and the coefficient was not statistically significant (0.63&gt;&gt;0.05). Examining the residuals vs. fitted values it would appear that residuals may be </w:t>
+      </w:r>
+      <w:r>
+        <w:rPr>
+          <w:rFonts w:ascii="Times New Roman" w:hAnsi="Times New Roman" w:cs="Times New Roman"/>
+          <w:sz w:val="24"/>
+          <w:szCs w:val="24"/>
+        </w:rPr>
+        <w:t>homoscedastic,</w:t>
+      </w:r>
+      <w:r>
+        <w:rPr>
+          <w:rFonts w:ascii="Times New Roman" w:hAnsi="Times New Roman" w:cs="Times New Roman"/>
+          <w:sz w:val="24"/>
+          <w:szCs w:val="24"/>
+        </w:rPr>
+        <w:t xml:space="preserve"> and the Q-Q plot largely adheres to the guideline. Despite our belief that smoke would impact attendance, </w:t>
+      </w:r>
+      <w:r>
+        <w:rPr>
+          <w:rFonts w:ascii="Times New Roman" w:hAnsi="Times New Roman" w:cs="Times New Roman"/>
+          <w:sz w:val="24"/>
+          <w:szCs w:val="24"/>
+        </w:rPr>
+        <w:t>that</w:t>
+      </w:r>
+      <w:r>
+        <w:rPr>
+          <w:rFonts w:ascii="Times New Roman" w:hAnsi="Times New Roman" w:cs="Times New Roman"/>
+          <w:sz w:val="24"/>
+          <w:szCs w:val="24"/>
+        </w:rPr>
+        <w:t xml:space="preserve"> doesn’t appear to be the case, and our results align with that of previous research.</w:t>
+      </w:r>
+    </w:p>
+    <w:p>
+      <w:pPr>
+        <w:spacing w:after="0" w:line="240" w:lineRule="auto"/>
+        <w:ind w:firstLine="720"/>
+        <w:rPr>
+          <w:rFonts w:ascii="Times New Roman" w:hAnsi="Times New Roman" w:cs="Times New Roman"/>
+          <w:sz w:val="24"/>
+          <w:szCs w:val="24"/>
+        </w:rPr>
+      </w:pPr>
+    </w:p>
+    <w:p>
+      <w:pPr>
+        <w:spacing w:after="0" w:line="240" w:lineRule="auto"/>
+        <w:ind w:firstLine="720"/>
+        <w:jc w:val="center"/>
+        <w:rPr>
+          <w:rFonts w:ascii="Times New Roman" w:hAnsi="Times New Roman" w:cs="Times New Roman"/>
+          <w:sz w:val="24"/>
+          <w:szCs w:val="24"/>
+        </w:rPr>
+      </w:pPr>
+      <w:r>
+        <w:rPr>
+          <w:rFonts w:ascii="Times New Roman" w:hAnsi="Times New Roman" w:cs="Times New Roman"/>
+          <w:sz w:val="24"/>
+          <w:szCs w:val="24"/>
+        </w:rPr>
+        <w:drawing>
+          <wp:inline distT="0" distB="0" distL="0" distR="0" wp14:anchorId="3D12B69D" wp14:editId="3AEB72F2">
+            <wp:extent cx="5097780" cy="3174342"/>
+            <wp:effectExtent l="0" t="0" r="7620" b="7620"/>
+            <wp:docPr id="1" name="Picture 1"/>
+            <wp:cNvGraphicFramePr>
+              <a:graphicFrameLocks xmlns:a="http://schemas.openxmlformats.org/drawingml/2006/main" noChangeAspect="1"/>
+            </wp:cNvGraphicFramePr>
+            <a:graphic xmlns:a="http://schemas.openxmlformats.org/drawingml/2006/main">
+              <a:graphicData uri="http://schemas.openxmlformats.org/drawingml/2006/picture">
+                <pic:pic xmlns:pic="http://schemas.openxmlformats.org/drawingml/2006/picture">
+                  <pic:nvPicPr>
+                    <pic:cNvPr id="1" name=""/>
+                    <pic:cNvPicPr/>
+                  </pic:nvPicPr>
+                  <pic:blipFill>
+                    <a:blip r:embed="rId6"/>
+                    <a:stretch>
+                      <a:fillRect/>
+                    </a:stretch>
+                  </pic:blipFill>
+                  <pic:spPr>
+                    <a:xfrm>
+                      <a:off x="0" y="0"/>
+                      <a:ext cx="5128130" cy="3193241"/>
+                    </a:xfrm>
+                    <a:prstGeom prst="rect">
+                      <a:avLst/>
+                    </a:prstGeom>
+                  </pic:spPr>
+                </pic:pic>
+              </a:graphicData>
+            </a:graphic>
+          </wp:inline>
+        </w:drawing>
+      </w:r>
+    </w:p>
+    <w:p>
+      <w:pPr>
+        <w:spacing w:after="0" w:line="240" w:lineRule="auto"/>
+        <w:ind w:firstLine="720"/>
+        <w:jc w:val="center"/>
+        <w:rPr>
+          <w:rFonts w:ascii="Times New Roman" w:hAnsi="Times New Roman" w:cs="Times New Roman"/>
+          <w:sz w:val="24"/>
+          <w:szCs w:val="24"/>
+        </w:rPr>
+      </w:pPr>
+      <w:r>
+        <w:rPr>
+          <w:rFonts w:ascii="Times New Roman" w:hAnsi="Times New Roman" w:cs="Times New Roman"/>
+          <w:sz w:val="24"/>
+          <w:szCs w:val="24"/>
+        </w:rPr>
+        <w:t>Figure 2. Annual smoke estimates and Death Valley attendance don’t appear to be visually correlated.</w:t>
+      </w:r>
+    </w:p>
+    <w:p>
+      <w:pPr>
+        <w:spacing w:after="0" w:line="240" w:lineRule="auto"/>
+        <w:ind w:firstLine="720"/>
+        <w:jc w:val="center"/>
+        <w:rPr>
+          <w:rFonts w:ascii="Times New Roman" w:hAnsi="Times New Roman" w:cs="Times New Roman"/>
+          <w:sz w:val="24"/>
+          <w:szCs w:val="24"/>
+        </w:rPr>
+      </w:pPr>
+    </w:p>
+    <w:p>
+      <w:pPr>
+        <w:spacing w:after="0" w:line="240" w:lineRule="auto"/>
+        <w:ind w:firstLine="720"/>
+        <w:jc w:val="center"/>
+        <w:rPr>
+          <w:rFonts w:ascii="Times New Roman" w:hAnsi="Times New Roman" w:cs="Times New Roman"/>
+          <w:sz w:val="24"/>
+          <w:szCs w:val="24"/>
+        </w:rPr>
+      </w:pPr>
+      <w:r>
+        <w:rPr>
+          <w:rFonts w:ascii="Times New Roman" w:hAnsi="Times New Roman" w:cs="Times New Roman"/>
+          <w:sz w:val="24"/>
+          <w:szCs w:val="24"/>
+        </w:rPr>
+        <w:lastRenderedPageBreak/>
+        <w:drawing>
+          <wp:inline distT="0" distB="0" distL="0" distR="0" wp14:anchorId="2C869AF3" wp14:editId="1F7DDE8D">
+            <wp:extent cx="4794250" cy="3467100"/>
+            <wp:effectExtent l="0" t="0" r="6350" b="0"/>
+            <wp:docPr id="6" name="Picture 6"/>
+            <wp:cNvGraphicFramePr>
+              <a:graphicFrameLocks xmlns:a="http://schemas.openxmlformats.org/drawingml/2006/main" noChangeAspect="1"/>
+            </wp:cNvGraphicFramePr>
+            <a:graphic xmlns:a="http://schemas.openxmlformats.org/drawingml/2006/main">
+              <a:graphicData uri="http://schemas.openxmlformats.org/drawingml/2006/picture">
+                <pic:pic xmlns:pic="http://schemas.openxmlformats.org/drawingml/2006/picture">
+                  <pic:nvPicPr>
+                    <pic:cNvPr id="1" name=""/>
+                    <pic:cNvPicPr/>
+                  </pic:nvPicPr>
+                  <pic:blipFill>
+                    <a:blip r:embed="rId7"/>
+                    <a:stretch>
+                      <a:fillRect/>
+                    </a:stretch>
+                  </pic:blipFill>
+                  <pic:spPr>
+                    <a:xfrm>
+                      <a:off x="0" y="0"/>
+                      <a:ext cx="4798364" cy="3470075"/>
+                    </a:xfrm>
+                    <a:prstGeom prst="rect">
+                      <a:avLst/>
+                    </a:prstGeom>
+                  </pic:spPr>
+                </pic:pic>
+              </a:graphicData>
+            </a:graphic>
+          </wp:inline>
+        </w:drawing>
+      </w:r>
+    </w:p>
+    <w:p>
+      <w:pPr>
+        <w:spacing w:after="0" w:line="240" w:lineRule="auto"/>
+        <w:ind w:firstLine="720"/>
+        <w:jc w:val="center"/>
+        <w:rPr>
+          <w:rFonts w:ascii="Times New Roman" w:hAnsi="Times New Roman" w:cs="Times New Roman"/>
+          <w:sz w:val="24"/>
+          <w:szCs w:val="24"/>
+        </w:rPr>
+      </w:pPr>
+      <w:r>
+        <w:rPr>
+          <w:rFonts w:ascii="Times New Roman" w:hAnsi="Times New Roman" w:cs="Times New Roman"/>
+          <w:sz w:val="24"/>
+          <w:szCs w:val="24"/>
+        </w:rPr>
+        <w:t>Figure 3. Lack of correlation appears to be confirmed by the linear regression model and p-value.</w:t>
+      </w:r>
+    </w:p>
+    <w:p>
+      <w:pPr>
+        <w:spacing w:after="0" w:line="240" w:lineRule="auto"/>
+        <w:ind w:firstLine="720"/>
+        <w:rPr>
+          <w:rFonts w:ascii="Times New Roman" w:hAnsi="Times New Roman" w:cs="Times New Roman"/>
+          <w:sz w:val="24"/>
+          <w:szCs w:val="24"/>
+        </w:rPr>
+      </w:pPr>
+    </w:p>
+    <w:p>
+      <w:pPr>
+        <w:spacing w:after="0" w:line="240" w:lineRule="auto"/>
+        <w:ind w:firstLine="720"/>
+        <w:rPr>
+          <w:rFonts w:ascii="Times New Roman" w:hAnsi="Times New Roman" w:cs="Times New Roman"/>
+          <w:sz w:val="24"/>
+          <w:szCs w:val="24"/>
+        </w:rPr>
+      </w:pPr>
+    </w:p>
+    <w:p>
+      <w:pPr>
+        <w:spacing w:after="0" w:line="240" w:lineRule="auto"/>
+        <w:ind w:firstLine="720"/>
+        <w:rPr>
+          <w:rFonts w:ascii="Times New Roman" w:hAnsi="Times New Roman" w:cs="Times New Roman"/>
+          <w:sz w:val="24"/>
+          <w:szCs w:val="24"/>
+        </w:rPr>
+      </w:pPr>
+    </w:p>
+    <w:p>
+      <w:pPr>
+        <w:spacing w:after="0" w:line="240" w:lineRule="auto"/>
+        <w:ind w:firstLine="720"/>
+        <w:rPr>
+          <w:rFonts w:ascii="Times New Roman" w:hAnsi="Times New Roman" w:cs="Times New Roman"/>
+          <w:noProof/>
+          <w:sz w:val="24"/>
+          <w:szCs w:val="24"/>
+        </w:rPr>
+      </w:pPr>
+      <w:r>
+        <w:rPr>
+          <w:rFonts w:ascii="Times New Roman" w:hAnsi="Times New Roman" w:cs="Times New Roman"/>
+          <w:sz w:val="24"/>
+          <w:szCs w:val="24"/>
+        </w:rPr>
+        <w:drawing>
+          <wp:inline distT="0" distB="0" distL="0" distR="0" wp14:anchorId="616EB828" wp14:editId="1990B725">
+            <wp:extent cx="2484120" cy="1509380"/>
+            <wp:effectExtent l="0" t="0" r="0" b="0"/>
+            <wp:docPr id="3" name="Picture 3"/>
+            <wp:cNvGraphicFramePr>
+              <a:graphicFrameLocks xmlns:a="http://schemas.openxmlformats.org/drawingml/2006/main" noChangeAspect="1"/>
+            </wp:cNvGraphicFramePr>
+            <a:graphic xmlns:a="http://schemas.openxmlformats.org/drawingml/2006/main">
+              <a:graphicData uri="http://schemas.openxmlformats.org/drawingml/2006/picture">
+                <pic:pic xmlns:pic="http://schemas.openxmlformats.org/drawingml/2006/picture">
+                  <pic:nvPicPr>
+                    <pic:cNvPr id="1" name=""/>
+                    <pic:cNvPicPr/>
+                  </pic:nvPicPr>
+                  <pic:blipFill>
+                    <a:blip r:embed="rId8"/>
+                    <a:stretch>
+                      <a:fillRect/>
+                    </a:stretch>
+                  </pic:blipFill>
+                  <pic:spPr>
+                    <a:xfrm>
+                      <a:off x="0" y="0"/>
+                      <a:ext cx="2484120" cy="1509380"/>
+                    </a:xfrm>
+                    <a:prstGeom prst="rect">
+                      <a:avLst/>
+                    </a:prstGeom>
+                  </pic:spPr>
+                </pic:pic>
+              </a:graphicData>
+            </a:graphic>
+          </wp:inline>
+        </w:drawing>
+      </w:r>
+      <w:r>
+        <w:rPr>
+          <w:rFonts w:ascii="Times New Roman" w:hAnsi="Times New Roman" w:cs="Times New Roman"/>
+          <w:noProof/>
+          <w:sz w:val="24"/>
+          <w:szCs w:val="24"/>
+        </w:rPr>
+        <w:t xml:space="preserve"> </w:t>
+      </w:r>
+      <w:r>
+        <w:rPr>
+          <w:rFonts w:ascii="Times New Roman" w:hAnsi="Times New Roman" w:cs="Times New Roman"/>
+          <w:sz w:val="24"/>
+          <w:szCs w:val="24"/>
+        </w:rPr>
+        <w:drawing>
+          <wp:inline distT="0" distB="0" distL="0" distR="0" wp14:anchorId="3979B8CE" wp14:editId="05DBF07A">
+            <wp:extent cx="2232660" cy="1540973"/>
+            <wp:effectExtent l="0" t="0" r="0" b="2540"/>
+            <wp:docPr id="4" name="Picture 4"/>
+            <wp:cNvGraphicFramePr>
+              <a:graphicFrameLocks xmlns:a="http://schemas.openxmlformats.org/drawingml/2006/main" noChangeAspect="1"/>
+            </wp:cNvGraphicFramePr>
+            <a:graphic xmlns:a="http://schemas.openxmlformats.org/drawingml/2006/main">
+              <a:graphicData uri="http://schemas.openxmlformats.org/drawingml/2006/picture">
+                <pic:pic xmlns:pic="http://schemas.openxmlformats.org/drawingml/2006/picture">
+                  <pic:nvPicPr>
+                    <pic:cNvPr id="1" name=""/>
+                    <pic:cNvPicPr/>
+                  </pic:nvPicPr>
+                  <pic:blipFill>
+                    <a:blip r:embed="rId9"/>
+                    <a:stretch>
+                      <a:fillRect/>
+                    </a:stretch>
+                  </pic:blipFill>
+                  <pic:spPr>
+                    <a:xfrm>
+                      <a:off x="0" y="0"/>
+                      <a:ext cx="2232660" cy="1540973"/>
+                    </a:xfrm>
+                    <a:prstGeom prst="rect">
+                      <a:avLst/>
+                    </a:prstGeom>
+                  </pic:spPr>
+                </pic:pic>
+              </a:graphicData>
+            </a:graphic>
+          </wp:inline>
+        </w:drawing>
+      </w:r>
+    </w:p>
+    <w:p>
+      <w:pPr>
+        <w:spacing w:after="0" w:line="240" w:lineRule="auto"/>
+        <w:ind w:firstLine="720"/>
+        <w:jc w:val="center"/>
+        <w:rPr>
+          <w:rFonts w:ascii="Times New Roman" w:hAnsi="Times New Roman" w:cs="Times New Roman"/>
+          <w:noProof/>
+          <w:sz w:val="24"/>
+          <w:szCs w:val="24"/>
+        </w:rPr>
+      </w:pPr>
+      <w:r>
+        <w:rPr>
+          <w:rFonts w:ascii="Times New Roman" w:hAnsi="Times New Roman" w:cs="Times New Roman"/>
+          <w:noProof/>
+          <w:sz w:val="24"/>
+          <w:szCs w:val="24"/>
+        </w:rPr>
+        <w:t xml:space="preserve">Figure </w:t>
+      </w:r>
+      <w:r>
+        <w:rPr>
+          <w:rFonts w:ascii="Times New Roman" w:hAnsi="Times New Roman" w:cs="Times New Roman"/>
+          <w:noProof/>
+          <w:sz w:val="24"/>
+          <w:szCs w:val="24"/>
+        </w:rPr>
+        <w:t>4</w:t>
+      </w:r>
+      <w:r>
+        <w:rPr>
+          <w:rFonts w:ascii="Times New Roman" w:hAnsi="Times New Roman" w:cs="Times New Roman"/>
+          <w:noProof/>
+          <w:sz w:val="24"/>
+          <w:szCs w:val="24"/>
+        </w:rPr>
+        <w:t>. Resisudals are largely randomly distributed around 0.0, and conform to the guidline in the Q-Q plot.</w:t>
+      </w:r>
+    </w:p>
+    <w:p>
+      <w:pPr>
+        <w:spacing w:after="0" w:line="240" w:lineRule="auto"/>
+        <w:ind w:firstLine="720"/>
+        <w:jc w:val="center"/>
+        <w:rPr>
+          <w:noProof/>
+        </w:rPr>
+      </w:pPr>
+    </w:p>
+    <w:p>
+      <w:pPr>
+        <w:spacing w:after="0" w:line="240" w:lineRule="auto"/>
+        <w:ind w:firstLine="720"/>
+        <w:jc w:val="center"/>
+        <w:rPr>
+          <w:rFonts w:ascii="Times New Roman" w:hAnsi="Times New Roman" w:cs="Times New Roman"/>
+          <w:sz w:val="24"/>
+          <w:szCs w:val="24"/>
+        </w:rPr>
+      </w:pPr>
+    </w:p>
+    <w:p>
+      <w:pPr>
+        <w:spacing w:after="0" w:line="240" w:lineRule="auto"/>
+        <w:ind w:firstLine="720"/>
+        <w:rPr>
+          <w:rFonts w:ascii="Times New Roman" w:hAnsi="Times New Roman" w:cs="Times New Roman"/>
+          <w:sz w:val="24"/>
+          <w:szCs w:val="24"/>
+        </w:rPr>
+      </w:pPr>
+      <w:r>
+        <w:rPr>
+          <w:rFonts w:ascii="Times New Roman" w:hAnsi="Times New Roman" w:cs="Times New Roman"/>
+          <w:sz w:val="24"/>
+          <w:szCs w:val="24"/>
+        </w:rPr>
+        <w:t>Examining AQI and attendance it would appear that there is a stronger correlation. This is confirmed with an R</w:t>
+      </w:r>
+      <w:r>
+        <w:rPr>
+          <w:rFonts w:ascii="Times New Roman" w:hAnsi="Times New Roman" w:cs="Times New Roman"/>
+          <w:sz w:val="24"/>
+          <w:szCs w:val="24"/>
+          <w:vertAlign w:val="superscript"/>
+        </w:rPr>
+        <w:t>2</w:t>
+      </w:r>
+      <w:r>
+        <w:rPr>
+          <w:rFonts w:ascii="Times New Roman" w:hAnsi="Times New Roman" w:cs="Times New Roman"/>
+          <w:sz w:val="24"/>
+          <w:szCs w:val="24"/>
+        </w:rPr>
+        <w:t xml:space="preserve"> of 0.33 and a p-value of 0.02. We also see that most assumptions for linear regression are met, adding confidence to the accuracy of the p-value.</w:t>
+      </w:r>
+      <w:r>
+        <w:rPr>
+          <w:rFonts w:ascii="Times New Roman" w:hAnsi="Times New Roman" w:cs="Times New Roman"/>
+          <w:sz w:val="24"/>
+          <w:szCs w:val="24"/>
+        </w:rPr>
+        <w:t xml:space="preserve"> As with earlier research we cannot confuse correlation for causation. We cannot say conclusively that poor annual air quality leads to fewer park visitors, but it does seem to be a factor in the variation.</w:t>
+      </w:r>
+    </w:p>
+    <w:p>
+      <w:pPr>
+        <w:spacing w:after="0" w:line="240" w:lineRule="auto"/>
+        <w:rPr>
+          <w:rFonts w:ascii="Times New Roman" w:hAnsi="Times New Roman" w:cs="Times New Roman"/>
+          <w:sz w:val="24"/>
+          <w:szCs w:val="24"/>
+        </w:rPr>
+      </w:pPr>
+    </w:p>
+    <w:p>
+      <w:pPr>
+        <w:spacing w:after="0" w:line="240" w:lineRule="auto"/>
+        <w:jc w:val="center"/>
+        <w:rPr>
+          <w:rFonts w:ascii="Times New Roman" w:hAnsi="Times New Roman" w:cs="Times New Roman"/>
+          <w:sz w:val="24"/>
+          <w:szCs w:val="24"/>
+        </w:rPr>
+      </w:pPr>
+      <w:r>
+        <w:rPr>
+          <w:rFonts w:ascii="Times New Roman" w:hAnsi="Times New Roman" w:cs="Times New Roman"/>
+          <w:sz w:val="24"/>
+          <w:szCs w:val="24"/>
+        </w:rPr>
+        <w:lastRenderedPageBreak/>
+        <w:drawing>
+          <wp:inline distT="0" distB="0" distL="0" distR="0" wp14:anchorId="1274879C" wp14:editId="0DEC0C86">
+            <wp:extent cx="4869180" cy="3125093"/>
+            <wp:effectExtent l="0" t="0" r="7620" b="0"/>
+            <wp:docPr id="5" name="Picture 5"/>
+            <wp:cNvGraphicFramePr>
+              <a:graphicFrameLocks xmlns:a="http://schemas.openxmlformats.org/drawingml/2006/main" noChangeAspect="1"/>
+            </wp:cNvGraphicFramePr>
+            <a:graphic xmlns:a="http://schemas.openxmlformats.org/drawingml/2006/main">
+              <a:graphicData uri="http://schemas.openxmlformats.org/drawingml/2006/picture">
+                <pic:pic xmlns:pic="http://schemas.openxmlformats.org/drawingml/2006/picture">
+                  <pic:nvPicPr>
+                    <pic:cNvPr id="1" name=""/>
+                    <pic:cNvPicPr/>
+                  </pic:nvPicPr>
+                  <pic:blipFill>
+                    <a:blip r:embed="rId10"/>
+                    <a:stretch>
+                      <a:fillRect/>
+                    </a:stretch>
+                  </pic:blipFill>
+                  <pic:spPr>
+                    <a:xfrm>
+                      <a:off x="0" y="0"/>
+                      <a:ext cx="4876264" cy="3129639"/>
+                    </a:xfrm>
+                    <a:prstGeom prst="rect">
+                      <a:avLst/>
+                    </a:prstGeom>
+                  </pic:spPr>
+                </pic:pic>
+              </a:graphicData>
+            </a:graphic>
+          </wp:inline>
+        </w:drawing>
+      </w:r>
+    </w:p>
+    <w:p>
+      <w:pPr>
+        <w:spacing w:after="0" w:line="240" w:lineRule="auto"/>
+        <w:jc w:val="center"/>
+        <w:rPr>
+          <w:rFonts w:ascii="Times New Roman" w:hAnsi="Times New Roman" w:cs="Times New Roman"/>
+          <w:sz w:val="24"/>
+          <w:szCs w:val="24"/>
+        </w:rPr>
+      </w:pPr>
+      <w:r>
+        <w:rPr>
+          <w:rFonts w:ascii="Times New Roman" w:hAnsi="Times New Roman" w:cs="Times New Roman"/>
+          <w:sz w:val="24"/>
+          <w:szCs w:val="24"/>
+        </w:rPr>
+        <w:t>Figure 5. There may exist a negative correlation between annual AQI estimates and Death Valley attendance.</w:t>
+      </w:r>
+    </w:p>
+    <w:p>
+      <w:pPr>
+        <w:spacing w:after="0" w:line="240" w:lineRule="auto"/>
+        <w:jc w:val="center"/>
+        <w:rPr>
+          <w:rFonts w:ascii="Times New Roman" w:hAnsi="Times New Roman" w:cs="Times New Roman"/>
+          <w:sz w:val="24"/>
+          <w:szCs w:val="24"/>
+        </w:rPr>
+      </w:pPr>
+    </w:p>
+    <w:p>
+      <w:pPr>
+        <w:spacing w:after="0" w:line="240" w:lineRule="auto"/>
+        <w:jc w:val="center"/>
+        <w:rPr>
+          <w:rFonts w:ascii="Times New Roman" w:hAnsi="Times New Roman" w:cs="Times New Roman"/>
+          <w:sz w:val="24"/>
+          <w:szCs w:val="24"/>
+        </w:rPr>
+      </w:pPr>
+      <w:r>
+        <w:rPr>
+          <w:rFonts w:ascii="Times New Roman" w:hAnsi="Times New Roman" w:cs="Times New Roman"/>
+          <w:sz w:val="24"/>
+          <w:szCs w:val="24"/>
+        </w:rPr>
+        <w:drawing>
+          <wp:inline distT="0" distB="0" distL="0" distR="0" wp14:anchorId="01D186A8" wp14:editId="07AB03A3">
+            <wp:extent cx="4907280" cy="3502425"/>
+            <wp:effectExtent l="0" t="0" r="7620" b="3175"/>
+            <wp:docPr id="7" name="Picture 7"/>
+            <wp:cNvGraphicFramePr>
+              <a:graphicFrameLocks xmlns:a="http://schemas.openxmlformats.org/drawingml/2006/main" noChangeAspect="1"/>
+            </wp:cNvGraphicFramePr>
+            <a:graphic xmlns:a="http://schemas.openxmlformats.org/drawingml/2006/main">
+              <a:graphicData uri="http://schemas.openxmlformats.org/drawingml/2006/picture">
+                <pic:pic xmlns:pic="http://schemas.openxmlformats.org/drawingml/2006/picture">
+                  <pic:nvPicPr>
+                    <pic:cNvPr id="1" name=""/>
+                    <pic:cNvPicPr/>
+                  </pic:nvPicPr>
+                  <pic:blipFill>
+                    <a:blip r:embed="rId11"/>
+                    <a:stretch>
+                      <a:fillRect/>
+                    </a:stretch>
+                  </pic:blipFill>
+                  <pic:spPr>
+                    <a:xfrm>
+                      <a:off x="0" y="0"/>
+                      <a:ext cx="4912226" cy="3505955"/>
+                    </a:xfrm>
+                    <a:prstGeom prst="rect">
+                      <a:avLst/>
+                    </a:prstGeom>
+                  </pic:spPr>
+                </pic:pic>
+              </a:graphicData>
+            </a:graphic>
+          </wp:inline>
+        </w:drawing>
+      </w:r>
+    </w:p>
+    <w:p>
+      <w:pPr>
+        <w:spacing w:after="0" w:line="240" w:lineRule="auto"/>
+        <w:jc w:val="center"/>
+        <w:rPr>
+          <w:rFonts w:ascii="Times New Roman" w:hAnsi="Times New Roman" w:cs="Times New Roman"/>
+          <w:sz w:val="24"/>
+          <w:szCs w:val="24"/>
+        </w:rPr>
+      </w:pPr>
+      <w:r>
+        <w:rPr>
+          <w:rFonts w:ascii="Times New Roman" w:hAnsi="Times New Roman" w:cs="Times New Roman"/>
+          <w:sz w:val="24"/>
+          <w:szCs w:val="24"/>
+        </w:rPr>
+        <w:t>Figure 6. This apparent correlation is confirmed with a statistically significant correlation coefficient and an R</w:t>
+      </w:r>
+      <w:r>
+        <w:rPr>
+          <w:rFonts w:ascii="Times New Roman" w:hAnsi="Times New Roman" w:cs="Times New Roman"/>
+          <w:sz w:val="24"/>
+          <w:szCs w:val="24"/>
+          <w:vertAlign w:val="superscript"/>
+        </w:rPr>
+        <w:t>2</w:t>
+      </w:r>
+      <w:r>
+        <w:rPr>
+          <w:rFonts w:ascii="Times New Roman" w:hAnsi="Times New Roman" w:cs="Times New Roman"/>
+          <w:sz w:val="24"/>
+          <w:szCs w:val="24"/>
+        </w:rPr>
+        <w:t xml:space="preserve"> of 0.33.</w:t>
+      </w:r>
+    </w:p>
+    <w:p>
+      <w:pPr>
+        <w:spacing w:after="0" w:line="240" w:lineRule="auto"/>
+        <w:jc w:val="center"/>
+        <w:rPr>
+          <w:rFonts w:ascii="Times New Roman" w:hAnsi="Times New Roman" w:cs="Times New Roman"/>
+          <w:sz w:val="24"/>
+          <w:szCs w:val="24"/>
+        </w:rPr>
+      </w:pPr>
+      <w:r>
+        <w:rPr>
+          <w:rFonts w:ascii="Times New Roman" w:hAnsi="Times New Roman" w:cs="Times New Roman"/>
+          <w:sz w:val="24"/>
+          <w:szCs w:val="24"/>
+        </w:rPr>
+        <w:lastRenderedPageBreak/>
+        <w:drawing>
+          <wp:inline distT="0" distB="0" distL="0" distR="0" wp14:anchorId="2BA200D1" wp14:editId="78AE6577">
+            <wp:extent cx="2345149" cy="1424940"/>
+            <wp:effectExtent l="0" t="0" r="0" b="3810"/>
+            <wp:docPr id="8" name="Picture 8"/>
+            <wp:cNvGraphicFramePr>
+              <a:graphicFrameLocks xmlns:a="http://schemas.openxmlformats.org/drawingml/2006/main" noChangeAspect="1"/>
+            </wp:cNvGraphicFramePr>
+            <a:graphic xmlns:a="http://schemas.openxmlformats.org/drawingml/2006/main">
+              <a:graphicData uri="http://schemas.openxmlformats.org/drawingml/2006/picture">
+                <pic:pic xmlns:pic="http://schemas.openxmlformats.org/drawingml/2006/picture">
+                  <pic:nvPicPr>
+                    <pic:cNvPr id="1" name=""/>
+                    <pic:cNvPicPr/>
+                  </pic:nvPicPr>
+                  <pic:blipFill>
+                    <a:blip r:embed="rId12"/>
+                    <a:stretch>
+                      <a:fillRect/>
+                    </a:stretch>
+                  </pic:blipFill>
+                  <pic:spPr>
+                    <a:xfrm>
+                      <a:off x="0" y="0"/>
+                      <a:ext cx="2352169" cy="1429206"/>
+                    </a:xfrm>
+                    <a:prstGeom prst="rect">
+                      <a:avLst/>
+                    </a:prstGeom>
+                  </pic:spPr>
+                </pic:pic>
+              </a:graphicData>
+            </a:graphic>
+          </wp:inline>
+        </w:drawing>
+      </w:r>
+      <w:r>
+        <w:rPr>
+          <w:noProof/>
+        </w:rPr>
+        <w:t xml:space="preserve"> </w:t>
+      </w:r>
+      <w:r>
+        <w:rPr>
+          <w:rFonts w:ascii="Times New Roman" w:hAnsi="Times New Roman" w:cs="Times New Roman"/>
+          <w:sz w:val="24"/>
+          <w:szCs w:val="24"/>
+        </w:rPr>
+        <w:drawing>
+          <wp:inline distT="0" distB="0" distL="0" distR="0" wp14:anchorId="2A73C77F" wp14:editId="4081EEA3">
+            <wp:extent cx="2158070" cy="1423670"/>
+            <wp:effectExtent l="0" t="0" r="0" b="5080"/>
+            <wp:docPr id="9" name="Picture 9"/>
+            <wp:cNvGraphicFramePr>
+              <a:graphicFrameLocks xmlns:a="http://schemas.openxmlformats.org/drawingml/2006/main" noChangeAspect="1"/>
+            </wp:cNvGraphicFramePr>
+            <a:graphic xmlns:a="http://schemas.openxmlformats.org/drawingml/2006/main">
+              <a:graphicData uri="http://schemas.openxmlformats.org/drawingml/2006/picture">
+                <pic:pic xmlns:pic="http://schemas.openxmlformats.org/drawingml/2006/picture">
+                  <pic:nvPicPr>
+                    <pic:cNvPr id="1" name=""/>
+                    <pic:cNvPicPr/>
+                  </pic:nvPicPr>
+                  <pic:blipFill>
+                    <a:blip r:embed="rId13"/>
+                    <a:stretch>
+                      <a:fillRect/>
+                    </a:stretch>
+                  </pic:blipFill>
+                  <pic:spPr>
+                    <a:xfrm>
+                      <a:off x="0" y="0"/>
+                      <a:ext cx="2191277" cy="1445577"/>
+                    </a:xfrm>
+                    <a:prstGeom prst="rect">
+                      <a:avLst/>
+                    </a:prstGeom>
+                  </pic:spPr>
+                </pic:pic>
+              </a:graphicData>
+            </a:graphic>
+          </wp:inline>
+        </w:drawing>
       </w:r>
     </w:p>
     <w:p>
@@ -1875,10 +3620,8 @@
         <w:ind w:firstLine="360"/>
         <w:rPr>
           <w:rFonts w:ascii="Times New Roman" w:hAnsi="Times New Roman" w:cs="Times New Roman"/>
-          <w:color w:val="333333"/>
-          <w:sz w:val="24"/>
-          <w:szCs w:val="24"/>
-          <w:shd w:val="clear" w:color="auto" w:fill="FFFFFF"/>
+          <w:sz w:val="24"/>
+          <w:szCs w:val="24"/>
         </w:rPr>
       </w:pPr>
     </w:p>
@@ -1886,12 +3629,21 @@
       <w:pPr>
         <w:spacing w:after="0" w:line="240" w:lineRule="auto"/>
         <w:ind w:firstLine="360"/>
-        <w:rPr>
-          <w:rFonts w:ascii="Times New Roman" w:hAnsi="Times New Roman" w:cs="Times New Roman"/>
-          <w:sz w:val="24"/>
-          <w:szCs w:val="24"/>
-        </w:rPr>
-      </w:pPr>
+        <w:jc w:val="center"/>
+        <w:rPr>
+          <w:rFonts w:ascii="Times New Roman" w:hAnsi="Times New Roman" w:cs="Times New Roman"/>
+          <w:sz w:val="24"/>
+          <w:szCs w:val="24"/>
+        </w:rPr>
+      </w:pPr>
+      <w:r>
+        <w:rPr>
+          <w:rFonts w:ascii="Times New Roman" w:hAnsi="Times New Roman" w:cs="Times New Roman"/>
+          <w:sz w:val="24"/>
+          <w:szCs w:val="24"/>
+        </w:rPr>
+        <w:t>Figure 7. The residuals are fairly randomly distributed and largely conform with the guideline on the Normal Q-Q plot.</w:t>
+      </w:r>
     </w:p>
     <w:p>
       <w:pPr>
@@ -1918,11 +3670,48 @@
     <w:p>
       <w:pPr>
         <w:spacing w:after="0" w:line="240" w:lineRule="auto"/>
-        <w:ind w:firstLine="360"/>
-        <w:rPr>
-          <w:rFonts w:ascii="Times New Roman" w:hAnsi="Times New Roman" w:cs="Times New Roman"/>
-          <w:sz w:val="24"/>
-          <w:szCs w:val="24"/>
+        <w:rPr>
+          <w:rFonts w:ascii="Times New Roman" w:eastAsia="Times New Roman" w:hAnsi="Times New Roman" w:cs="Times New Roman"/>
+          <w:b/>
+          <w:bCs/>
+          <w:sz w:val="28"/>
+          <w:szCs w:val="28"/>
+          <w:lang w:val="en"/>
+        </w:rPr>
+      </w:pPr>
+      <w:r>
+        <w:rPr>
+          <w:rFonts w:ascii="Times New Roman" w:eastAsia="Times New Roman" w:hAnsi="Times New Roman" w:cs="Times New Roman"/>
+          <w:b/>
+          <w:bCs/>
+          <w:sz w:val="28"/>
+          <w:szCs w:val="28"/>
+          <w:lang w:val="en"/>
+        </w:rPr>
+        <w:t xml:space="preserve">5. </w:t>
+      </w:r>
+      <w:r>
+        <w:rPr>
+          <w:rFonts w:ascii="Times New Roman" w:eastAsia="Times New Roman" w:hAnsi="Times New Roman" w:cs="Times New Roman"/>
+          <w:b/>
+          <w:bCs/>
+          <w:sz w:val="28"/>
+          <w:szCs w:val="28"/>
+          <w:lang w:val="en"/>
+        </w:rPr>
+        <w:t>Discussion/Implications</w:t>
+      </w:r>
+    </w:p>
+    <w:p>
+      <w:pPr>
+        <w:spacing w:after="0" w:line="240" w:lineRule="auto"/>
+        <w:rPr>
+          <w:rFonts w:ascii="Times New Roman" w:eastAsia="Times New Roman" w:hAnsi="Times New Roman" w:cs="Times New Roman"/>
+          <w:b/>
+          <w:bCs/>
+          <w:sz w:val="28"/>
+          <w:szCs w:val="28"/>
+          <w:lang w:val="en"/>
         </w:rPr>
       </w:pPr>
     </w:p>
@@ -1959,7 +3748,7 @@
           <w:szCs w:val="24"/>
           <w:lang w:val="en"/>
         </w:rPr>
-        <w:t>Findings</w:t>
+        <w:t>Discussion/Implications</w:t>
       </w:r>
     </w:p>
     <w:p>
@@ -1980,7 +3769,28 @@
           <w:szCs w:val="24"/>
           <w:lang w:val="en"/>
         </w:rPr>
-        <w:t>What did you find? Use words and figures, don’t just point to code.</w:t>
+        <w:t>Why are your findings important or interesting; What should the city council, city manager/mayor, and city residents do to address your findings? How long do they have to make a concrete plan?</w:t>
+      </w:r>
+    </w:p>
+    <w:p>
+      <w:pPr>
+        <w:spacing w:after="220" w:line="240" w:lineRule="auto"/>
+        <w:ind w:left="360"/>
+        <w:rPr>
+          <w:rFonts w:ascii="Times New Roman" w:eastAsia="Times New Roman" w:hAnsi="Times New Roman" w:cs="Times New Roman"/>
+          <w:sz w:val="24"/>
+          <w:szCs w:val="24"/>
+          <w:lang w:val="en"/>
+        </w:rPr>
+      </w:pPr>
+      <w:r>
+        <w:rPr>
+          <w:rFonts w:ascii="Times New Roman" w:eastAsia="Times New Roman" w:hAnsi="Times New Roman" w:cs="Times New Roman"/>
+          <w:sz w:val="24"/>
+          <w:szCs w:val="24"/>
+          <w:lang w:val="en"/>
+        </w:rPr>
+        <w:t>This section should include a thoughtful reflection that describes the specific ways that human centered data science principles informed your decision-making in this project.</w:t>
       </w:r>
     </w:p>
     <w:p>
@@ -2005,7 +3815,7 @@
           <w:szCs w:val="24"/>
           <w:lang w:val="en"/>
         </w:rPr>
-        <w:t>Discussion/Implications</w:t>
+        <w:t>Limitations</w:t>
       </w:r>
     </w:p>
     <w:p>
@@ -2026,8 +3836,7 @@
           <w:szCs w:val="24"/>
           <w:lang w:val="en"/>
         </w:rPr>
-        <w:lastRenderedPageBreak/>
-        <w:t>Why are your findings important or interesting; What should the city council, city manager/mayor, and city residents do to address your findings? How long do they have to make a concrete plan?</w:t>
+        <w:t>This is a required section for your report. There are often many, many limitations for any study. If you honestly tried to list them all, this might end up being the longest section. You should prioritize and list the ones that are most likely to have a significant impact on your results. Specific license issues could be a limitation, depending on what data sources you used. Flaws in the data, data cleaning techniques, potential assumptions and/or how you handled missing values could be a limitation. Statistical techniques often have specific assumptions and preconditions; if you’re not certain all of the data meets those requirements - this is a good place to make that clear.</w:t>
       </w:r>
     </w:p>
     <w:p>
@@ -2048,8 +3857,230 @@
           <w:szCs w:val="24"/>
           <w:lang w:val="en"/>
         </w:rPr>
-        <w:t>This section should include a thoughtful reflection that describes the specific ways that human centered data science principles informed your decision-making in this project.</w:t>
-      </w:r>
+        <w:tab/>
+        <w:t>Should have just done</w:t>
+      </w:r>
+      <w:r>
+        <w:rPr>
+          <w:rFonts w:ascii="Times New Roman" w:eastAsia="Times New Roman" w:hAnsi="Times New Roman" w:cs="Times New Roman"/>
+          <w:sz w:val="24"/>
+          <w:szCs w:val="24"/>
+          <w:lang w:val="en"/>
+        </w:rPr>
+        <w:t xml:space="preserve"> attendance</w:t>
+      </w:r>
+      <w:r>
+        <w:rPr>
+          <w:rFonts w:ascii="Times New Roman" w:eastAsia="Times New Roman" w:hAnsi="Times New Roman" w:cs="Times New Roman"/>
+          <w:sz w:val="24"/>
+          <w:szCs w:val="24"/>
+          <w:lang w:val="en"/>
+        </w:rPr>
+        <w:t xml:space="preserve"> during fire season</w:t>
+      </w:r>
+      <w:r>
+        <w:rPr>
+          <w:rFonts w:ascii="Times New Roman" w:eastAsia="Times New Roman" w:hAnsi="Times New Roman" w:cs="Times New Roman"/>
+          <w:sz w:val="24"/>
+          <w:szCs w:val="24"/>
+          <w:lang w:val="en"/>
+        </w:rPr>
+        <w:t>, but couldn’t split by month</w:t>
+      </w:r>
+    </w:p>
+    <w:p>
+      <w:pPr>
+        <w:spacing w:after="0" w:line="240" w:lineRule="auto"/>
+        <w:rPr>
+          <w:rFonts w:ascii="Times New Roman" w:hAnsi="Times New Roman" w:cs="Times New Roman"/>
+          <w:sz w:val="24"/>
+          <w:szCs w:val="24"/>
+        </w:rPr>
+      </w:pPr>
+      <w:r>
+        <w:rPr>
+          <w:rFonts w:ascii="Times New Roman" w:hAnsi="Times New Roman" w:cs="Times New Roman"/>
+          <w:sz w:val="24"/>
+          <w:szCs w:val="24"/>
+        </w:rPr>
+        <w:t xml:space="preserve">To create an annual smokiness estimate I averaged the Final Smoke Estimate across all fires per year. This method was chosen initially because it would be compared to AQI measurements over the same season, thus no amortization was necessary to “extend” the smokiness to the rest of the year. However, it is worth noting that our Death Valley attendance numbers are given annually, thus a kind of “amortization” to estimate the annual smokiness may have been more appropriate. It's also worth noting that initial results contained a summed annual smokiness estimate rather than an averaged value due to a </w:t>
+      </w:r>
+      <w:proofErr w:type="gramStart"/>
+      <w:r>
+        <w:rPr>
+          <w:rFonts w:ascii="Times New Roman" w:hAnsi="Times New Roman" w:cs="Times New Roman"/>
+          <w:sz w:val="24"/>
+          <w:szCs w:val="24"/>
+        </w:rPr>
+        <w:t>last minute</w:t>
+      </w:r>
+      <w:proofErr w:type="gramEnd"/>
+      <w:r>
+        <w:rPr>
+          <w:rFonts w:ascii="Times New Roman" w:hAnsi="Times New Roman" w:cs="Times New Roman"/>
+          <w:sz w:val="24"/>
+          <w:szCs w:val="24"/>
+        </w:rPr>
+        <w:t xml:space="preserve"> code change.</w:t>
+      </w:r>
+    </w:p>
+    <w:p>
+      <w:pPr>
+        <w:spacing w:after="220" w:line="240" w:lineRule="auto"/>
+        <w:ind w:left="360"/>
+        <w:rPr>
+          <w:rFonts w:ascii="Times New Roman" w:eastAsia="Times New Roman" w:hAnsi="Times New Roman" w:cs="Times New Roman"/>
+          <w:sz w:val="24"/>
+          <w:szCs w:val="24"/>
+          <w:lang w:val="en"/>
+        </w:rPr>
+      </w:pPr>
+    </w:p>
+    <w:p>
+      <w:pPr>
+        <w:spacing w:after="0" w:line="240" w:lineRule="auto"/>
+        <w:ind w:firstLine="360"/>
+        <w:rPr>
+          <w:rFonts w:ascii="Times New Roman" w:hAnsi="Times New Roman" w:cs="Times New Roman"/>
+          <w:sz w:val="24"/>
+          <w:szCs w:val="24"/>
+          <w:shd w:val="clear" w:color="auto" w:fill="FFFFFF"/>
+        </w:rPr>
+      </w:pPr>
+      <w:r>
+        <w:rPr>
+          <w:rFonts w:ascii="Times New Roman" w:hAnsi="Times New Roman" w:cs="Times New Roman"/>
+          <w:sz w:val="24"/>
+          <w:szCs w:val="24"/>
+          <w:shd w:val="clear" w:color="auto" w:fill="FFFFFF"/>
+        </w:rPr>
+        <w:lastRenderedPageBreak/>
+        <w:t>Composition of fuel certainly impacts the amount of smoke generated per acre burned. Given we are not currently bringing in additional vegetation information, we will assume a linear relationship between acres burned and smoke produced.</w:t>
+      </w:r>
+    </w:p>
+    <w:p>
+      <w:pPr>
+        <w:spacing w:after="0" w:line="240" w:lineRule="auto"/>
+        <w:ind w:firstLine="360"/>
+        <w:rPr>
+          <w:rFonts w:ascii="Times New Roman" w:hAnsi="Times New Roman" w:cs="Times New Roman"/>
+          <w:sz w:val="24"/>
+          <w:szCs w:val="24"/>
+          <w:shd w:val="clear" w:color="auto" w:fill="FFFFFF"/>
+        </w:rPr>
+      </w:pPr>
+    </w:p>
+    <w:p>
+      <w:pPr>
+        <w:spacing w:after="0" w:line="240" w:lineRule="auto"/>
+        <w:ind w:firstLine="360"/>
+        <w:rPr>
+          <w:rFonts w:ascii="Times New Roman" w:hAnsi="Times New Roman" w:cs="Times New Roman"/>
+          <w:sz w:val="24"/>
+          <w:szCs w:val="24"/>
+          <w:shd w:val="clear" w:color="auto" w:fill="FFFFFF"/>
+        </w:rPr>
+      </w:pPr>
+      <w:r>
+        <w:rPr>
+          <w:rFonts w:ascii="Times New Roman" w:hAnsi="Times New Roman" w:cs="Times New Roman"/>
+          <w:sz w:val="24"/>
+          <w:szCs w:val="24"/>
+          <w:shd w:val="clear" w:color="auto" w:fill="FFFFFF"/>
+        </w:rPr>
+        <w:t>Many factors impact smoke dispersion (direction of terrain, wind, other atmospheric conditions), but we will focus on distance to town as our primary variable. We will assume that smoke disperses like light (1/distance^2 relationship), see Nasa.gov for more details.</w:t>
+      </w:r>
+    </w:p>
+    <w:p>
+      <w:pPr>
+        <w:spacing w:after="0" w:line="240" w:lineRule="auto"/>
+        <w:ind w:firstLine="360"/>
+        <w:rPr>
+          <w:rFonts w:ascii="Times New Roman" w:hAnsi="Times New Roman" w:cs="Times New Roman"/>
+          <w:sz w:val="24"/>
+          <w:szCs w:val="24"/>
+        </w:rPr>
+      </w:pPr>
+      <w:r>
+        <w:rPr>
+          <w:rFonts w:ascii="Times New Roman" w:hAnsi="Times New Roman" w:cs="Times New Roman"/>
+          <w:sz w:val="24"/>
+          <w:szCs w:val="24"/>
+        </w:rPr>
+        <w:t>The impact of smoke on local visitors (e.g., those who live in and around the park) is less clear and will be addressed in the “Limitations” section of this paper.</w:t>
+      </w:r>
+    </w:p>
+    <w:p>
+      <w:pPr>
+        <w:spacing w:after="0" w:line="240" w:lineRule="auto"/>
+        <w:ind w:firstLine="360"/>
+        <w:rPr>
+          <w:rFonts w:ascii="Times New Roman" w:hAnsi="Times New Roman" w:cs="Times New Roman"/>
+          <w:sz w:val="24"/>
+          <w:szCs w:val="24"/>
+        </w:rPr>
+      </w:pPr>
+    </w:p>
+    <w:p>
+      <w:pPr>
+        <w:spacing w:after="0" w:line="240" w:lineRule="auto"/>
+        <w:rPr>
+          <w:rFonts w:ascii="Times New Roman" w:hAnsi="Times New Roman" w:cs="Times New Roman"/>
+          <w:sz w:val="24"/>
+          <w:szCs w:val="24"/>
+        </w:rPr>
+      </w:pPr>
+      <w:r>
+        <w:rPr>
+          <w:rFonts w:ascii="Times New Roman" w:hAnsi="Times New Roman" w:cs="Times New Roman"/>
+          <w:sz w:val="24"/>
+          <w:szCs w:val="24"/>
+        </w:rPr>
+        <w:t>However there were also limitations on my AQI calculation including location of sensors and limited data which will be discussed in my “Limitations” section.</w:t>
+      </w:r>
+    </w:p>
+    <w:p>
+      <w:pPr>
+        <w:spacing w:after="0" w:line="240" w:lineRule="auto"/>
+        <w:ind w:firstLine="720"/>
+        <w:rPr>
+          <w:rFonts w:ascii="Times New Roman" w:hAnsi="Times New Roman" w:cs="Times New Roman"/>
+          <w:sz w:val="24"/>
+          <w:szCs w:val="24"/>
+        </w:rPr>
+      </w:pPr>
+      <w:r>
+        <w:rPr>
+          <w:rFonts w:ascii="Times New Roman" w:hAnsi="Times New Roman" w:cs="Times New Roman"/>
+          <w:sz w:val="24"/>
+          <w:szCs w:val="24"/>
+        </w:rPr>
+        <w:t xml:space="preserve"> </w:t>
+      </w:r>
+    </w:p>
+    <w:p>
+      <w:pPr>
+        <w:spacing w:after="0" w:line="240" w:lineRule="auto"/>
+        <w:ind w:firstLine="360"/>
+        <w:rPr>
+          <w:rFonts w:ascii="Times New Roman" w:hAnsi="Times New Roman" w:cs="Times New Roman"/>
+          <w:sz w:val="24"/>
+          <w:szCs w:val="24"/>
+          <w:shd w:val="clear" w:color="auto" w:fill="FFFFFF"/>
+        </w:rPr>
+      </w:pPr>
+    </w:p>
+    <w:p>
+      <w:pPr>
+        <w:spacing w:after="220" w:line="240" w:lineRule="auto"/>
+        <w:ind w:left="360"/>
+        <w:rPr>
+          <w:rFonts w:ascii="Times New Roman" w:eastAsia="Times New Roman" w:hAnsi="Times New Roman" w:cs="Times New Roman"/>
+          <w:sz w:val="24"/>
+          <w:szCs w:val="24"/>
+          <w:lang w:val="en"/>
+        </w:rPr>
+      </w:pPr>
     </w:p>
     <w:p>
       <w:pPr>
@@ -2073,193 +4104,6 @@
           <w:szCs w:val="24"/>
           <w:lang w:val="en"/>
         </w:rPr>
-        <w:t>Limitations</w:t>
-      </w:r>
-    </w:p>
-    <w:p>
-      <w:pPr>
-        <w:spacing w:after="220" w:line="240" w:lineRule="auto"/>
-        <w:ind w:left="360"/>
-        <w:rPr>
-          <w:rFonts w:ascii="Times New Roman" w:eastAsia="Times New Roman" w:hAnsi="Times New Roman" w:cs="Times New Roman"/>
-          <w:sz w:val="24"/>
-          <w:szCs w:val="24"/>
-          <w:lang w:val="en"/>
-        </w:rPr>
-      </w:pPr>
-      <w:r>
-        <w:rPr>
-          <w:rFonts w:ascii="Times New Roman" w:eastAsia="Times New Roman" w:hAnsi="Times New Roman" w:cs="Times New Roman"/>
-          <w:sz w:val="24"/>
-          <w:szCs w:val="24"/>
-          <w:lang w:val="en"/>
-        </w:rPr>
-        <w:t>This is a required section for your report. There are often many, many limitations for any study. If you honestly tried to list them all, this might end up being the longest section. You should prioritize and list the ones that are most likely to have a significant impact on your results. Specific license issues could be a limitation, depending on what data sources you used. Flaws in the data, data cleaning techniques, potential assumptions and/or how you handled missing values could be a limitation. Statistical techniques often have specific assumptions and preconditions; if you’re not certain all of the data meets those requirements - this is a good place to make that clear.</w:t>
-      </w:r>
-    </w:p>
-    <w:p>
-      <w:pPr>
-        <w:spacing w:after="220" w:line="240" w:lineRule="auto"/>
-        <w:ind w:left="360"/>
-        <w:rPr>
-          <w:rFonts w:ascii="Times New Roman" w:eastAsia="Times New Roman" w:hAnsi="Times New Roman" w:cs="Times New Roman"/>
-          <w:sz w:val="24"/>
-          <w:szCs w:val="24"/>
-          <w:lang w:val="en"/>
-        </w:rPr>
-      </w:pPr>
-      <w:r>
-        <w:rPr>
-          <w:rFonts w:ascii="Times New Roman" w:eastAsia="Times New Roman" w:hAnsi="Times New Roman" w:cs="Times New Roman"/>
-          <w:sz w:val="24"/>
-          <w:szCs w:val="24"/>
-          <w:lang w:val="en"/>
-        </w:rPr>
-        <w:tab/>
-        <w:t>Should have just done</w:t>
-      </w:r>
-      <w:r>
-        <w:rPr>
-          <w:rFonts w:ascii="Times New Roman" w:eastAsia="Times New Roman" w:hAnsi="Times New Roman" w:cs="Times New Roman"/>
-          <w:sz w:val="24"/>
-          <w:szCs w:val="24"/>
-          <w:lang w:val="en"/>
-        </w:rPr>
-        <w:t xml:space="preserve"> attendance</w:t>
-      </w:r>
-      <w:r>
-        <w:rPr>
-          <w:rFonts w:ascii="Times New Roman" w:eastAsia="Times New Roman" w:hAnsi="Times New Roman" w:cs="Times New Roman"/>
-          <w:sz w:val="24"/>
-          <w:szCs w:val="24"/>
-          <w:lang w:val="en"/>
-        </w:rPr>
-        <w:t xml:space="preserve"> during fire season</w:t>
-      </w:r>
-      <w:r>
-        <w:rPr>
-          <w:rFonts w:ascii="Times New Roman" w:eastAsia="Times New Roman" w:hAnsi="Times New Roman" w:cs="Times New Roman"/>
-          <w:sz w:val="24"/>
-          <w:szCs w:val="24"/>
-          <w:lang w:val="en"/>
-        </w:rPr>
-        <w:t>, but couldn’t split by month</w:t>
-      </w:r>
-    </w:p>
-    <w:p>
-      <w:pPr>
-        <w:spacing w:after="0" w:line="240" w:lineRule="auto"/>
-        <w:ind w:firstLine="360"/>
-        <w:rPr>
-          <w:rFonts w:ascii="Times New Roman" w:hAnsi="Times New Roman" w:cs="Times New Roman"/>
-          <w:color w:val="333333"/>
-          <w:sz w:val="24"/>
-          <w:szCs w:val="24"/>
-          <w:shd w:val="clear" w:color="auto" w:fill="FFFFFF"/>
-        </w:rPr>
-      </w:pPr>
-      <w:r>
-        <w:rPr>
-          <w:rFonts w:ascii="Times New Roman" w:hAnsi="Times New Roman" w:cs="Times New Roman"/>
-          <w:color w:val="333333"/>
-          <w:sz w:val="24"/>
-          <w:szCs w:val="24"/>
-          <w:shd w:val="clear" w:color="auto" w:fill="FFFFFF"/>
-        </w:rPr>
-        <w:t>Composition of fuel certainly impacts the amount of smoke generated per acre burned. Given we are not currently bringing in additional vegetation information, we will assume a linear relationship between acres burned and smoke produced.</w:t>
-      </w:r>
-    </w:p>
-    <w:p>
-      <w:pPr>
-        <w:spacing w:after="0" w:line="240" w:lineRule="auto"/>
-        <w:ind w:firstLine="360"/>
-        <w:rPr>
-          <w:rFonts w:ascii="Times New Roman" w:hAnsi="Times New Roman" w:cs="Times New Roman"/>
-          <w:color w:val="333333"/>
-          <w:sz w:val="24"/>
-          <w:szCs w:val="24"/>
-          <w:shd w:val="clear" w:color="auto" w:fill="FFFFFF"/>
-        </w:rPr>
-      </w:pPr>
-    </w:p>
-    <w:p>
-      <w:pPr>
-        <w:spacing w:after="0" w:line="240" w:lineRule="auto"/>
-        <w:ind w:firstLine="360"/>
-        <w:rPr>
-          <w:rFonts w:ascii="Times New Roman" w:hAnsi="Times New Roman" w:cs="Times New Roman"/>
-          <w:color w:val="333333"/>
-          <w:sz w:val="24"/>
-          <w:szCs w:val="24"/>
-          <w:shd w:val="clear" w:color="auto" w:fill="FFFFFF"/>
-        </w:rPr>
-      </w:pPr>
-      <w:r>
-        <w:rPr>
-          <w:rFonts w:ascii="Times New Roman" w:hAnsi="Times New Roman" w:cs="Times New Roman"/>
-          <w:color w:val="333333"/>
-          <w:sz w:val="24"/>
-          <w:szCs w:val="24"/>
-          <w:shd w:val="clear" w:color="auto" w:fill="FFFFFF"/>
-        </w:rPr>
-        <w:t>Many factors impact smoke dispersion (direction of terrain, wind, other atmospheric conditions), but we will focus on distance to town as our primary variable. We will assume that smoke disperses like light (1/distance^2 relationship), see Nasa.gov for more details.</w:t>
-      </w:r>
-    </w:p>
-    <w:p>
-      <w:pPr>
-        <w:spacing w:after="0" w:line="240" w:lineRule="auto"/>
-        <w:ind w:firstLine="360"/>
-        <w:rPr>
-          <w:rFonts w:ascii="Times New Roman" w:hAnsi="Times New Roman" w:cs="Times New Roman"/>
-          <w:color w:val="333333"/>
-          <w:sz w:val="24"/>
-          <w:szCs w:val="24"/>
-          <w:shd w:val="clear" w:color="auto" w:fill="FFFFFF"/>
-        </w:rPr>
-      </w:pPr>
-      <w:r>
-        <w:rPr>
-          <w:rFonts w:ascii="Times New Roman" w:hAnsi="Times New Roman" w:cs="Times New Roman"/>
-          <w:sz w:val="24"/>
-          <w:szCs w:val="24"/>
-        </w:rPr>
-        <w:t>The impact of smoke on local visitors (e.g., those who live in and around the park) is less clear and will be addressed in the “Limitations” section of this paper.</w:t>
-      </w:r>
-    </w:p>
-    <w:p>
-      <w:pPr>
-        <w:spacing w:after="220" w:line="240" w:lineRule="auto"/>
-        <w:ind w:left="360"/>
-        <w:rPr>
-          <w:rFonts w:ascii="Times New Roman" w:eastAsia="Times New Roman" w:hAnsi="Times New Roman" w:cs="Times New Roman"/>
-          <w:sz w:val="24"/>
-          <w:szCs w:val="24"/>
-          <w:lang w:val="en"/>
-        </w:rPr>
-      </w:pPr>
-    </w:p>
-    <w:p>
-      <w:pPr>
-        <w:numPr>
-          <w:ilvl w:val="0"/>
-          <w:numId w:val="1"/>
-        </w:numPr>
-        <w:spacing w:after="0" w:line="240" w:lineRule="auto"/>
-        <w:ind w:left="360"/>
-        <w:rPr>
-          <w:rFonts w:ascii="Times New Roman" w:eastAsia="Times New Roman" w:hAnsi="Times New Roman" w:cs="Times New Roman"/>
-          <w:sz w:val="24"/>
-          <w:szCs w:val="24"/>
-          <w:lang w:val="en"/>
-        </w:rPr>
-      </w:pPr>
-      <w:r>
-        <w:rPr>
-          <w:rFonts w:ascii="Times New Roman" w:eastAsia="Times New Roman" w:hAnsi="Times New Roman" w:cs="Times New Roman"/>
-          <w:sz w:val="24"/>
-          <w:szCs w:val="24"/>
-          <w:lang w:val="en"/>
-        </w:rPr>
         <w:t>Conclusion</w:t>
       </w:r>
     </w:p>
@@ -2348,6 +4192,20 @@
         <w:pStyle w:val="NormalWeb"/>
         <w:ind w:left="567" w:hanging="567"/>
       </w:pPr>
+      <w:bookmarkStart w:id="0" w:name="_Hlk153196575"/>
+      <w:r>
+        <w:t xml:space="preserve">AirNow.gov. (2018, September). </w:t>
+      </w:r>
+      <w:bookmarkEnd w:id="0"/>
+      <w:r>
+        <w:t xml:space="preserve">Technical Assistance Document for the Reporting of Daily Air Quality – the Air Quality Index (AQI). https://www.airnow.gov/sites/default/files/2020-05/aqi-technical-assistance-document-sept2018.pdf </w:t>
+      </w:r>
+    </w:p>
+    <w:p>
+      <w:pPr>
+        <w:pStyle w:val="NormalWeb"/>
+        <w:ind w:left="567" w:hanging="567"/>
+      </w:pPr>
       <w:proofErr w:type="spellStart"/>
       <w:r>
         <w:t>Avitt</w:t>
@@ -2408,7 +4266,6 @@
           <w:i/>
           <w:iCs/>
         </w:rPr>
-        <w:lastRenderedPageBreak/>
         <w:t>Economy in Pahrump, NV</w:t>
       </w:r>
       <w:r>
@@ -2463,6 +4320,7 @@
         <w:ind w:left="567" w:hanging="567"/>
       </w:pPr>
       <w:r>
+        <w:lastRenderedPageBreak/>
         <w:t xml:space="preserve">Gellman, J., Walls, M., &amp; Wibbenmeyer, M. (2022). Wildfire, smoke, and outdoor recreation in the Western United States. </w:t>
       </w:r>
       <w:r>
@@ -2485,10 +4343,11 @@
       <w:r>
         <w:t xml:space="preserve">, 102619. </w:t>
       </w:r>
-      <w:hyperlink r:id="rId5" w:history="1">
+      <w:hyperlink r:id="rId14" w:history="1">
         <w:r>
           <w:rPr>
             <w:rStyle w:val="Hyperlink"/>
+            <w:color w:val="auto"/>
           </w:rPr>
           <w:t>https://doi.org/10.1016/j.forpol.2021.102619</w:t>
         </w:r>
@@ -2601,65 +4460,34 @@
       </w:pPr>
       <w:r>
         <w:rPr>
-          <w:color w:val="333333"/>
-          <w:shd w:val="clear" w:color="auto" w:fill="FFFFFF"/>
-        </w:rPr>
-        <w:t>Welty, J.L., and Jeffries, M.I.</w:t>
-      </w:r>
-      <w:r>
-        <w:rPr>
-          <w:color w:val="333333"/>
-          <w:shd w:val="clear" w:color="auto" w:fill="FFFFFF"/>
-        </w:rPr>
-        <w:t>.</w:t>
-      </w:r>
-      <w:r>
-        <w:rPr>
-          <w:color w:val="333333"/>
-          <w:shd w:val="clear" w:color="auto" w:fill="FFFFFF"/>
-        </w:rPr>
-        <w:t xml:space="preserve"> </w:t>
-      </w:r>
-      <w:r>
-        <w:rPr>
-          <w:color w:val="333333"/>
-          <w:shd w:val="clear" w:color="auto" w:fill="FFFFFF"/>
-        </w:rPr>
-        <w:t>(</w:t>
-      </w:r>
-      <w:r>
-        <w:rPr>
-          <w:color w:val="333333"/>
-          <w:shd w:val="clear" w:color="auto" w:fill="FFFFFF"/>
-        </w:rPr>
-        <w:t>2021</w:t>
-      </w:r>
-      <w:r>
-        <w:rPr>
-          <w:color w:val="333333"/>
-          <w:shd w:val="clear" w:color="auto" w:fill="FFFFFF"/>
-        </w:rPr>
-        <w:t>)</w:t>
-      </w:r>
-      <w:r>
-        <w:rPr>
-          <w:color w:val="333333"/>
-          <w:shd w:val="clear" w:color="auto" w:fill="FFFFFF"/>
-        </w:rPr>
-        <w:t xml:space="preserve">, </w:t>
+          <w:shd w:val="clear" w:color="auto" w:fill="FFFFFF"/>
+        </w:rPr>
+        <w:t xml:space="preserve">Welty, J.L., and Jeffries, </w:t>
+      </w:r>
+      <w:proofErr w:type="gramStart"/>
+      <w:r>
+        <w:rPr>
+          <w:shd w:val="clear" w:color="auto" w:fill="FFFFFF"/>
+        </w:rPr>
+        <w:t>M.I..</w:t>
+      </w:r>
+      <w:proofErr w:type="gramEnd"/>
+      <w:r>
+        <w:rPr>
+          <w:shd w:val="clear" w:color="auto" w:fill="FFFFFF"/>
+        </w:rPr>
+        <w:t xml:space="preserve"> (2021), </w:t>
       </w:r>
       <w:r>
         <w:rPr>
           <w:i/>
           <w:iCs/>
-          <w:color w:val="333333"/>
           <w:shd w:val="clear" w:color="auto" w:fill="FFFFFF"/>
         </w:rPr>
         <w:t>Combined wildland fire datasets for the United States and certain territories, 1800s-Present: U.S. Geological Survey data release</w:t>
       </w:r>
       <w:r>
         <w:rPr>
-          <w:color w:val="333333"/>
           <w:shd w:val="clear" w:color="auto" w:fill="FFFFFF"/>
         </w:rPr>
         <w:t>, https://doi.org/10.5066/P9ZXGFY3.</w:t>
@@ -2720,10 +4548,7 @@
         <w:ind w:left="567" w:hanging="567"/>
       </w:pPr>
       <w:r>
-        <w:t xml:space="preserve">AQS API URL root: </w:t>
-      </w:r>
-      <w:r>
-        <w:t>https://aqs.epa.gov/data/api</w:t>
+        <w:t>AQS API URL root: https://aqs.epa.gov/data/api</w:t>
       </w:r>
     </w:p>
     <w:p>
@@ -2732,7 +4557,6 @@
         <w:ind w:left="567" w:hanging="567"/>
       </w:pPr>
       <w:r>
-        <w:lastRenderedPageBreak/>
         <w:t xml:space="preserve">U.S. Department of the Interior. (n.d.). </w:t>
       </w:r>
       <w:r>
@@ -2751,37 +4575,56 @@
         <w:pStyle w:val="NormalWeb"/>
         <w:ind w:left="567" w:hanging="567"/>
         <w:rPr>
-          <w:color w:val="333333"/>
-          <w:shd w:val="clear" w:color="auto" w:fill="FFFFFF"/>
-        </w:rPr>
-      </w:pPr>
-      <w:r>
-        <w:rPr>
-          <w:color w:val="333333"/>
-          <w:shd w:val="clear" w:color="auto" w:fill="FFFFFF"/>
-        </w:rPr>
-        <w:t xml:space="preserve">Welty, J.L., and Jeffries, M.I.. (2021), </w:t>
+          <w:shd w:val="clear" w:color="auto" w:fill="FFFFFF"/>
+        </w:rPr>
+      </w:pPr>
+      <w:bookmarkStart w:id="1" w:name="_Hlk153193351"/>
+      <w:r>
+        <w:rPr>
+          <w:shd w:val="clear" w:color="auto" w:fill="FFFFFF"/>
+        </w:rPr>
+        <w:t xml:space="preserve">Welty, J.L., and Jeffries, </w:t>
+      </w:r>
+      <w:proofErr w:type="gramStart"/>
+      <w:r>
+        <w:rPr>
+          <w:shd w:val="clear" w:color="auto" w:fill="FFFFFF"/>
+        </w:rPr>
+        <w:t>M.I..</w:t>
+      </w:r>
+      <w:proofErr w:type="gramEnd"/>
+      <w:r>
+        <w:rPr>
+          <w:shd w:val="clear" w:color="auto" w:fill="FFFFFF"/>
+        </w:rPr>
+        <w:t xml:space="preserve"> (2021</w:t>
+      </w:r>
+      <w:bookmarkEnd w:id="1"/>
+      <w:r>
+        <w:rPr>
+          <w:shd w:val="clear" w:color="auto" w:fill="FFFFFF"/>
+        </w:rPr>
+        <w:t xml:space="preserve">), </w:t>
       </w:r>
       <w:r>
         <w:rPr>
           <w:i/>
           <w:iCs/>
-          <w:color w:val="333333"/>
           <w:shd w:val="clear" w:color="auto" w:fill="FFFFFF"/>
         </w:rPr>
         <w:t>Combined wildland fire datasets for the United States and certain territories, 1800s-Present: U.S. Geological Survey data release</w:t>
       </w:r>
       <w:r>
         <w:rPr>
-          <w:color w:val="333333"/>
           <w:shd w:val="clear" w:color="auto" w:fill="FFFFFF"/>
         </w:rPr>
         <w:t xml:space="preserve">, </w:t>
       </w:r>
-      <w:hyperlink r:id="rId6" w:history="1">
+      <w:hyperlink r:id="rId15" w:history="1">
         <w:r>
           <w:rPr>
             <w:rStyle w:val="Hyperlink"/>
+            <w:color w:val="auto"/>
             <w:shd w:val="clear" w:color="auto" w:fill="FFFFFF"/>
           </w:rPr>
           <w:t>https://doi.org/10.5066/P9ZXGFY3</w:t>
@@ -2789,7 +4632,6 @@
       </w:hyperlink>
       <w:r>
         <w:rPr>
-          <w:color w:val="333333"/>
           <w:shd w:val="clear" w:color="auto" w:fill="FFFFFF"/>
         </w:rPr>
         <w:t>.</w:t>
@@ -3337,7 +5179,6 @@
   <w:style w:type="character" w:default="1" w:styleId="DefaultParagraphFont">
     <w:name w:val="Default Paragraph Font"/>
     <w:uiPriority w:val="1"/>
-    <w:semiHidden/>
     <w:unhideWhenUsed/>
   </w:style>
   <w:style w:type="table" w:default="1" w:styleId="TableNormal">

</xml_diff>